<commit_message>
First Commit with WBS Draft added
</commit_message>
<xml_diff>
--- a/Project Plan.docx
+++ b/Project Plan.docx
@@ -23,11 +23,158 @@
     </w:p>
     <w:p>
       <w:r>
+        <w:rPr/>
         <w:t>Student Name</w:t>
       </w:r>
       <w:r>
+        <w:rPr/>
         <w:t>s</w:t>
       </w:r>
+    </w:p>
+    <w:p>
+      <w:pPr>
+        <w:pStyle w:val="Normal"/>
+      </w:pPr>
+    </w:p>
+    <w:p>
+      <w:pPr>
+        <w:pStyle w:val="Normal"/>
+      </w:pPr>
+    </w:p>
+    <w:p>
+      <w:pPr>
+        <w:pStyle w:val="Normal"/>
+      </w:pPr>
+    </w:p>
+    <w:p>
+      <w:pPr>
+        <w:pStyle w:val="Normal"/>
+      </w:pPr>
+    </w:p>
+    <w:p>
+      <w:pPr>
+        <w:pStyle w:val="Normal"/>
+      </w:pPr>
+    </w:p>
+    <w:p>
+      <w:pPr>
+        <w:pStyle w:val="Normal"/>
+      </w:pPr>
+    </w:p>
+    <w:p>
+      <w:pPr>
+        <w:pStyle w:val="Normal"/>
+      </w:pPr>
+    </w:p>
+    <w:p>
+      <w:pPr>
+        <w:pStyle w:val="Normal"/>
+      </w:pPr>
+    </w:p>
+    <w:p>
+      <w:pPr>
+        <w:pStyle w:val="Normal"/>
+      </w:pPr>
+    </w:p>
+    <w:p>
+      <w:pPr>
+        <w:pStyle w:val="Normal"/>
+      </w:pPr>
+    </w:p>
+    <w:p>
+      <w:pPr>
+        <w:pStyle w:val="Normal"/>
+      </w:pPr>
+    </w:p>
+    <w:p>
+      <w:pPr>
+        <w:pStyle w:val="Normal"/>
+      </w:pPr>
+    </w:p>
+    <w:p>
+      <w:pPr>
+        <w:pStyle w:val="Normal"/>
+      </w:pPr>
+    </w:p>
+    <w:p>
+      <w:pPr>
+        <w:pStyle w:val="Normal"/>
+      </w:pPr>
+    </w:p>
+    <w:p>
+      <w:pPr>
+        <w:pStyle w:val="Normal"/>
+      </w:pPr>
+    </w:p>
+    <w:p>
+      <w:pPr>
+        <w:pStyle w:val="Normal"/>
+      </w:pPr>
+    </w:p>
+    <w:p>
+      <w:pPr>
+        <w:pStyle w:val="Normal"/>
+      </w:pPr>
+    </w:p>
+    <w:p>
+      <w:pPr>
+        <w:pStyle w:val="Normal"/>
+      </w:pPr>
+    </w:p>
+    <w:p>
+      <w:pPr>
+        <w:pStyle w:val="Normal"/>
+      </w:pPr>
+    </w:p>
+    <w:p>
+      <w:pPr>
+        <w:pStyle w:val="Normal"/>
+      </w:pPr>
+    </w:p>
+    <w:p>
+      <w:pPr>
+        <w:pStyle w:val="Normal"/>
+      </w:pPr>
+    </w:p>
+    <w:p>
+      <w:pPr>
+        <w:pStyle w:val="Normal"/>
+      </w:pPr>
+    </w:p>
+    <w:p>
+      <w:pPr>
+        <w:pStyle w:val="Normal"/>
+      </w:pPr>
+    </w:p>
+    <w:p>
+      <w:pPr>
+        <w:pStyle w:val="Normal"/>
+      </w:pPr>
+    </w:p>
+    <w:p>
+      <w:pPr>
+        <w:pStyle w:val="Normal"/>
+      </w:pPr>
+    </w:p>
+    <w:p>
+      <w:pPr>
+        <w:pStyle w:val="Normal"/>
+      </w:pPr>
+    </w:p>
+    <w:p>
+      <w:pPr>
+        <w:pStyle w:val="Normal"/>
+      </w:pPr>
+    </w:p>
+    <w:p>
+      <w:pPr>
+        <w:pStyle w:val="Normal"/>
+      </w:pPr>
+    </w:p>
+    <w:p>
+      <w:pPr>
+        <w:pStyle w:val="Normal"/>
+      </w:pPr>
     </w:p>
     <w:p>
       <w:r>
@@ -37,7 +184,7 @@
     <w:sdt>
       <w:sdtPr>
         <w:rPr>
-          <w:rFonts w:asciiTheme="minorHAnsi" w:eastAsiaTheme="minorEastAsia" w:hAnsiTheme="minorHAnsi" w:cstheme="minorBidi"/>
+          <w:rFonts w:asciiTheme="minorHAnsi" w:hAnsiTheme="minorHAnsi" w:eastAsiaTheme="minorEastAsia" w:cstheme="minorBidi"/>
           <w:b w:val="0"/>
           <w:bCs w:val="0"/>
           <w:color w:val="auto"/>
@@ -100,7 +247,7 @@
             </w:rPr>
             <w:fldChar w:fldCharType="separate"/>
           </w:r>
-          <w:hyperlink w:anchor="_Toc46748287" w:history="1">
+          <w:hyperlink w:history="1" w:anchor="_Toc46748287">
             <w:r>
               <w:rPr>
                 <w:rStyle w:val="Hyperlink"/>
@@ -184,7 +331,7 @@
               <w:lang w:eastAsia="en-AU"/>
             </w:rPr>
           </w:pPr>
-          <w:hyperlink w:anchor="_Toc46748288" w:history="1">
+          <w:hyperlink w:history="1" w:anchor="_Toc46748288">
             <w:r>
               <w:rPr>
                 <w:rStyle w:val="Hyperlink"/>
@@ -268,7 +415,7 @@
               <w:lang w:eastAsia="en-AU"/>
             </w:rPr>
           </w:pPr>
-          <w:hyperlink w:anchor="_Toc46748289" w:history="1">
+          <w:hyperlink w:history="1" w:anchor="_Toc46748289">
             <w:r>
               <w:rPr>
                 <w:rStyle w:val="Hyperlink"/>
@@ -352,7 +499,7 @@
               <w:lang w:eastAsia="en-AU"/>
             </w:rPr>
           </w:pPr>
-          <w:hyperlink w:anchor="_Toc46748290" w:history="1">
+          <w:hyperlink w:history="1" w:anchor="_Toc46748290">
             <w:r>
               <w:rPr>
                 <w:rStyle w:val="Hyperlink"/>
@@ -436,7 +583,7 @@
               <w:lang w:eastAsia="en-AU"/>
             </w:rPr>
           </w:pPr>
-          <w:hyperlink w:anchor="_Toc46748291" w:history="1">
+          <w:hyperlink w:history="1" w:anchor="_Toc46748291">
             <w:r>
               <w:rPr>
                 <w:rStyle w:val="Hyperlink"/>
@@ -520,7 +667,7 @@
               <w:lang w:eastAsia="en-AU"/>
             </w:rPr>
           </w:pPr>
-          <w:hyperlink w:anchor="_Toc46748292" w:history="1">
+          <w:hyperlink w:history="1" w:anchor="_Toc46748292">
             <w:r>
               <w:rPr>
                 <w:rStyle w:val="Hyperlink"/>
@@ -604,7 +751,7 @@
               <w:lang w:eastAsia="en-AU"/>
             </w:rPr>
           </w:pPr>
-          <w:hyperlink w:anchor="_Toc46748293" w:history="1">
+          <w:hyperlink w:history="1" w:anchor="_Toc46748293">
             <w:r>
               <w:rPr>
                 <w:rStyle w:val="Hyperlink"/>
@@ -704,7 +851,7 @@
           <w:numId w:val="2"/>
         </w:numPr>
       </w:pPr>
-      <w:bookmarkStart w:id="0" w:name="_Toc46748287"/>
+      <w:bookmarkStart w:name="_Toc46748287" w:id="0"/>
       <w:r>
         <w:lastRenderedPageBreak/>
         <w:t>Introduction</w:t>
@@ -739,7 +886,7 @@
           <w:numId w:val="2"/>
         </w:numPr>
       </w:pPr>
-      <w:bookmarkStart w:id="1" w:name="_Toc46748289"/>
+      <w:bookmarkStart w:name="_Toc46748289" w:id="1"/>
       <w:r>
         <w:t>Scope</w:t>
       </w:r>
@@ -754,7 +901,7 @@
           <w:numId w:val="2"/>
         </w:numPr>
       </w:pPr>
-      <w:bookmarkStart w:id="2" w:name="_Toc46748290"/>
+      <w:bookmarkStart w:name="_Toc46748290" w:id="2"/>
       <w:r>
         <w:t>Document contents</w:t>
       </w:r>
@@ -804,7 +951,7 @@
           <w:numId w:val="2"/>
         </w:numPr>
       </w:pPr>
-      <w:bookmarkStart w:id="3" w:name="_Toc46748291"/>
+      <w:bookmarkStart w:name="_Toc46748291" w:id="3"/>
       <w:r>
         <w:lastRenderedPageBreak/>
         <w:t>Work Breakdown Structure</w:t>
@@ -929,7 +1076,7 @@
         </w:rPr>
         <w:t>Activity Definition</w:t>
       </w:r>
-      <w:bookmarkStart w:id="4" w:name="_GoBack"/>
+      <w:bookmarkStart w:name="_GoBack" w:id="4"/>
       <w:bookmarkEnd w:id="4"/>
     </w:p>
     <w:p>
@@ -968,7 +1115,7 @@
           <w:numId w:val="2"/>
         </w:numPr>
       </w:pPr>
-      <w:bookmarkStart w:id="5" w:name="_Toc46748292"/>
+      <w:bookmarkStart w:name="_Toc46748292" w:id="5"/>
       <w:r>
         <w:lastRenderedPageBreak/>
         <w:t>Activity Definition</w:t>
@@ -1033,7 +1180,7 @@
           <w:numId w:val="2"/>
         </w:numPr>
       </w:pPr>
-      <w:bookmarkStart w:id="6" w:name="_Toc46748293"/>
+      <w:bookmarkStart w:name="_Toc46748293" w:id="6"/>
       <w:r>
         <w:lastRenderedPageBreak/>
         <w:t>Gantt Chart</w:t>
@@ -1070,7 +1217,7 @@
     </w:p>
     <w:p/>
     <w:sectPr>
-      <w:pgSz w:w="11906" w:h="16838"/>
+      <w:pgSz w:w="11906" w:h="16838" w:orient="portrait"/>
       <w:pgMar w:top="1440" w:right="1440" w:bottom="1440" w:left="1440" w:header="708" w:footer="708" w:gutter="0"/>
       <w:cols w:space="708"/>
       <w:docGrid w:linePitch="360"/>
@@ -1321,7 +1468,7 @@
   <w:docDefaults>
     <w:rPrDefault>
       <w:rPr>
-        <w:rFonts w:asciiTheme="minorHAnsi" w:eastAsiaTheme="minorEastAsia" w:hAnsiTheme="minorHAnsi" w:cstheme="minorBidi"/>
+        <w:rFonts w:asciiTheme="minorHAnsi" w:hAnsiTheme="minorHAnsi" w:eastAsiaTheme="minorEastAsia" w:cstheme="minorBidi"/>
         <w:sz w:val="22"/>
         <w:szCs w:val="22"/>
         <w:lang w:val="en-AU" w:eastAsia="en-US" w:bidi="ar-SA"/>
@@ -1336,14 +1483,14 @@
   <w:latentStyles w:defLockedState="0" w:defUIPriority="99" w:defSemiHidden="0" w:defUnhideWhenUsed="0" w:defQFormat="0" w:count="371">
     <w:lsdException w:name="Normal" w:uiPriority="0" w:qFormat="1"/>
     <w:lsdException w:name="heading 1" w:uiPriority="9" w:qFormat="1"/>
-    <w:lsdException w:name="heading 2" w:semiHidden="1" w:uiPriority="9" w:unhideWhenUsed="1" w:qFormat="1"/>
-    <w:lsdException w:name="heading 3" w:semiHidden="1" w:uiPriority="9" w:unhideWhenUsed="1" w:qFormat="1"/>
-    <w:lsdException w:name="heading 4" w:semiHidden="1" w:uiPriority="9" w:unhideWhenUsed="1" w:qFormat="1"/>
-    <w:lsdException w:name="heading 5" w:semiHidden="1" w:uiPriority="9" w:unhideWhenUsed="1" w:qFormat="1"/>
-    <w:lsdException w:name="heading 6" w:semiHidden="1" w:uiPriority="9" w:unhideWhenUsed="1" w:qFormat="1"/>
-    <w:lsdException w:name="heading 7" w:semiHidden="1" w:uiPriority="9" w:unhideWhenUsed="1" w:qFormat="1"/>
-    <w:lsdException w:name="heading 8" w:semiHidden="1" w:uiPriority="9" w:unhideWhenUsed="1" w:qFormat="1"/>
-    <w:lsdException w:name="heading 9" w:semiHidden="1" w:uiPriority="9" w:unhideWhenUsed="1" w:qFormat="1"/>
+    <w:lsdException w:name="heading 2" w:uiPriority="9" w:semiHidden="1" w:unhideWhenUsed="1" w:qFormat="1"/>
+    <w:lsdException w:name="heading 3" w:uiPriority="9" w:semiHidden="1" w:unhideWhenUsed="1" w:qFormat="1"/>
+    <w:lsdException w:name="heading 4" w:uiPriority="9" w:semiHidden="1" w:unhideWhenUsed="1" w:qFormat="1"/>
+    <w:lsdException w:name="heading 5" w:uiPriority="9" w:semiHidden="1" w:unhideWhenUsed="1" w:qFormat="1"/>
+    <w:lsdException w:name="heading 6" w:uiPriority="9" w:semiHidden="1" w:unhideWhenUsed="1" w:qFormat="1"/>
+    <w:lsdException w:name="heading 7" w:uiPriority="9" w:semiHidden="1" w:unhideWhenUsed="1" w:qFormat="1"/>
+    <w:lsdException w:name="heading 8" w:uiPriority="9" w:semiHidden="1" w:unhideWhenUsed="1" w:qFormat="1"/>
+    <w:lsdException w:name="heading 9" w:uiPriority="9" w:semiHidden="1" w:unhideWhenUsed="1" w:qFormat="1"/>
     <w:lsdException w:name="index 1" w:semiHidden="1" w:unhideWhenUsed="1"/>
     <w:lsdException w:name="index 2" w:semiHidden="1" w:unhideWhenUsed="1"/>
     <w:lsdException w:name="index 3" w:semiHidden="1" w:unhideWhenUsed="1"/>
@@ -1353,22 +1500,22 @@
     <w:lsdException w:name="index 7" w:semiHidden="1" w:unhideWhenUsed="1"/>
     <w:lsdException w:name="index 8" w:semiHidden="1" w:unhideWhenUsed="1"/>
     <w:lsdException w:name="index 9" w:semiHidden="1" w:unhideWhenUsed="1"/>
-    <w:lsdException w:name="toc 1" w:semiHidden="1" w:uiPriority="39" w:unhideWhenUsed="1"/>
-    <w:lsdException w:name="toc 2" w:semiHidden="1" w:uiPriority="39" w:unhideWhenUsed="1"/>
-    <w:lsdException w:name="toc 3" w:semiHidden="1" w:uiPriority="39" w:unhideWhenUsed="1"/>
-    <w:lsdException w:name="toc 4" w:semiHidden="1" w:uiPriority="39" w:unhideWhenUsed="1"/>
-    <w:lsdException w:name="toc 5" w:semiHidden="1" w:uiPriority="39" w:unhideWhenUsed="1"/>
-    <w:lsdException w:name="toc 6" w:semiHidden="1" w:uiPriority="39" w:unhideWhenUsed="1"/>
-    <w:lsdException w:name="toc 7" w:semiHidden="1" w:uiPriority="39" w:unhideWhenUsed="1"/>
-    <w:lsdException w:name="toc 8" w:semiHidden="1" w:uiPriority="39" w:unhideWhenUsed="1"/>
-    <w:lsdException w:name="toc 9" w:semiHidden="1" w:uiPriority="39" w:unhideWhenUsed="1"/>
+    <w:lsdException w:name="toc 1" w:uiPriority="39" w:semiHidden="1" w:unhideWhenUsed="1"/>
+    <w:lsdException w:name="toc 2" w:uiPriority="39" w:semiHidden="1" w:unhideWhenUsed="1"/>
+    <w:lsdException w:name="toc 3" w:uiPriority="39" w:semiHidden="1" w:unhideWhenUsed="1"/>
+    <w:lsdException w:name="toc 4" w:uiPriority="39" w:semiHidden="1" w:unhideWhenUsed="1"/>
+    <w:lsdException w:name="toc 5" w:uiPriority="39" w:semiHidden="1" w:unhideWhenUsed="1"/>
+    <w:lsdException w:name="toc 6" w:uiPriority="39" w:semiHidden="1" w:unhideWhenUsed="1"/>
+    <w:lsdException w:name="toc 7" w:uiPriority="39" w:semiHidden="1" w:unhideWhenUsed="1"/>
+    <w:lsdException w:name="toc 8" w:uiPriority="39" w:semiHidden="1" w:unhideWhenUsed="1"/>
+    <w:lsdException w:name="toc 9" w:uiPriority="39" w:semiHidden="1" w:unhideWhenUsed="1"/>
     <w:lsdException w:name="Normal Indent" w:semiHidden="1" w:unhideWhenUsed="1"/>
     <w:lsdException w:name="footnote text" w:semiHidden="1" w:unhideWhenUsed="1"/>
     <w:lsdException w:name="annotation text" w:semiHidden="1" w:unhideWhenUsed="1"/>
     <w:lsdException w:name="header" w:semiHidden="1" w:unhideWhenUsed="1"/>
     <w:lsdException w:name="footer" w:semiHidden="1" w:unhideWhenUsed="1"/>
     <w:lsdException w:name="index heading" w:semiHidden="1" w:unhideWhenUsed="1"/>
-    <w:lsdException w:name="caption" w:semiHidden="1" w:uiPriority="35" w:unhideWhenUsed="1" w:qFormat="1"/>
+    <w:lsdException w:name="caption" w:uiPriority="35" w:semiHidden="1" w:unhideWhenUsed="1" w:qFormat="1"/>
     <w:lsdException w:name="table of figures" w:semiHidden="1" w:unhideWhenUsed="1"/>
     <w:lsdException w:name="envelope address" w:semiHidden="1" w:unhideWhenUsed="1"/>
     <w:lsdException w:name="envelope return" w:semiHidden="1" w:unhideWhenUsed="1"/>
@@ -1399,7 +1546,7 @@
     <w:lsdException w:name="Title" w:uiPriority="10" w:qFormat="1"/>
     <w:lsdException w:name="Closing" w:semiHidden="1" w:unhideWhenUsed="1"/>
     <w:lsdException w:name="Signature" w:semiHidden="1" w:unhideWhenUsed="1"/>
-    <w:lsdException w:name="Default Paragraph Font" w:semiHidden="1" w:uiPriority="1" w:unhideWhenUsed="1"/>
+    <w:lsdException w:name="Default Paragraph Font" w:uiPriority="1" w:semiHidden="1" w:unhideWhenUsed="1"/>
     <w:lsdException w:name="Body Text" w:semiHidden="1" w:unhideWhenUsed="1"/>
     <w:lsdException w:name="Body Text Indent" w:semiHidden="1" w:unhideWhenUsed="1"/>
     <w:lsdException w:name="List Continue" w:semiHidden="1" w:unhideWhenUsed="1"/>
@@ -1599,8 +1746,8 @@
     <w:lsdException w:name="Subtle Reference" w:uiPriority="31" w:qFormat="1"/>
     <w:lsdException w:name="Intense Reference" w:uiPriority="32" w:qFormat="1"/>
     <w:lsdException w:name="Book Title" w:uiPriority="33" w:qFormat="1"/>
-    <w:lsdException w:name="Bibliography" w:semiHidden="1" w:uiPriority="37" w:unhideWhenUsed="1"/>
-    <w:lsdException w:name="TOC Heading" w:semiHidden="1" w:uiPriority="39" w:unhideWhenUsed="1" w:qFormat="1"/>
+    <w:lsdException w:name="Bibliography" w:uiPriority="37" w:semiHidden="1" w:unhideWhenUsed="1"/>
+    <w:lsdException w:name="TOC Heading" w:uiPriority="39" w:semiHidden="1" w:unhideWhenUsed="1" w:qFormat="1"/>
     <w:lsdException w:name="Plain Table 1" w:uiPriority="41"/>
     <w:lsdException w:name="Plain Table 2" w:uiPriority="42"/>
     <w:lsdException w:name="Plain Table 3" w:uiPriority="43"/>
@@ -1706,7 +1853,7 @@
     <w:lsdException w:name="List Table 6 Colorful Accent 6" w:uiPriority="51"/>
     <w:lsdException w:name="List Table 7 Colorful Accent 6" w:uiPriority="52"/>
   </w:latentStyles>
-  <w:style w:type="paragraph" w:default="1" w:styleId="Normal">
+  <w:style w:type="paragraph" w:styleId="Normal" w:default="1">
     <w:name w:val="Normal"/>
     <w:qFormat/>
     <w:rsid w:val="00926CFD"/>
@@ -1726,7 +1873,7 @@
       <w:outlineLvl w:val="0"/>
     </w:pPr>
     <w:rPr>
-      <w:rFonts w:asciiTheme="majorHAnsi" w:eastAsiaTheme="majorEastAsia" w:hAnsiTheme="majorHAnsi" w:cstheme="majorBidi"/>
+      <w:rFonts w:asciiTheme="majorHAnsi" w:hAnsiTheme="majorHAnsi" w:eastAsiaTheme="majorEastAsia" w:cstheme="majorBidi"/>
       <w:b/>
       <w:bCs/>
       <w:color w:val="374C80" w:themeColor="accent1" w:themeShade="BF"/>
@@ -1750,7 +1897,7 @@
       <w:outlineLvl w:val="1"/>
     </w:pPr>
     <w:rPr>
-      <w:rFonts w:asciiTheme="majorHAnsi" w:eastAsiaTheme="majorEastAsia" w:hAnsiTheme="majorHAnsi" w:cstheme="majorBidi"/>
+      <w:rFonts w:asciiTheme="majorHAnsi" w:hAnsiTheme="majorHAnsi" w:eastAsiaTheme="majorEastAsia" w:cstheme="majorBidi"/>
       <w:b/>
       <w:bCs/>
       <w:color w:val="4A66AC" w:themeColor="accent1"/>
@@ -1774,7 +1921,7 @@
       <w:outlineLvl w:val="2"/>
     </w:pPr>
     <w:rPr>
-      <w:rFonts w:asciiTheme="majorHAnsi" w:eastAsiaTheme="majorEastAsia" w:hAnsiTheme="majorHAnsi" w:cstheme="majorBidi"/>
+      <w:rFonts w:asciiTheme="majorHAnsi" w:hAnsiTheme="majorHAnsi" w:eastAsiaTheme="majorEastAsia" w:cstheme="majorBidi"/>
       <w:b/>
       <w:bCs/>
       <w:color w:val="4A66AC" w:themeColor="accent1"/>
@@ -1797,7 +1944,7 @@
       <w:outlineLvl w:val="3"/>
     </w:pPr>
     <w:rPr>
-      <w:rFonts w:asciiTheme="majorHAnsi" w:eastAsiaTheme="majorEastAsia" w:hAnsiTheme="majorHAnsi" w:cstheme="majorBidi"/>
+      <w:rFonts w:asciiTheme="majorHAnsi" w:hAnsiTheme="majorHAnsi" w:eastAsiaTheme="majorEastAsia" w:cstheme="majorBidi"/>
       <w:b/>
       <w:bCs/>
       <w:i/>
@@ -1822,7 +1969,7 @@
       <w:outlineLvl w:val="4"/>
     </w:pPr>
     <w:rPr>
-      <w:rFonts w:asciiTheme="majorHAnsi" w:eastAsiaTheme="majorEastAsia" w:hAnsiTheme="majorHAnsi" w:cstheme="majorBidi"/>
+      <w:rFonts w:asciiTheme="majorHAnsi" w:hAnsiTheme="majorHAnsi" w:eastAsiaTheme="majorEastAsia" w:cstheme="majorBidi"/>
       <w:color w:val="243255" w:themeColor="accent1" w:themeShade="7F"/>
     </w:rPr>
   </w:style>
@@ -1843,7 +1990,7 @@
       <w:outlineLvl w:val="5"/>
     </w:pPr>
     <w:rPr>
-      <w:rFonts w:asciiTheme="majorHAnsi" w:eastAsiaTheme="majorEastAsia" w:hAnsiTheme="majorHAnsi" w:cstheme="majorBidi"/>
+      <w:rFonts w:asciiTheme="majorHAnsi" w:hAnsiTheme="majorHAnsi" w:eastAsiaTheme="majorEastAsia" w:cstheme="majorBidi"/>
       <w:i/>
       <w:iCs/>
       <w:color w:val="243255" w:themeColor="accent1" w:themeShade="7F"/>
@@ -1866,7 +2013,7 @@
       <w:outlineLvl w:val="6"/>
     </w:pPr>
     <w:rPr>
-      <w:rFonts w:asciiTheme="majorHAnsi" w:eastAsiaTheme="majorEastAsia" w:hAnsiTheme="majorHAnsi" w:cstheme="majorBidi"/>
+      <w:rFonts w:asciiTheme="majorHAnsi" w:hAnsiTheme="majorHAnsi" w:eastAsiaTheme="majorEastAsia" w:cstheme="majorBidi"/>
       <w:i/>
       <w:iCs/>
       <w:color w:val="404040" w:themeColor="text1" w:themeTint="BF"/>
@@ -1889,7 +2036,7 @@
       <w:outlineLvl w:val="7"/>
     </w:pPr>
     <w:rPr>
-      <w:rFonts w:asciiTheme="majorHAnsi" w:eastAsiaTheme="majorEastAsia" w:hAnsiTheme="majorHAnsi" w:cstheme="majorBidi"/>
+      <w:rFonts w:asciiTheme="majorHAnsi" w:hAnsiTheme="majorHAnsi" w:eastAsiaTheme="majorEastAsia" w:cstheme="majorBidi"/>
       <w:color w:val="4A66AC" w:themeColor="accent1"/>
       <w:sz w:val="20"/>
       <w:szCs w:val="20"/>
@@ -1912,7 +2059,7 @@
       <w:outlineLvl w:val="8"/>
     </w:pPr>
     <w:rPr>
-      <w:rFonts w:asciiTheme="majorHAnsi" w:eastAsiaTheme="majorEastAsia" w:hAnsiTheme="majorHAnsi" w:cstheme="majorBidi"/>
+      <w:rFonts w:asciiTheme="majorHAnsi" w:hAnsiTheme="majorHAnsi" w:eastAsiaTheme="majorEastAsia" w:cstheme="majorBidi"/>
       <w:i/>
       <w:iCs/>
       <w:color w:val="404040" w:themeColor="text1" w:themeTint="BF"/>
@@ -1920,13 +2067,13 @@
       <w:szCs w:val="20"/>
     </w:rPr>
   </w:style>
-  <w:style w:type="character" w:default="1" w:styleId="DefaultParagraphFont">
+  <w:style w:type="character" w:styleId="DefaultParagraphFont" w:default="1">
     <w:name w:val="Default Paragraph Font"/>
     <w:uiPriority w:val="1"/>
     <w:semiHidden/>
     <w:unhideWhenUsed/>
   </w:style>
-  <w:style w:type="table" w:default="1" w:styleId="TableNormal">
+  <w:style w:type="table" w:styleId="TableNormal" w:default="1">
     <w:name w:val="Normal Table"/>
     <w:uiPriority w:val="99"/>
     <w:semiHidden/>
@@ -1941,20 +2088,20 @@
       </w:tblCellMar>
     </w:tblPr>
   </w:style>
-  <w:style w:type="numbering" w:default="1" w:styleId="NoList">
+  <w:style w:type="numbering" w:styleId="NoList" w:default="1">
     <w:name w:val="No List"/>
     <w:uiPriority w:val="99"/>
     <w:semiHidden/>
     <w:unhideWhenUsed/>
   </w:style>
-  <w:style w:type="character" w:customStyle="1" w:styleId="Heading1Char">
+  <w:style w:type="character" w:styleId="Heading1Char" w:customStyle="1">
     <w:name w:val="Heading 1 Char"/>
     <w:basedOn w:val="DefaultParagraphFont"/>
     <w:link w:val="Heading1"/>
     <w:uiPriority w:val="9"/>
     <w:rsid w:val="00926CFD"/>
     <w:rPr>
-      <w:rFonts w:asciiTheme="majorHAnsi" w:eastAsiaTheme="majorEastAsia" w:hAnsiTheme="majorHAnsi" w:cstheme="majorBidi"/>
+      <w:rFonts w:asciiTheme="majorHAnsi" w:hAnsiTheme="majorHAnsi" w:eastAsiaTheme="majorEastAsia" w:cstheme="majorBidi"/>
       <w:b/>
       <w:bCs/>
       <w:color w:val="374C80" w:themeColor="accent1" w:themeShade="BF"/>
@@ -1962,14 +2109,14 @@
       <w:szCs w:val="28"/>
     </w:rPr>
   </w:style>
-  <w:style w:type="character" w:customStyle="1" w:styleId="Heading2Char">
+  <w:style w:type="character" w:styleId="Heading2Char" w:customStyle="1">
     <w:name w:val="Heading 2 Char"/>
     <w:basedOn w:val="DefaultParagraphFont"/>
     <w:link w:val="Heading2"/>
     <w:uiPriority w:val="9"/>
     <w:rsid w:val="00926CFD"/>
     <w:rPr>
-      <w:rFonts w:asciiTheme="majorHAnsi" w:eastAsiaTheme="majorEastAsia" w:hAnsiTheme="majorHAnsi" w:cstheme="majorBidi"/>
+      <w:rFonts w:asciiTheme="majorHAnsi" w:hAnsiTheme="majorHAnsi" w:eastAsiaTheme="majorEastAsia" w:cstheme="majorBidi"/>
       <w:b/>
       <w:bCs/>
       <w:color w:val="4A66AC" w:themeColor="accent1"/>
@@ -1977,20 +2124,20 @@
       <w:szCs w:val="26"/>
     </w:rPr>
   </w:style>
-  <w:style w:type="character" w:customStyle="1" w:styleId="Heading3Char">
+  <w:style w:type="character" w:styleId="Heading3Char" w:customStyle="1">
     <w:name w:val="Heading 3 Char"/>
     <w:basedOn w:val="DefaultParagraphFont"/>
     <w:link w:val="Heading3"/>
     <w:uiPriority w:val="9"/>
     <w:rsid w:val="00926CFD"/>
     <w:rPr>
-      <w:rFonts w:asciiTheme="majorHAnsi" w:eastAsiaTheme="majorEastAsia" w:hAnsiTheme="majorHAnsi" w:cstheme="majorBidi"/>
+      <w:rFonts w:asciiTheme="majorHAnsi" w:hAnsiTheme="majorHAnsi" w:eastAsiaTheme="majorEastAsia" w:cstheme="majorBidi"/>
       <w:b/>
       <w:bCs/>
       <w:color w:val="4A66AC" w:themeColor="accent1"/>
     </w:rPr>
   </w:style>
-  <w:style w:type="character" w:customStyle="1" w:styleId="Heading4Char">
+  <w:style w:type="character" w:styleId="Heading4Char" w:customStyle="1">
     <w:name w:val="Heading 4 Char"/>
     <w:basedOn w:val="DefaultParagraphFont"/>
     <w:link w:val="Heading4"/>
@@ -1998,7 +2145,7 @@
     <w:semiHidden/>
     <w:rsid w:val="00926CFD"/>
     <w:rPr>
-      <w:rFonts w:asciiTheme="majorHAnsi" w:eastAsiaTheme="majorEastAsia" w:hAnsiTheme="majorHAnsi" w:cstheme="majorBidi"/>
+      <w:rFonts w:asciiTheme="majorHAnsi" w:hAnsiTheme="majorHAnsi" w:eastAsiaTheme="majorEastAsia" w:cstheme="majorBidi"/>
       <w:b/>
       <w:bCs/>
       <w:i/>
@@ -2006,7 +2153,7 @@
       <w:color w:val="4A66AC" w:themeColor="accent1"/>
     </w:rPr>
   </w:style>
-  <w:style w:type="character" w:customStyle="1" w:styleId="Heading5Char">
+  <w:style w:type="character" w:styleId="Heading5Char" w:customStyle="1">
     <w:name w:val="Heading 5 Char"/>
     <w:basedOn w:val="DefaultParagraphFont"/>
     <w:link w:val="Heading5"/>
@@ -2014,11 +2161,11 @@
     <w:semiHidden/>
     <w:rsid w:val="00926CFD"/>
     <w:rPr>
-      <w:rFonts w:asciiTheme="majorHAnsi" w:eastAsiaTheme="majorEastAsia" w:hAnsiTheme="majorHAnsi" w:cstheme="majorBidi"/>
+      <w:rFonts w:asciiTheme="majorHAnsi" w:hAnsiTheme="majorHAnsi" w:eastAsiaTheme="majorEastAsia" w:cstheme="majorBidi"/>
       <w:color w:val="243255" w:themeColor="accent1" w:themeShade="7F"/>
     </w:rPr>
   </w:style>
-  <w:style w:type="character" w:customStyle="1" w:styleId="Heading6Char">
+  <w:style w:type="character" w:styleId="Heading6Char" w:customStyle="1">
     <w:name w:val="Heading 6 Char"/>
     <w:basedOn w:val="DefaultParagraphFont"/>
     <w:link w:val="Heading6"/>
@@ -2026,13 +2173,13 @@
     <w:semiHidden/>
     <w:rsid w:val="00926CFD"/>
     <w:rPr>
-      <w:rFonts w:asciiTheme="majorHAnsi" w:eastAsiaTheme="majorEastAsia" w:hAnsiTheme="majorHAnsi" w:cstheme="majorBidi"/>
+      <w:rFonts w:asciiTheme="majorHAnsi" w:hAnsiTheme="majorHAnsi" w:eastAsiaTheme="majorEastAsia" w:cstheme="majorBidi"/>
       <w:i/>
       <w:iCs/>
       <w:color w:val="243255" w:themeColor="accent1" w:themeShade="7F"/>
     </w:rPr>
   </w:style>
-  <w:style w:type="character" w:customStyle="1" w:styleId="Heading7Char">
+  <w:style w:type="character" w:styleId="Heading7Char" w:customStyle="1">
     <w:name w:val="Heading 7 Char"/>
     <w:basedOn w:val="DefaultParagraphFont"/>
     <w:link w:val="Heading7"/>
@@ -2040,13 +2187,13 @@
     <w:semiHidden/>
     <w:rsid w:val="00926CFD"/>
     <w:rPr>
-      <w:rFonts w:asciiTheme="majorHAnsi" w:eastAsiaTheme="majorEastAsia" w:hAnsiTheme="majorHAnsi" w:cstheme="majorBidi"/>
+      <w:rFonts w:asciiTheme="majorHAnsi" w:hAnsiTheme="majorHAnsi" w:eastAsiaTheme="majorEastAsia" w:cstheme="majorBidi"/>
       <w:i/>
       <w:iCs/>
       <w:color w:val="404040" w:themeColor="text1" w:themeTint="BF"/>
     </w:rPr>
   </w:style>
-  <w:style w:type="character" w:customStyle="1" w:styleId="Heading8Char">
+  <w:style w:type="character" w:styleId="Heading8Char" w:customStyle="1">
     <w:name w:val="Heading 8 Char"/>
     <w:basedOn w:val="DefaultParagraphFont"/>
     <w:link w:val="Heading8"/>
@@ -2054,13 +2201,13 @@
     <w:semiHidden/>
     <w:rsid w:val="00926CFD"/>
     <w:rPr>
-      <w:rFonts w:asciiTheme="majorHAnsi" w:eastAsiaTheme="majorEastAsia" w:hAnsiTheme="majorHAnsi" w:cstheme="majorBidi"/>
+      <w:rFonts w:asciiTheme="majorHAnsi" w:hAnsiTheme="majorHAnsi" w:eastAsiaTheme="majorEastAsia" w:cstheme="majorBidi"/>
       <w:color w:val="4A66AC" w:themeColor="accent1"/>
       <w:sz w:val="20"/>
       <w:szCs w:val="20"/>
     </w:rPr>
   </w:style>
-  <w:style w:type="character" w:customStyle="1" w:styleId="Heading9Char">
+  <w:style w:type="character" w:styleId="Heading9Char" w:customStyle="1">
     <w:name w:val="Heading 9 Char"/>
     <w:basedOn w:val="DefaultParagraphFont"/>
     <w:link w:val="Heading9"/>
@@ -2068,7 +2215,7 @@
     <w:semiHidden/>
     <w:rsid w:val="00926CFD"/>
     <w:rPr>
-      <w:rFonts w:asciiTheme="majorHAnsi" w:eastAsiaTheme="majorEastAsia" w:hAnsiTheme="majorHAnsi" w:cstheme="majorBidi"/>
+      <w:rFonts w:asciiTheme="majorHAnsi" w:hAnsiTheme="majorHAnsi" w:eastAsiaTheme="majorEastAsia" w:cstheme="majorBidi"/>
       <w:i/>
       <w:iCs/>
       <w:color w:val="404040" w:themeColor="text1" w:themeTint="BF"/>
@@ -2106,27 +2253,27 @@
     <w:rsid w:val="00926CFD"/>
     <w:pPr>
       <w:pBdr>
-        <w:bottom w:val="single" w:sz="8" w:space="4" w:color="4A66AC" w:themeColor="accent1"/>
+        <w:bottom w:val="single" w:color="4A66AC" w:themeColor="accent1" w:sz="8" w:space="4"/>
       </w:pBdr>
       <w:spacing w:after="300" w:line="240" w:lineRule="auto"/>
       <w:contextualSpacing/>
     </w:pPr>
     <w:rPr>
-      <w:rFonts w:asciiTheme="majorHAnsi" w:eastAsiaTheme="majorEastAsia" w:hAnsiTheme="majorHAnsi" w:cstheme="majorBidi"/>
+      <w:rFonts w:asciiTheme="majorHAnsi" w:hAnsiTheme="majorHAnsi" w:eastAsiaTheme="majorEastAsia" w:cstheme="majorBidi"/>
       <w:color w:val="1B1D3D" w:themeColor="text2" w:themeShade="BF"/>
       <w:spacing w:val="5"/>
       <w:sz w:val="52"/>
       <w:szCs w:val="52"/>
     </w:rPr>
   </w:style>
-  <w:style w:type="character" w:customStyle="1" w:styleId="TitleChar">
+  <w:style w:type="character" w:styleId="TitleChar" w:customStyle="1">
     <w:name w:val="Title Char"/>
     <w:basedOn w:val="DefaultParagraphFont"/>
     <w:link w:val="Title"/>
     <w:uiPriority w:val="10"/>
     <w:rsid w:val="00926CFD"/>
     <w:rPr>
-      <w:rFonts w:asciiTheme="majorHAnsi" w:eastAsiaTheme="majorEastAsia" w:hAnsiTheme="majorHAnsi" w:cstheme="majorBidi"/>
+      <w:rFonts w:asciiTheme="majorHAnsi" w:hAnsiTheme="majorHAnsi" w:eastAsiaTheme="majorEastAsia" w:cstheme="majorBidi"/>
       <w:color w:val="1B1D3D" w:themeColor="text2" w:themeShade="BF"/>
       <w:spacing w:val="5"/>
       <w:sz w:val="52"/>
@@ -2147,7 +2294,7 @@
       </w:numPr>
     </w:pPr>
     <w:rPr>
-      <w:rFonts w:asciiTheme="majorHAnsi" w:eastAsiaTheme="majorEastAsia" w:hAnsiTheme="majorHAnsi" w:cstheme="majorBidi"/>
+      <w:rFonts w:asciiTheme="majorHAnsi" w:hAnsiTheme="majorHAnsi" w:eastAsiaTheme="majorEastAsia" w:cstheme="majorBidi"/>
       <w:i/>
       <w:iCs/>
       <w:color w:val="4A66AC" w:themeColor="accent1"/>
@@ -2156,14 +2303,14 @@
       <w:szCs w:val="24"/>
     </w:rPr>
   </w:style>
-  <w:style w:type="character" w:customStyle="1" w:styleId="SubtitleChar">
+  <w:style w:type="character" w:styleId="SubtitleChar" w:customStyle="1">
     <w:name w:val="Subtitle Char"/>
     <w:basedOn w:val="DefaultParagraphFont"/>
     <w:link w:val="Subtitle"/>
     <w:uiPriority w:val="11"/>
     <w:rsid w:val="00926CFD"/>
     <w:rPr>
-      <w:rFonts w:asciiTheme="majorHAnsi" w:eastAsiaTheme="majorEastAsia" w:hAnsiTheme="majorHAnsi" w:cstheme="majorBidi"/>
+      <w:rFonts w:asciiTheme="majorHAnsi" w:hAnsiTheme="majorHAnsi" w:eastAsiaTheme="majorEastAsia" w:cstheme="majorBidi"/>
       <w:i/>
       <w:iCs/>
       <w:color w:val="4A66AC" w:themeColor="accent1"/>
@@ -2217,7 +2364,7 @@
       <w:color w:val="000000" w:themeColor="text1"/>
     </w:rPr>
   </w:style>
-  <w:style w:type="character" w:customStyle="1" w:styleId="QuoteChar">
+  <w:style w:type="character" w:styleId="QuoteChar" w:customStyle="1">
     <w:name w:val="Quote Char"/>
     <w:basedOn w:val="DefaultParagraphFont"/>
     <w:link w:val="Quote"/>
@@ -2239,7 +2386,7 @@
     <w:rsid w:val="00926CFD"/>
     <w:pPr>
       <w:pBdr>
-        <w:bottom w:val="single" w:sz="4" w:space="4" w:color="4A66AC" w:themeColor="accent1"/>
+        <w:bottom w:val="single" w:color="4A66AC" w:themeColor="accent1" w:sz="4" w:space="4"/>
       </w:pBdr>
       <w:spacing w:before="200" w:after="280"/>
       <w:ind w:left="936" w:right="936"/>
@@ -2252,7 +2399,7 @@
       <w:color w:val="4A66AC" w:themeColor="accent1"/>
     </w:rPr>
   </w:style>
-  <w:style w:type="character" w:customStyle="1" w:styleId="IntenseQuoteChar">
+  <w:style w:type="character" w:styleId="IntenseQuoteChar" w:customStyle="1">
     <w:name w:val="Intense Quote Char"/>
     <w:basedOn w:val="DefaultParagraphFont"/>
     <w:link w:val="IntenseQuote"/>
@@ -2409,6 +2556,39 @@
     </w:rPr>
   </w:style>
 </w:styles>
+</file>
+
+<file path=word/glossary/document.xml><?xml version="1.0" encoding="utf-8"?>
+<w:glossaryDocument xmlns:w14="http://schemas.microsoft.com/office/word/2010/wordml" xmlns:w="http://schemas.openxmlformats.org/wordprocessingml/2006/main">
+  <w:docParts>
+    <w:docPart>
+      <w:docPartPr>
+        <w:name w:val="DefaultPlaceholder_1081868574"/>
+        <w:category>
+          <w:name w:val="General"/>
+          <w:gallery w:val="placeholder"/>
+        </w:category>
+        <w:types>
+          <w:type w:val="bbPlcHdr"/>
+        </w:types>
+        <w:behaviors>
+          <w:behavior w:val="content"/>
+        </w:behaviors>
+        <w:guid w:val="{eb504ff9-14fc-4c00-9902-7627ee92a32f}"/>
+      </w:docPartPr>
+      <w:docPartBody>
+        <w:p>
+          <w:r>
+            <w:rPr>
+              <w:rStyle w:val="PlaceholderText"/>
+            </w:rPr>
+            <w:t/>
+          </w:r>
+        </w:p>
+      </w:docPartBody>
+    </w:docPart>
+  </w:docParts>
+</w:glossaryDocument>
 </file>
 
 <file path=word/theme/theme1.xml><?xml version="1.0" encoding="utf-8"?>

</xml_diff>

<commit_message>
Completed Background intro paragraph | began project scope and added vision document heading ideas
</commit_message>
<xml_diff>
--- a/Project Plan.docx
+++ b/Project Plan.docx
@@ -1,6 +1,6 @@
 
 <file path=word/document.xml><?xml version="1.0" encoding="utf-8"?>
-<w:document xmlns:wpc="http://schemas.microsoft.com/office/word/2010/wordprocessingCanvas" xmlns:cx="http://schemas.microsoft.com/office/drawing/2014/chartex" xmlns:cx1="http://schemas.microsoft.com/office/drawing/2015/9/8/chartex" xmlns:mc="http://schemas.openxmlformats.org/markup-compatibility/2006" xmlns:o="urn:schemas-microsoft-com:office:office" xmlns:r="http://schemas.openxmlformats.org/officeDocument/2006/relationships" xmlns:m="http://schemas.openxmlformats.org/officeDocument/2006/math" xmlns:v="urn:schemas-microsoft-com:vml" xmlns:wp14="http://schemas.microsoft.com/office/word/2010/wordprocessingDrawing" xmlns:wp="http://schemas.openxmlformats.org/drawingml/2006/wordprocessingDrawing" xmlns:w10="urn:schemas-microsoft-com:office:word" xmlns:w="http://schemas.openxmlformats.org/wordprocessingml/2006/main" xmlns:w14="http://schemas.microsoft.com/office/word/2010/wordml" xmlns:w15="http://schemas.microsoft.com/office/word/2012/wordml" xmlns:w16se="http://schemas.microsoft.com/office/word/2015/wordml/symex" xmlns:wpg="http://schemas.microsoft.com/office/word/2010/wordprocessingGroup" xmlns:wpi="http://schemas.microsoft.com/office/word/2010/wordprocessingInk" xmlns:wne="http://schemas.microsoft.com/office/word/2006/wordml" xmlns:wps="http://schemas.microsoft.com/office/word/2010/wordprocessingShape" mc:Ignorable="w14 w15 w16se wp14">
+<w:document xmlns:wpc="http://schemas.microsoft.com/office/word/2010/wordprocessingCanvas" xmlns:cx="http://schemas.microsoft.com/office/drawing/2014/chartex" xmlns:cx1="http://schemas.microsoft.com/office/drawing/2015/9/8/chartex" xmlns:cx2="http://schemas.microsoft.com/office/drawing/2015/10/21/chartex" xmlns:cx3="http://schemas.microsoft.com/office/drawing/2016/5/9/chartex" xmlns:cx4="http://schemas.microsoft.com/office/drawing/2016/5/10/chartex" xmlns:cx5="http://schemas.microsoft.com/office/drawing/2016/5/11/chartex" xmlns:cx6="http://schemas.microsoft.com/office/drawing/2016/5/12/chartex" xmlns:cx7="http://schemas.microsoft.com/office/drawing/2016/5/13/chartex" xmlns:cx8="http://schemas.microsoft.com/office/drawing/2016/5/14/chartex" xmlns:mc="http://schemas.openxmlformats.org/markup-compatibility/2006" xmlns:aink="http://schemas.microsoft.com/office/drawing/2016/ink" xmlns:am3d="http://schemas.microsoft.com/office/drawing/2017/model3d" xmlns:o="urn:schemas-microsoft-com:office:office" xmlns:oel="http://schemas.microsoft.com/office/2019/extlst" xmlns:r="http://schemas.openxmlformats.org/officeDocument/2006/relationships" xmlns:m="http://schemas.openxmlformats.org/officeDocument/2006/math" xmlns:v="urn:schemas-microsoft-com:vml" xmlns:wp14="http://schemas.microsoft.com/office/word/2010/wordprocessingDrawing" xmlns:wp="http://schemas.openxmlformats.org/drawingml/2006/wordprocessingDrawing" xmlns:w10="urn:schemas-microsoft-com:office:word" xmlns:w="http://schemas.openxmlformats.org/wordprocessingml/2006/main" xmlns:w14="http://schemas.microsoft.com/office/word/2010/wordml" xmlns:w15="http://schemas.microsoft.com/office/word/2012/wordml" xmlns:w16cex="http://schemas.microsoft.com/office/word/2018/wordml/cex" xmlns:w16cid="http://schemas.microsoft.com/office/word/2016/wordml/cid" xmlns:w16="http://schemas.microsoft.com/office/word/2018/wordml" xmlns:w16sdtdh="http://schemas.microsoft.com/office/word/2020/wordml/sdtdatahash" xmlns:w16se="http://schemas.microsoft.com/office/word/2015/wordml/symex" xmlns:wpg="http://schemas.microsoft.com/office/word/2010/wordprocessingGroup" xmlns:wpi="http://schemas.microsoft.com/office/word/2010/wordprocessingInk" xmlns:wne="http://schemas.microsoft.com/office/word/2006/wordml" xmlns:wps="http://schemas.microsoft.com/office/word/2010/wordprocessingShape" mc:Ignorable="w14 w15 w16se w16cid w16 w16cex w16sdtdh wp14">
   <w:body>
     <w:p>
       <w:pPr>
@@ -23,159 +23,38 @@
     </w:p>
     <w:p>
       <w:r>
-        <w:rPr/>
-        <w:t>Student Name</w:t>
-      </w:r>
-      <w:r>
-        <w:rPr/>
-        <w:t>s</w:t>
-      </w:r>
-    </w:p>
-    <w:p>
-      <w:pPr>
-        <w:pStyle w:val="Normal"/>
-      </w:pPr>
-    </w:p>
-    <w:p>
-      <w:pPr>
-        <w:pStyle w:val="Normal"/>
-      </w:pPr>
-    </w:p>
-    <w:p>
-      <w:pPr>
-        <w:pStyle w:val="Normal"/>
-      </w:pPr>
-    </w:p>
-    <w:p>
-      <w:pPr>
-        <w:pStyle w:val="Normal"/>
-      </w:pPr>
-    </w:p>
-    <w:p>
-      <w:pPr>
-        <w:pStyle w:val="Normal"/>
-      </w:pPr>
-    </w:p>
-    <w:p>
-      <w:pPr>
-        <w:pStyle w:val="Normal"/>
-      </w:pPr>
-    </w:p>
-    <w:p>
-      <w:pPr>
-        <w:pStyle w:val="Normal"/>
-      </w:pPr>
-    </w:p>
-    <w:p>
-      <w:pPr>
-        <w:pStyle w:val="Normal"/>
-      </w:pPr>
-    </w:p>
-    <w:p>
-      <w:pPr>
-        <w:pStyle w:val="Normal"/>
-      </w:pPr>
-    </w:p>
-    <w:p>
-      <w:pPr>
-        <w:pStyle w:val="Normal"/>
-      </w:pPr>
-    </w:p>
-    <w:p>
-      <w:pPr>
-        <w:pStyle w:val="Normal"/>
-      </w:pPr>
-    </w:p>
-    <w:p>
-      <w:pPr>
-        <w:pStyle w:val="Normal"/>
-      </w:pPr>
-    </w:p>
-    <w:p>
-      <w:pPr>
-        <w:pStyle w:val="Normal"/>
-      </w:pPr>
-    </w:p>
-    <w:p>
-      <w:pPr>
-        <w:pStyle w:val="Normal"/>
-      </w:pPr>
-    </w:p>
-    <w:p>
-      <w:pPr>
-        <w:pStyle w:val="Normal"/>
-      </w:pPr>
-    </w:p>
-    <w:p>
-      <w:pPr>
-        <w:pStyle w:val="Normal"/>
-      </w:pPr>
-    </w:p>
-    <w:p>
-      <w:pPr>
-        <w:pStyle w:val="Normal"/>
-      </w:pPr>
-    </w:p>
-    <w:p>
-      <w:pPr>
-        <w:pStyle w:val="Normal"/>
-      </w:pPr>
-    </w:p>
-    <w:p>
-      <w:pPr>
-        <w:pStyle w:val="Normal"/>
-      </w:pPr>
-    </w:p>
-    <w:p>
-      <w:pPr>
-        <w:pStyle w:val="Normal"/>
-      </w:pPr>
-    </w:p>
-    <w:p>
-      <w:pPr>
-        <w:pStyle w:val="Normal"/>
-      </w:pPr>
-    </w:p>
-    <w:p>
-      <w:pPr>
-        <w:pStyle w:val="Normal"/>
-      </w:pPr>
-    </w:p>
-    <w:p>
-      <w:pPr>
-        <w:pStyle w:val="Normal"/>
-      </w:pPr>
-    </w:p>
-    <w:p>
-      <w:pPr>
-        <w:pStyle w:val="Normal"/>
-      </w:pPr>
-    </w:p>
-    <w:p>
-      <w:pPr>
-        <w:pStyle w:val="Normal"/>
-      </w:pPr>
-    </w:p>
-    <w:p>
-      <w:pPr>
-        <w:pStyle w:val="Normal"/>
-      </w:pPr>
-    </w:p>
-    <w:p>
-      <w:pPr>
-        <w:pStyle w:val="Normal"/>
-      </w:pPr>
-    </w:p>
-    <w:p>
-      <w:pPr>
-        <w:pStyle w:val="Normal"/>
-      </w:pPr>
-    </w:p>
-    <w:p>
-      <w:pPr>
-        <w:pStyle w:val="Normal"/>
-      </w:pPr>
-    </w:p>
+        <w:t>Student Names</w:t>
+      </w:r>
+    </w:p>
+    <w:p/>
+    <w:p/>
+    <w:p/>
+    <w:p/>
+    <w:p/>
+    <w:p/>
+    <w:p/>
+    <w:p/>
+    <w:p/>
+    <w:p/>
+    <w:p/>
+    <w:p/>
+    <w:p/>
+    <w:p/>
+    <w:p/>
+    <w:p/>
+    <w:p/>
+    <w:p/>
+    <w:p/>
+    <w:p/>
+    <w:p/>
+    <w:p/>
+    <w:p/>
+    <w:p/>
+    <w:p/>
+    <w:p/>
+    <w:p/>
+    <w:p/>
+    <w:p/>
     <w:p>
       <w:r>
         <w:br w:type="page"/>
@@ -184,7 +63,7 @@
     <w:sdt>
       <w:sdtPr>
         <w:rPr>
-          <w:rFonts w:asciiTheme="minorHAnsi" w:hAnsiTheme="minorHAnsi" w:eastAsiaTheme="minorEastAsia" w:cstheme="minorBidi"/>
+          <w:rFonts w:asciiTheme="minorHAnsi" w:eastAsiaTheme="minorEastAsia" w:hAnsiTheme="minorHAnsi" w:cstheme="minorBidi"/>
           <w:b w:val="0"/>
           <w:bCs w:val="0"/>
           <w:color w:val="auto"/>
@@ -247,7 +126,7 @@
             </w:rPr>
             <w:fldChar w:fldCharType="separate"/>
           </w:r>
-          <w:hyperlink w:history="1" w:anchor="_Toc46748287">
+          <w:hyperlink w:anchor="_Toc46748287" w:history="1">
             <w:r>
               <w:rPr>
                 <w:rStyle w:val="Hyperlink"/>
@@ -331,7 +210,7 @@
               <w:lang w:eastAsia="en-AU"/>
             </w:rPr>
           </w:pPr>
-          <w:hyperlink w:history="1" w:anchor="_Toc46748288">
+          <w:hyperlink w:anchor="_Toc46748288" w:history="1">
             <w:r>
               <w:rPr>
                 <w:rStyle w:val="Hyperlink"/>
@@ -415,7 +294,7 @@
               <w:lang w:eastAsia="en-AU"/>
             </w:rPr>
           </w:pPr>
-          <w:hyperlink w:history="1" w:anchor="_Toc46748289">
+          <w:hyperlink w:anchor="_Toc46748289" w:history="1">
             <w:r>
               <w:rPr>
                 <w:rStyle w:val="Hyperlink"/>
@@ -499,7 +378,7 @@
               <w:lang w:eastAsia="en-AU"/>
             </w:rPr>
           </w:pPr>
-          <w:hyperlink w:history="1" w:anchor="_Toc46748290">
+          <w:hyperlink w:anchor="_Toc46748290" w:history="1">
             <w:r>
               <w:rPr>
                 <w:rStyle w:val="Hyperlink"/>
@@ -583,7 +462,7 @@
               <w:lang w:eastAsia="en-AU"/>
             </w:rPr>
           </w:pPr>
-          <w:hyperlink w:history="1" w:anchor="_Toc46748291">
+          <w:hyperlink w:anchor="_Toc46748291" w:history="1">
             <w:r>
               <w:rPr>
                 <w:rStyle w:val="Hyperlink"/>
@@ -667,7 +546,7 @@
               <w:lang w:eastAsia="en-AU"/>
             </w:rPr>
           </w:pPr>
-          <w:hyperlink w:history="1" w:anchor="_Toc46748292">
+          <w:hyperlink w:anchor="_Toc46748292" w:history="1">
             <w:r>
               <w:rPr>
                 <w:rStyle w:val="Hyperlink"/>
@@ -751,7 +630,7 @@
               <w:lang w:eastAsia="en-AU"/>
             </w:rPr>
           </w:pPr>
-          <w:hyperlink w:history="1" w:anchor="_Toc46748293">
+          <w:hyperlink w:anchor="_Toc46748293" w:history="1">
             <w:r>
               <w:rPr>
                 <w:rStyle w:val="Hyperlink"/>
@@ -851,7 +730,7 @@
           <w:numId w:val="2"/>
         </w:numPr>
       </w:pPr>
-      <w:bookmarkStart w:name="_Toc46748287" w:id="0"/>
+      <w:bookmarkStart w:id="0" w:name="_Toc46748287"/>
       <w:r>
         <w:lastRenderedPageBreak/>
         <w:t>Introduction</w:t>
@@ -871,12 +750,137 @@
       </w:r>
     </w:p>
     <w:p>
-      <w:pPr>
-        <w:jc w:val="both"/>
-        <w:rPr>
-          <w:i/>
-        </w:rPr>
-      </w:pPr>
+      <w:r>
+        <w:t xml:space="preserve">Road accidents </w:t>
+      </w:r>
+      <w:r>
+        <w:t xml:space="preserve">are avoidable and </w:t>
+      </w:r>
+      <w:r>
+        <w:t xml:space="preserve">take a great </w:t>
+      </w:r>
+      <w:r>
+        <w:t>toll on road users and the General public. Although</w:t>
+      </w:r>
+      <w:r>
+        <w:t xml:space="preserve"> the emotional toll </w:t>
+      </w:r>
+      <w:r>
+        <w:t xml:space="preserve">of road accidents </w:t>
+      </w:r>
+      <w:r>
+        <w:t>is enormous, there is also an exceedingly great cost to Governments and Tax Payers</w:t>
+      </w:r>
+      <w:r>
+        <w:t xml:space="preserve">, in 2018 alone this cost was estimated to be more than </w:t>
+      </w:r>
+      <w:r>
+        <w:t>$</w:t>
+      </w:r>
+      <w:r>
+        <w:t>5 billion</w:t>
+      </w:r>
+      <w:r>
+        <w:t xml:space="preserve"> in fatalities and hospitalised casualties</w:t>
+      </w:r>
+      <w:r>
+        <w:t xml:space="preserve"> </w:t>
+      </w:r>
+      <w:hyperlink r:id="rId6" w:history="1">
+        <w:r>
+          <w:rPr>
+            <w:rStyle w:val="Hyperlink"/>
+          </w:rPr>
+          <w:t>https://statements.qld.gov.au/statements/88410#:~:text=Minister%20for%20Transport%20and%20Main%20Roads&amp;text=%E2%80%9CIn%2</w:t>
+        </w:r>
+        <w:r>
+          <w:rPr>
+            <w:rStyle w:val="Hyperlink"/>
+          </w:rPr>
+          <w:t>0</w:t>
+        </w:r>
+        <w:r>
+          <w:rPr>
+            <w:rStyle w:val="Hyperlink"/>
+          </w:rPr>
+          <w:t>2018%2C%20the%20economic%20cost,billion%2C%E2%80%9D%20Mr%20Bailey%20said</w:t>
+        </w:r>
+      </w:hyperlink>
+    </w:p>
+    <w:p>
+      <w:r>
+        <w:t>Governments provide educational resources about road</w:t>
+      </w:r>
+      <w:r>
+        <w:t xml:space="preserve"> accident</w:t>
+      </w:r>
+      <w:r>
+        <w:t xml:space="preserve"> statistics</w:t>
+      </w:r>
+      <w:r>
+        <w:t xml:space="preserve"> to the </w:t>
+      </w:r>
+      <w:proofErr w:type="gramStart"/>
+      <w:r>
+        <w:t>general public</w:t>
+      </w:r>
+      <w:proofErr w:type="gramEnd"/>
+      <w:r>
+        <w:t xml:space="preserve">, </w:t>
+      </w:r>
+      <w:r>
+        <w:t>as well</w:t>
+      </w:r>
+      <w:r>
+        <w:t xml:space="preserve"> as other initiatives in an attempt to curb road accidents</w:t>
+      </w:r>
+      <w:r>
+        <w:t xml:space="preserve"> through education and awareness. A</w:t>
+      </w:r>
+      <w:r>
+        <w:t>s well</w:t>
+      </w:r>
+      <w:r>
+        <w:t xml:space="preserve"> as us</w:t>
+      </w:r>
+      <w:r>
+        <w:t xml:space="preserve">ing crash statistics </w:t>
+      </w:r>
+      <w:r>
+        <w:t xml:space="preserve">for </w:t>
+      </w:r>
+      <w:r>
+        <w:t xml:space="preserve">research purposes and </w:t>
+      </w:r>
+      <w:r>
+        <w:t>for the development of road safety programs</w:t>
+      </w:r>
+      <w:r>
+        <w:t>,</w:t>
+      </w:r>
+      <w:r>
+        <w:t xml:space="preserve"> The Victorian Government requires an application</w:t>
+      </w:r>
+      <w:r>
+        <w:t xml:space="preserve"> to analyse and process Victorian Road Accident Statistics between 2015 and </w:t>
+      </w:r>
+      <w:proofErr w:type="gramStart"/>
+      <w:r>
+        <w:t>2020</w:t>
+      </w:r>
+      <w:r>
+        <w:t>, and</w:t>
+      </w:r>
+      <w:proofErr w:type="gramEnd"/>
+      <w:r>
+        <w:t xml:space="preserve"> will be provided to </w:t>
+      </w:r>
+      <w:r>
+        <w:t>learners and road users</w:t>
+      </w:r>
+      <w:r>
+        <w:t>.</w:t>
+      </w:r>
     </w:p>
     <w:p>
       <w:pPr>
@@ -886,11 +890,605 @@
           <w:numId w:val="2"/>
         </w:numPr>
       </w:pPr>
-      <w:bookmarkStart w:name="_Toc46748289" w:id="1"/>
+      <w:bookmarkStart w:id="1" w:name="_Toc46748289"/>
       <w:r>
         <w:t>Scope</w:t>
       </w:r>
       <w:bookmarkEnd w:id="1"/>
+    </w:p>
+    <w:p>
+      <w:r>
+        <w:t>The Road Accident Stats App wil</w:t>
+      </w:r>
+      <w:r>
+        <w:t xml:space="preserve">l </w:t>
+      </w:r>
+      <w:r>
+        <w:t>be written in Python</w:t>
+      </w:r>
+      <w:r>
+        <w:t xml:space="preserve"> </w:t>
+      </w:r>
+      <w:proofErr w:type="gramStart"/>
+      <w:r>
+        <w:t>3.7</w:t>
+      </w:r>
+      <w:r>
+        <w:t>, and</w:t>
+      </w:r>
+      <w:proofErr w:type="gramEnd"/>
+      <w:r>
+        <w:t xml:space="preserve"> provide a user with a graphical user interface for selecting</w:t>
+      </w:r>
+      <w:r>
+        <w:t xml:space="preserve"> search criteria and the program will return information and models. The </w:t>
+      </w:r>
+      <w:r>
+        <w:t xml:space="preserve">data </w:t>
+      </w:r>
+      <w:r>
+        <w:t xml:space="preserve">the program will perform tasks on is limited to the </w:t>
+      </w:r>
+      <w:r>
+        <w:t>Crash Statistics Victoria CSV file</w:t>
+      </w:r>
+      <w:r>
+        <w:t>.</w:t>
+      </w:r>
+    </w:p>
+    <w:p>
+      <w:pPr>
+        <w:shd w:val="clear" w:color="auto" w:fill="0D1117"/>
+        <w:spacing w:after="240" w:line="240" w:lineRule="auto"/>
+        <w:rPr>
+          <w:rFonts w:ascii="Segoe UI" w:eastAsia="Times New Roman" w:hAnsi="Segoe UI" w:cs="Segoe UI"/>
+          <w:color w:val="C9D1D9"/>
+          <w:sz w:val="24"/>
+          <w:szCs w:val="24"/>
+          <w:lang w:eastAsia="en-AU"/>
+        </w:rPr>
+      </w:pPr>
+      <w:r>
+        <w:rPr>
+          <w:rFonts w:ascii="Segoe UI" w:eastAsia="Times New Roman" w:hAnsi="Segoe UI" w:cs="Segoe UI"/>
+          <w:b/>
+          <w:bCs/>
+          <w:color w:val="C9D1D9"/>
+          <w:sz w:val="24"/>
+          <w:szCs w:val="24"/>
+          <w:lang w:eastAsia="en-AU"/>
+        </w:rPr>
+        <w:t>Required Features:</w:t>
+      </w:r>
+    </w:p>
+    <w:p>
+      <w:pPr>
+        <w:numPr>
+          <w:ilvl w:val="0"/>
+          <w:numId w:val="3"/>
+        </w:numPr>
+        <w:shd w:val="clear" w:color="auto" w:fill="0D1117"/>
+        <w:spacing w:before="100" w:beforeAutospacing="1" w:after="100" w:afterAutospacing="1" w:line="240" w:lineRule="auto"/>
+        <w:rPr>
+          <w:rFonts w:ascii="Segoe UI" w:eastAsia="Times New Roman" w:hAnsi="Segoe UI" w:cs="Segoe UI"/>
+          <w:color w:val="C9D1D9"/>
+          <w:sz w:val="24"/>
+          <w:szCs w:val="24"/>
+          <w:lang w:eastAsia="en-AU"/>
+        </w:rPr>
+      </w:pPr>
+      <w:r>
+        <w:rPr>
+          <w:rFonts w:ascii="Segoe UI" w:eastAsia="Times New Roman" w:hAnsi="Segoe UI" w:cs="Segoe UI"/>
+          <w:color w:val="C9D1D9"/>
+          <w:sz w:val="24"/>
+          <w:szCs w:val="24"/>
+          <w:lang w:eastAsia="en-AU"/>
+        </w:rPr>
+        <w:t>For a user-selected period, display the information of all accidents that happened in the period.</w:t>
+      </w:r>
+    </w:p>
+    <w:p>
+      <w:pPr>
+        <w:numPr>
+          <w:ilvl w:val="0"/>
+          <w:numId w:val="3"/>
+        </w:numPr>
+        <w:shd w:val="clear" w:color="auto" w:fill="0D1117"/>
+        <w:spacing w:before="60" w:after="100" w:afterAutospacing="1" w:line="240" w:lineRule="auto"/>
+        <w:rPr>
+          <w:rFonts w:ascii="Segoe UI" w:eastAsia="Times New Roman" w:hAnsi="Segoe UI" w:cs="Segoe UI"/>
+          <w:color w:val="C9D1D9"/>
+          <w:sz w:val="24"/>
+          <w:szCs w:val="24"/>
+          <w:lang w:eastAsia="en-AU"/>
+        </w:rPr>
+      </w:pPr>
+      <w:r>
+        <w:rPr>
+          <w:rFonts w:ascii="Segoe UI" w:eastAsia="Times New Roman" w:hAnsi="Segoe UI" w:cs="Segoe UI"/>
+          <w:color w:val="C9D1D9"/>
+          <w:sz w:val="24"/>
+          <w:szCs w:val="24"/>
+          <w:lang w:eastAsia="en-AU"/>
+        </w:rPr>
+        <w:t>For a user-selected period, produce a chart to show the number of accidents in each hour of the day (on average).</w:t>
+      </w:r>
+    </w:p>
+    <w:p>
+      <w:pPr>
+        <w:numPr>
+          <w:ilvl w:val="0"/>
+          <w:numId w:val="3"/>
+        </w:numPr>
+        <w:shd w:val="clear" w:color="auto" w:fill="0D1117"/>
+        <w:spacing w:before="60" w:after="100" w:afterAutospacing="1" w:line="240" w:lineRule="auto"/>
+        <w:rPr>
+          <w:rFonts w:ascii="Segoe UI" w:eastAsia="Times New Roman" w:hAnsi="Segoe UI" w:cs="Segoe UI"/>
+          <w:color w:val="C9D1D9"/>
+          <w:sz w:val="24"/>
+          <w:szCs w:val="24"/>
+          <w:lang w:eastAsia="en-AU"/>
+        </w:rPr>
+      </w:pPr>
+      <w:r>
+        <w:rPr>
+          <w:rFonts w:ascii="Segoe UI" w:eastAsia="Times New Roman" w:hAnsi="Segoe UI" w:cs="Segoe UI"/>
+          <w:color w:val="C9D1D9"/>
+          <w:sz w:val="24"/>
+          <w:szCs w:val="24"/>
+          <w:lang w:eastAsia="en-AU"/>
+        </w:rPr>
+        <w:t xml:space="preserve">For a user-selected period, retrieve all accidents caused by an accident type that contains a keyword (user entered), </w:t>
+      </w:r>
+      <w:proofErr w:type="gramStart"/>
+      <w:r>
+        <w:rPr>
+          <w:rFonts w:ascii="Segoe UI" w:eastAsia="Times New Roman" w:hAnsi="Segoe UI" w:cs="Segoe UI"/>
+          <w:color w:val="C9D1D9"/>
+          <w:sz w:val="24"/>
+          <w:szCs w:val="24"/>
+          <w:lang w:eastAsia="en-AU"/>
+        </w:rPr>
+        <w:t>e.g.</w:t>
+      </w:r>
+      <w:proofErr w:type="gramEnd"/>
+      <w:r>
+        <w:rPr>
+          <w:rFonts w:ascii="Segoe UI" w:eastAsia="Times New Roman" w:hAnsi="Segoe UI" w:cs="Segoe UI"/>
+          <w:color w:val="C9D1D9"/>
+          <w:sz w:val="24"/>
+          <w:szCs w:val="24"/>
+          <w:lang w:eastAsia="en-AU"/>
+        </w:rPr>
+        <w:t xml:space="preserve"> collision, pedestrian.</w:t>
+      </w:r>
+    </w:p>
+    <w:p>
+      <w:pPr>
+        <w:numPr>
+          <w:ilvl w:val="0"/>
+          <w:numId w:val="3"/>
+        </w:numPr>
+        <w:shd w:val="clear" w:color="auto" w:fill="0D1117"/>
+        <w:spacing w:before="60" w:after="100" w:afterAutospacing="1" w:line="240" w:lineRule="auto"/>
+        <w:rPr>
+          <w:rFonts w:ascii="Segoe UI" w:eastAsia="Times New Roman" w:hAnsi="Segoe UI" w:cs="Segoe UI"/>
+          <w:color w:val="C9D1D9"/>
+          <w:sz w:val="24"/>
+          <w:szCs w:val="24"/>
+          <w:lang w:eastAsia="en-AU"/>
+        </w:rPr>
+      </w:pPr>
+      <w:r>
+        <w:rPr>
+          <w:rFonts w:ascii="Segoe UI" w:eastAsia="Times New Roman" w:hAnsi="Segoe UI" w:cs="Segoe UI"/>
+          <w:color w:val="C9D1D9"/>
+          <w:sz w:val="24"/>
+          <w:szCs w:val="24"/>
+          <w:lang w:eastAsia="en-AU"/>
+        </w:rPr>
+        <w:t xml:space="preserve">Allow the user to analyse the impact of alcohol in accidents – </w:t>
+      </w:r>
+      <w:proofErr w:type="spellStart"/>
+      <w:r>
+        <w:rPr>
+          <w:rFonts w:ascii="Segoe UI" w:eastAsia="Times New Roman" w:hAnsi="Segoe UI" w:cs="Segoe UI"/>
+          <w:color w:val="C9D1D9"/>
+          <w:sz w:val="24"/>
+          <w:szCs w:val="24"/>
+          <w:lang w:eastAsia="en-AU"/>
+        </w:rPr>
+        <w:t>ie</w:t>
+      </w:r>
+      <w:proofErr w:type="spellEnd"/>
+      <w:r>
+        <w:rPr>
+          <w:rFonts w:ascii="Segoe UI" w:eastAsia="Times New Roman" w:hAnsi="Segoe UI" w:cs="Segoe UI"/>
+          <w:color w:val="C9D1D9"/>
+          <w:sz w:val="24"/>
+          <w:szCs w:val="24"/>
+          <w:lang w:eastAsia="en-AU"/>
+        </w:rPr>
+        <w:t>: trends over time, accident types involving alcohol, etc.</w:t>
+      </w:r>
+    </w:p>
+    <w:p>
+      <w:pPr>
+        <w:numPr>
+          <w:ilvl w:val="0"/>
+          <w:numId w:val="3"/>
+        </w:numPr>
+        <w:shd w:val="clear" w:color="auto" w:fill="0D1117"/>
+        <w:spacing w:before="60" w:after="100" w:afterAutospacing="1" w:line="240" w:lineRule="auto"/>
+        <w:rPr>
+          <w:rFonts w:ascii="Segoe UI" w:eastAsia="Times New Roman" w:hAnsi="Segoe UI" w:cs="Segoe UI"/>
+          <w:color w:val="C9D1D9"/>
+          <w:sz w:val="24"/>
+          <w:szCs w:val="24"/>
+          <w:lang w:eastAsia="en-AU"/>
+        </w:rPr>
+      </w:pPr>
+      <w:r>
+        <w:rPr>
+          <w:rFonts w:ascii="Segoe UI" w:eastAsia="Times New Roman" w:hAnsi="Segoe UI" w:cs="Segoe UI"/>
+          <w:color w:val="C9D1D9"/>
+          <w:sz w:val="24"/>
+          <w:szCs w:val="24"/>
+          <w:lang w:eastAsia="en-AU"/>
+        </w:rPr>
+        <w:t>One other ‘insight’ or analysis tool of your choice</w:t>
+      </w:r>
+    </w:p>
+    <w:p/>
+    <w:p/>
+    <w:p>
+      <w:pPr>
+        <w:pStyle w:val="TOC1"/>
+        <w:tabs>
+          <w:tab w:val="right" w:leader="dot" w:pos="9016"/>
+        </w:tabs>
+        <w:rPr>
+          <w:noProof/>
+          <w:sz w:val="20"/>
+          <w:szCs w:val="20"/>
+          <w:lang w:eastAsia="en-AU"/>
+        </w:rPr>
+      </w:pPr>
+      <w:hyperlink w:anchor="_Toc89719974" w:history="1">
+        <w:r>
+          <w:rPr>
+            <w:rStyle w:val="Hyperlink"/>
+            <w:noProof/>
+            <w:sz w:val="20"/>
+            <w:szCs w:val="24"/>
+          </w:rPr>
+          <w:t>1.0 System Vision Document</w:t>
+        </w:r>
+        <w:r>
+          <w:rPr>
+            <w:noProof/>
+            <w:webHidden/>
+            <w:sz w:val="20"/>
+            <w:szCs w:val="24"/>
+          </w:rPr>
+          <w:tab/>
+        </w:r>
+        <w:r>
+          <w:rPr>
+            <w:noProof/>
+            <w:webHidden/>
+            <w:sz w:val="20"/>
+            <w:szCs w:val="24"/>
+          </w:rPr>
+          <w:fldChar w:fldCharType="begin"/>
+        </w:r>
+        <w:r>
+          <w:rPr>
+            <w:noProof/>
+            <w:webHidden/>
+            <w:sz w:val="20"/>
+            <w:szCs w:val="24"/>
+          </w:rPr>
+          <w:instrText xml:space="preserve"> PAGEREF _Toc89719974 \h </w:instrText>
+        </w:r>
+        <w:r>
+          <w:rPr>
+            <w:noProof/>
+            <w:webHidden/>
+            <w:sz w:val="20"/>
+            <w:szCs w:val="24"/>
+          </w:rPr>
+        </w:r>
+        <w:r>
+          <w:rPr>
+            <w:noProof/>
+            <w:webHidden/>
+            <w:sz w:val="20"/>
+            <w:szCs w:val="24"/>
+          </w:rPr>
+          <w:fldChar w:fldCharType="separate"/>
+        </w:r>
+        <w:r>
+          <w:rPr>
+            <w:noProof/>
+            <w:webHidden/>
+            <w:sz w:val="20"/>
+            <w:szCs w:val="24"/>
+          </w:rPr>
+          <w:t>2</w:t>
+        </w:r>
+        <w:r>
+          <w:rPr>
+            <w:noProof/>
+            <w:webHidden/>
+            <w:sz w:val="20"/>
+            <w:szCs w:val="24"/>
+          </w:rPr>
+          <w:fldChar w:fldCharType="end"/>
+        </w:r>
+      </w:hyperlink>
+    </w:p>
+    <w:p>
+      <w:pPr>
+        <w:pStyle w:val="TOC2"/>
+        <w:tabs>
+          <w:tab w:val="right" w:leader="dot" w:pos="9016"/>
+        </w:tabs>
+        <w:rPr>
+          <w:noProof/>
+          <w:sz w:val="20"/>
+          <w:szCs w:val="20"/>
+          <w:lang w:eastAsia="en-AU"/>
+        </w:rPr>
+      </w:pPr>
+      <w:hyperlink w:anchor="_Toc89719975" w:history="1">
+        <w:r>
+          <w:rPr>
+            <w:rStyle w:val="Hyperlink"/>
+            <w:noProof/>
+            <w:sz w:val="20"/>
+            <w:szCs w:val="24"/>
+          </w:rPr>
+          <w:t>1.1 Problem Description</w:t>
+        </w:r>
+        <w:r>
+          <w:rPr>
+            <w:noProof/>
+            <w:webHidden/>
+            <w:sz w:val="20"/>
+            <w:szCs w:val="24"/>
+          </w:rPr>
+          <w:tab/>
+        </w:r>
+        <w:r>
+          <w:rPr>
+            <w:noProof/>
+            <w:webHidden/>
+            <w:sz w:val="20"/>
+            <w:szCs w:val="24"/>
+          </w:rPr>
+          <w:fldChar w:fldCharType="begin"/>
+        </w:r>
+        <w:r>
+          <w:rPr>
+            <w:noProof/>
+            <w:webHidden/>
+            <w:sz w:val="20"/>
+            <w:szCs w:val="24"/>
+          </w:rPr>
+          <w:instrText xml:space="preserve"> PAGEREF _Toc89719975 \h </w:instrText>
+        </w:r>
+        <w:r>
+          <w:rPr>
+            <w:noProof/>
+            <w:webHidden/>
+            <w:sz w:val="20"/>
+            <w:szCs w:val="24"/>
+          </w:rPr>
+        </w:r>
+        <w:r>
+          <w:rPr>
+            <w:noProof/>
+            <w:webHidden/>
+            <w:sz w:val="20"/>
+            <w:szCs w:val="24"/>
+          </w:rPr>
+          <w:fldChar w:fldCharType="separate"/>
+        </w:r>
+        <w:r>
+          <w:rPr>
+            <w:noProof/>
+            <w:webHidden/>
+            <w:sz w:val="20"/>
+            <w:szCs w:val="24"/>
+          </w:rPr>
+          <w:t>2</w:t>
+        </w:r>
+        <w:r>
+          <w:rPr>
+            <w:noProof/>
+            <w:webHidden/>
+            <w:sz w:val="20"/>
+            <w:szCs w:val="24"/>
+          </w:rPr>
+          <w:fldChar w:fldCharType="end"/>
+        </w:r>
+      </w:hyperlink>
+    </w:p>
+    <w:p>
+      <w:pPr>
+        <w:pStyle w:val="TOC2"/>
+        <w:tabs>
+          <w:tab w:val="right" w:leader="dot" w:pos="9016"/>
+        </w:tabs>
+        <w:rPr>
+          <w:noProof/>
+          <w:sz w:val="20"/>
+          <w:szCs w:val="20"/>
+          <w:lang w:eastAsia="en-AU"/>
+        </w:rPr>
+      </w:pPr>
+      <w:hyperlink w:anchor="_Toc89719976" w:history="1">
+        <w:r>
+          <w:rPr>
+            <w:rStyle w:val="Hyperlink"/>
+            <w:noProof/>
+            <w:sz w:val="20"/>
+            <w:szCs w:val="24"/>
+          </w:rPr>
+          <w:t>1.2 System Capabilities</w:t>
+        </w:r>
+        <w:r>
+          <w:rPr>
+            <w:noProof/>
+            <w:webHidden/>
+            <w:sz w:val="20"/>
+            <w:szCs w:val="24"/>
+          </w:rPr>
+          <w:tab/>
+        </w:r>
+        <w:r>
+          <w:rPr>
+            <w:noProof/>
+            <w:webHidden/>
+            <w:sz w:val="20"/>
+            <w:szCs w:val="24"/>
+          </w:rPr>
+          <w:fldChar w:fldCharType="begin"/>
+        </w:r>
+        <w:r>
+          <w:rPr>
+            <w:noProof/>
+            <w:webHidden/>
+            <w:sz w:val="20"/>
+            <w:szCs w:val="24"/>
+          </w:rPr>
+          <w:instrText xml:space="preserve"> PAGEREF _Toc89719976 \h </w:instrText>
+        </w:r>
+        <w:r>
+          <w:rPr>
+            <w:noProof/>
+            <w:webHidden/>
+            <w:sz w:val="20"/>
+            <w:szCs w:val="24"/>
+          </w:rPr>
+        </w:r>
+        <w:r>
+          <w:rPr>
+            <w:noProof/>
+            <w:webHidden/>
+            <w:sz w:val="20"/>
+            <w:szCs w:val="24"/>
+          </w:rPr>
+          <w:fldChar w:fldCharType="separate"/>
+        </w:r>
+        <w:r>
+          <w:rPr>
+            <w:noProof/>
+            <w:webHidden/>
+            <w:sz w:val="20"/>
+            <w:szCs w:val="24"/>
+          </w:rPr>
+          <w:t>2</w:t>
+        </w:r>
+        <w:r>
+          <w:rPr>
+            <w:noProof/>
+            <w:webHidden/>
+            <w:sz w:val="20"/>
+            <w:szCs w:val="24"/>
+          </w:rPr>
+          <w:fldChar w:fldCharType="end"/>
+        </w:r>
+      </w:hyperlink>
+    </w:p>
+    <w:p>
+      <w:pPr>
+        <w:pStyle w:val="TOC2"/>
+        <w:tabs>
+          <w:tab w:val="right" w:leader="dot" w:pos="9016"/>
+        </w:tabs>
+        <w:rPr>
+          <w:noProof/>
+          <w:sz w:val="20"/>
+          <w:szCs w:val="20"/>
+          <w:lang w:eastAsia="en-AU"/>
+        </w:rPr>
+      </w:pPr>
+      <w:hyperlink w:anchor="_Toc89719977" w:history="1">
+        <w:r>
+          <w:rPr>
+            <w:rStyle w:val="Hyperlink"/>
+            <w:noProof/>
+            <w:sz w:val="20"/>
+            <w:szCs w:val="24"/>
+          </w:rPr>
+          <w:t>1.3 Business Benefits</w:t>
+        </w:r>
+        <w:r>
+          <w:rPr>
+            <w:noProof/>
+            <w:webHidden/>
+            <w:sz w:val="20"/>
+            <w:szCs w:val="24"/>
+          </w:rPr>
+          <w:tab/>
+        </w:r>
+        <w:r>
+          <w:rPr>
+            <w:noProof/>
+            <w:webHidden/>
+            <w:sz w:val="20"/>
+            <w:szCs w:val="24"/>
+          </w:rPr>
+          <w:fldChar w:fldCharType="begin"/>
+        </w:r>
+        <w:r>
+          <w:rPr>
+            <w:noProof/>
+            <w:webHidden/>
+            <w:sz w:val="20"/>
+            <w:szCs w:val="24"/>
+          </w:rPr>
+          <w:instrText xml:space="preserve"> PAGEREF _Toc89719977 \h </w:instrText>
+        </w:r>
+        <w:r>
+          <w:rPr>
+            <w:noProof/>
+            <w:webHidden/>
+            <w:sz w:val="20"/>
+            <w:szCs w:val="24"/>
+          </w:rPr>
+        </w:r>
+        <w:r>
+          <w:rPr>
+            <w:noProof/>
+            <w:webHidden/>
+            <w:sz w:val="20"/>
+            <w:szCs w:val="24"/>
+          </w:rPr>
+          <w:fldChar w:fldCharType="separate"/>
+        </w:r>
+        <w:r>
+          <w:rPr>
+            <w:noProof/>
+            <w:webHidden/>
+            <w:sz w:val="20"/>
+            <w:szCs w:val="24"/>
+          </w:rPr>
+          <w:t>2</w:t>
+        </w:r>
+        <w:r>
+          <w:rPr>
+            <w:noProof/>
+            <w:webHidden/>
+            <w:sz w:val="20"/>
+            <w:szCs w:val="24"/>
+          </w:rPr>
+          <w:fldChar w:fldCharType="end"/>
+        </w:r>
+      </w:hyperlink>
     </w:p>
     <w:p/>
     <w:p>
@@ -901,8 +1499,9 @@
           <w:numId w:val="2"/>
         </w:numPr>
       </w:pPr>
-      <w:bookmarkStart w:name="_Toc46748290" w:id="2"/>
-      <w:r>
+      <w:bookmarkStart w:id="2" w:name="_Toc46748290"/>
+      <w:r>
+        <w:lastRenderedPageBreak/>
         <w:t>Document contents</w:t>
       </w:r>
       <w:bookmarkEnd w:id="2"/>
@@ -951,7 +1550,7 @@
           <w:numId w:val="2"/>
         </w:numPr>
       </w:pPr>
-      <w:bookmarkStart w:name="_Toc46748291" w:id="3"/>
+      <w:bookmarkStart w:id="3" w:name="_Toc46748291"/>
       <w:r>
         <w:lastRenderedPageBreak/>
         <w:t>Work Breakdown Structure</w:t>
@@ -1010,7 +1609,23 @@
           <w:i/>
           <w:color w:val="FF0000"/>
         </w:rPr>
-        <w:t>WBS’s are usually presented as some kind of hierarchical diagram</w:t>
+        <w:t xml:space="preserve">WBS’s are usually presented as </w:t>
+      </w:r>
+      <w:proofErr w:type="gramStart"/>
+      <w:r>
+        <w:rPr>
+          <w:i/>
+          <w:color w:val="FF0000"/>
+        </w:rPr>
+        <w:t>some kind of hierarchical</w:t>
+      </w:r>
+      <w:proofErr w:type="gramEnd"/>
+      <w:r>
+        <w:rPr>
+          <w:i/>
+          <w:color w:val="FF0000"/>
+        </w:rPr>
+        <w:t xml:space="preserve"> diagram</w:t>
       </w:r>
       <w:r>
         <w:rPr>
@@ -1076,8 +1691,6 @@
         </w:rPr>
         <w:t>Activity Definition</w:t>
       </w:r>
-      <w:bookmarkStart w:name="_GoBack" w:id="4"/>
-      <w:bookmarkEnd w:id="4"/>
     </w:p>
     <w:p>
       <w:pPr>
@@ -1115,7 +1728,7 @@
           <w:numId w:val="2"/>
         </w:numPr>
       </w:pPr>
-      <w:bookmarkStart w:name="_Toc46748292" w:id="5"/>
+      <w:bookmarkStart w:id="4" w:name="_Toc46748292"/>
       <w:r>
         <w:lastRenderedPageBreak/>
         <w:t>Activity Definition</w:t>
@@ -1123,7 +1736,7 @@
       <w:r>
         <w:t xml:space="preserve"> &amp; Estimation</w:t>
       </w:r>
-      <w:bookmarkEnd w:id="5"/>
+      <w:bookmarkEnd w:id="4"/>
     </w:p>
     <w:p>
       <w:pPr>
@@ -1180,12 +1793,12 @@
           <w:numId w:val="2"/>
         </w:numPr>
       </w:pPr>
-      <w:bookmarkStart w:name="_Toc46748293" w:id="6"/>
+      <w:bookmarkStart w:id="5" w:name="_Toc46748293"/>
       <w:r>
         <w:lastRenderedPageBreak/>
         <w:t>Gantt Chart</w:t>
       </w:r>
-      <w:bookmarkEnd w:id="6"/>
+      <w:bookmarkEnd w:id="5"/>
     </w:p>
     <w:p>
       <w:pPr>
@@ -1217,7 +1830,7 @@
     </w:p>
     <w:p/>
     <w:sectPr>
-      <w:pgSz w:w="11906" w:h="16838" w:orient="portrait"/>
+      <w:pgSz w:w="11906" w:h="16838"/>
       <w:pgMar w:top="1440" w:right="1440" w:bottom="1440" w:left="1440" w:header="708" w:footer="708" w:gutter="0"/>
       <w:cols w:space="708"/>
       <w:docGrid w:linePitch="360"/>
@@ -1227,8 +1840,157 @@
 </file>
 
 <file path=word/numbering.xml><?xml version="1.0" encoding="utf-8"?>
-<w:numbering xmlns:wpc="http://schemas.microsoft.com/office/word/2010/wordprocessingCanvas" xmlns:cx="http://schemas.microsoft.com/office/drawing/2014/chartex" xmlns:cx1="http://schemas.microsoft.com/office/drawing/2015/9/8/chartex" xmlns:mc="http://schemas.openxmlformats.org/markup-compatibility/2006" xmlns:o="urn:schemas-microsoft-com:office:office" xmlns:r="http://schemas.openxmlformats.org/officeDocument/2006/relationships" xmlns:m="http://schemas.openxmlformats.org/officeDocument/2006/math" xmlns:v="urn:schemas-microsoft-com:vml" xmlns:wp14="http://schemas.microsoft.com/office/word/2010/wordprocessingDrawing" xmlns:wp="http://schemas.openxmlformats.org/drawingml/2006/wordprocessingDrawing" xmlns:w10="urn:schemas-microsoft-com:office:word" xmlns:w="http://schemas.openxmlformats.org/wordprocessingml/2006/main" xmlns:w14="http://schemas.microsoft.com/office/word/2010/wordml" xmlns:w15="http://schemas.microsoft.com/office/word/2012/wordml" xmlns:w16se="http://schemas.microsoft.com/office/word/2015/wordml/symex" xmlns:wpg="http://schemas.microsoft.com/office/word/2010/wordprocessingGroup" xmlns:wpi="http://schemas.microsoft.com/office/word/2010/wordprocessingInk" xmlns:wne="http://schemas.microsoft.com/office/word/2006/wordml" xmlns:wps="http://schemas.microsoft.com/office/word/2010/wordprocessingShape" mc:Ignorable="w14 w15 w16se wp14">
+<w:numbering xmlns:wpc="http://schemas.microsoft.com/office/word/2010/wordprocessingCanvas" xmlns:cx="http://schemas.microsoft.com/office/drawing/2014/chartex" xmlns:cx1="http://schemas.microsoft.com/office/drawing/2015/9/8/chartex" xmlns:cx2="http://schemas.microsoft.com/office/drawing/2015/10/21/chartex" xmlns:cx3="http://schemas.microsoft.com/office/drawing/2016/5/9/chartex" xmlns:cx4="http://schemas.microsoft.com/office/drawing/2016/5/10/chartex" xmlns:cx5="http://schemas.microsoft.com/office/drawing/2016/5/11/chartex" xmlns:cx6="http://schemas.microsoft.com/office/drawing/2016/5/12/chartex" xmlns:cx7="http://schemas.microsoft.com/office/drawing/2016/5/13/chartex" xmlns:cx8="http://schemas.microsoft.com/office/drawing/2016/5/14/chartex" xmlns:mc="http://schemas.openxmlformats.org/markup-compatibility/2006" xmlns:aink="http://schemas.microsoft.com/office/drawing/2016/ink" xmlns:am3d="http://schemas.microsoft.com/office/drawing/2017/model3d" xmlns:o="urn:schemas-microsoft-com:office:office" xmlns:oel="http://schemas.microsoft.com/office/2019/extlst" xmlns:r="http://schemas.openxmlformats.org/officeDocument/2006/relationships" xmlns:m="http://schemas.openxmlformats.org/officeDocument/2006/math" xmlns:v="urn:schemas-microsoft-com:vml" xmlns:wp14="http://schemas.microsoft.com/office/word/2010/wordprocessingDrawing" xmlns:wp="http://schemas.openxmlformats.org/drawingml/2006/wordprocessingDrawing" xmlns:w10="urn:schemas-microsoft-com:office:word" xmlns:w="http://schemas.openxmlformats.org/wordprocessingml/2006/main" xmlns:w14="http://schemas.microsoft.com/office/word/2010/wordml" xmlns:w15="http://schemas.microsoft.com/office/word/2012/wordml" xmlns:w16cex="http://schemas.microsoft.com/office/word/2018/wordml/cex" xmlns:w16cid="http://schemas.microsoft.com/office/word/2016/wordml/cid" xmlns:w16="http://schemas.microsoft.com/office/word/2018/wordml" xmlns:w16sdtdh="http://schemas.microsoft.com/office/word/2020/wordml/sdtdatahash" xmlns:w16se="http://schemas.microsoft.com/office/word/2015/wordml/symex" xmlns:wpg="http://schemas.microsoft.com/office/word/2010/wordprocessingGroup" xmlns:wpi="http://schemas.microsoft.com/office/word/2010/wordprocessingInk" xmlns:wne="http://schemas.microsoft.com/office/word/2006/wordml" xmlns:wps="http://schemas.microsoft.com/office/word/2010/wordprocessingShape" mc:Ignorable="w14 w15 w16se w16cid w16 w16cex w16sdtdh wp14">
   <w:abstractNum w:abstractNumId="0" w15:restartNumberingAfterBreak="0">
+    <w:nsid w:val="30DC16BE"/>
+    <w:multiLevelType w:val="multilevel"/>
+    <w:tmpl w:val="6B90E27C"/>
+    <w:lvl w:ilvl="0">
+      <w:start w:val="1"/>
+      <w:numFmt w:val="bullet"/>
+      <w:lvlText w:val=""/>
+      <w:lvlJc w:val="left"/>
+      <w:pPr>
+        <w:tabs>
+          <w:tab w:val="num" w:pos="720"/>
+        </w:tabs>
+        <w:ind w:left="720" w:hanging="360"/>
+      </w:pPr>
+      <w:rPr>
+        <w:rFonts w:ascii="Symbol" w:hAnsi="Symbol" w:hint="default"/>
+        <w:sz w:val="20"/>
+      </w:rPr>
+    </w:lvl>
+    <w:lvl w:ilvl="1" w:tentative="1">
+      <w:start w:val="1"/>
+      <w:numFmt w:val="bullet"/>
+      <w:lvlText w:val="o"/>
+      <w:lvlJc w:val="left"/>
+      <w:pPr>
+        <w:tabs>
+          <w:tab w:val="num" w:pos="1440"/>
+        </w:tabs>
+        <w:ind w:left="1440" w:hanging="360"/>
+      </w:pPr>
+      <w:rPr>
+        <w:rFonts w:ascii="Courier New" w:hAnsi="Courier New" w:hint="default"/>
+        <w:sz w:val="20"/>
+      </w:rPr>
+    </w:lvl>
+    <w:lvl w:ilvl="2" w:tentative="1">
+      <w:start w:val="1"/>
+      <w:numFmt w:val="bullet"/>
+      <w:lvlText w:val=""/>
+      <w:lvlJc w:val="left"/>
+      <w:pPr>
+        <w:tabs>
+          <w:tab w:val="num" w:pos="2160"/>
+        </w:tabs>
+        <w:ind w:left="2160" w:hanging="360"/>
+      </w:pPr>
+      <w:rPr>
+        <w:rFonts w:ascii="Wingdings" w:hAnsi="Wingdings" w:hint="default"/>
+        <w:sz w:val="20"/>
+      </w:rPr>
+    </w:lvl>
+    <w:lvl w:ilvl="3" w:tentative="1">
+      <w:start w:val="1"/>
+      <w:numFmt w:val="bullet"/>
+      <w:lvlText w:val=""/>
+      <w:lvlJc w:val="left"/>
+      <w:pPr>
+        <w:tabs>
+          <w:tab w:val="num" w:pos="2880"/>
+        </w:tabs>
+        <w:ind w:left="2880" w:hanging="360"/>
+      </w:pPr>
+      <w:rPr>
+        <w:rFonts w:ascii="Wingdings" w:hAnsi="Wingdings" w:hint="default"/>
+        <w:sz w:val="20"/>
+      </w:rPr>
+    </w:lvl>
+    <w:lvl w:ilvl="4" w:tentative="1">
+      <w:start w:val="1"/>
+      <w:numFmt w:val="bullet"/>
+      <w:lvlText w:val=""/>
+      <w:lvlJc w:val="left"/>
+      <w:pPr>
+        <w:tabs>
+          <w:tab w:val="num" w:pos="3600"/>
+        </w:tabs>
+        <w:ind w:left="3600" w:hanging="360"/>
+      </w:pPr>
+      <w:rPr>
+        <w:rFonts w:ascii="Wingdings" w:hAnsi="Wingdings" w:hint="default"/>
+        <w:sz w:val="20"/>
+      </w:rPr>
+    </w:lvl>
+    <w:lvl w:ilvl="5" w:tentative="1">
+      <w:start w:val="1"/>
+      <w:numFmt w:val="bullet"/>
+      <w:lvlText w:val=""/>
+      <w:lvlJc w:val="left"/>
+      <w:pPr>
+        <w:tabs>
+          <w:tab w:val="num" w:pos="4320"/>
+        </w:tabs>
+        <w:ind w:left="4320" w:hanging="360"/>
+      </w:pPr>
+      <w:rPr>
+        <w:rFonts w:ascii="Wingdings" w:hAnsi="Wingdings" w:hint="default"/>
+        <w:sz w:val="20"/>
+      </w:rPr>
+    </w:lvl>
+    <w:lvl w:ilvl="6" w:tentative="1">
+      <w:start w:val="1"/>
+      <w:numFmt w:val="bullet"/>
+      <w:lvlText w:val=""/>
+      <w:lvlJc w:val="left"/>
+      <w:pPr>
+        <w:tabs>
+          <w:tab w:val="num" w:pos="5040"/>
+        </w:tabs>
+        <w:ind w:left="5040" w:hanging="360"/>
+      </w:pPr>
+      <w:rPr>
+        <w:rFonts w:ascii="Wingdings" w:hAnsi="Wingdings" w:hint="default"/>
+        <w:sz w:val="20"/>
+      </w:rPr>
+    </w:lvl>
+    <w:lvl w:ilvl="7" w:tentative="1">
+      <w:start w:val="1"/>
+      <w:numFmt w:val="bullet"/>
+      <w:lvlText w:val=""/>
+      <w:lvlJc w:val="left"/>
+      <w:pPr>
+        <w:tabs>
+          <w:tab w:val="num" w:pos="5760"/>
+        </w:tabs>
+        <w:ind w:left="5760" w:hanging="360"/>
+      </w:pPr>
+      <w:rPr>
+        <w:rFonts w:ascii="Wingdings" w:hAnsi="Wingdings" w:hint="default"/>
+        <w:sz w:val="20"/>
+      </w:rPr>
+    </w:lvl>
+    <w:lvl w:ilvl="8" w:tentative="1">
+      <w:start w:val="1"/>
+      <w:numFmt w:val="bullet"/>
+      <w:lvlText w:val=""/>
+      <w:lvlJc w:val="left"/>
+      <w:pPr>
+        <w:tabs>
+          <w:tab w:val="num" w:pos="6480"/>
+        </w:tabs>
+        <w:ind w:left="6480" w:hanging="360"/>
+      </w:pPr>
+      <w:rPr>
+        <w:rFonts w:ascii="Wingdings" w:hAnsi="Wingdings" w:hint="default"/>
+        <w:sz w:val="20"/>
+      </w:rPr>
+    </w:lvl>
+  </w:abstractNum>
+  <w:abstractNum w:abstractNumId="1" w15:restartNumberingAfterBreak="0">
     <w:nsid w:val="375D36C8"/>
     <w:multiLevelType w:val="multilevel"/>
     <w:tmpl w:val="CF405D9C"/>
@@ -1341,7 +2103,7 @@
       </w:rPr>
     </w:lvl>
   </w:abstractNum>
-  <w:abstractNum w:abstractNumId="1" w15:restartNumberingAfterBreak="0">
+  <w:abstractNum w:abstractNumId="2" w15:restartNumberingAfterBreak="0">
     <w:nsid w:val="765D23A3"/>
     <w:multiLevelType w:val="multilevel"/>
     <w:tmpl w:val="D2A25216"/>
@@ -1454,21 +2216,24 @@
       </w:rPr>
     </w:lvl>
   </w:abstractNum>
-  <w:num w:numId="1">
+  <w:num w:numId="1" w16cid:durableId="676613797">
+    <w:abstractNumId w:val="1"/>
+  </w:num>
+  <w:num w:numId="2" w16cid:durableId="2064718519">
+    <w:abstractNumId w:val="2"/>
+  </w:num>
+  <w:num w:numId="3" w16cid:durableId="1764953127">
     <w:abstractNumId w:val="0"/>
-  </w:num>
-  <w:num w:numId="2">
-    <w:abstractNumId w:val="1"/>
   </w:num>
 </w:numbering>
 </file>
 
 <file path=word/styles.xml><?xml version="1.0" encoding="utf-8"?>
-<w:styles xmlns:mc="http://schemas.openxmlformats.org/markup-compatibility/2006" xmlns:r="http://schemas.openxmlformats.org/officeDocument/2006/relationships" xmlns:w="http://schemas.openxmlformats.org/wordprocessingml/2006/main" xmlns:w14="http://schemas.microsoft.com/office/word/2010/wordml" xmlns:w15="http://schemas.microsoft.com/office/word/2012/wordml" xmlns:w16se="http://schemas.microsoft.com/office/word/2015/wordml/symex" mc:Ignorable="w14 w15 w16se">
+<w:styles xmlns:mc="http://schemas.openxmlformats.org/markup-compatibility/2006" xmlns:r="http://schemas.openxmlformats.org/officeDocument/2006/relationships" xmlns:w="http://schemas.openxmlformats.org/wordprocessingml/2006/main" xmlns:w14="http://schemas.microsoft.com/office/word/2010/wordml" xmlns:w15="http://schemas.microsoft.com/office/word/2012/wordml" xmlns:w16cex="http://schemas.microsoft.com/office/word/2018/wordml/cex" xmlns:w16cid="http://schemas.microsoft.com/office/word/2016/wordml/cid" xmlns:w16="http://schemas.microsoft.com/office/word/2018/wordml" xmlns:w16sdtdh="http://schemas.microsoft.com/office/word/2020/wordml/sdtdatahash" xmlns:w16se="http://schemas.microsoft.com/office/word/2015/wordml/symex" mc:Ignorable="w14 w15 w16se w16cid w16 w16cex w16sdtdh">
   <w:docDefaults>
     <w:rPrDefault>
       <w:rPr>
-        <w:rFonts w:asciiTheme="minorHAnsi" w:hAnsiTheme="minorHAnsi" w:eastAsiaTheme="minorEastAsia" w:cstheme="minorBidi"/>
+        <w:rFonts w:asciiTheme="minorHAnsi" w:eastAsiaTheme="minorEastAsia" w:hAnsiTheme="minorHAnsi" w:cstheme="minorBidi"/>
         <w:sz w:val="22"/>
         <w:szCs w:val="22"/>
         <w:lang w:val="en-AU" w:eastAsia="en-US" w:bidi="ar-SA"/>
@@ -1480,17 +2245,17 @@
       </w:pPr>
     </w:pPrDefault>
   </w:docDefaults>
-  <w:latentStyles w:defLockedState="0" w:defUIPriority="99" w:defSemiHidden="0" w:defUnhideWhenUsed="0" w:defQFormat="0" w:count="371">
+  <w:latentStyles w:defLockedState="0" w:defUIPriority="99" w:defSemiHidden="0" w:defUnhideWhenUsed="0" w:defQFormat="0" w:count="376">
     <w:lsdException w:name="Normal" w:uiPriority="0" w:qFormat="1"/>
     <w:lsdException w:name="heading 1" w:uiPriority="9" w:qFormat="1"/>
-    <w:lsdException w:name="heading 2" w:uiPriority="9" w:semiHidden="1" w:unhideWhenUsed="1" w:qFormat="1"/>
-    <w:lsdException w:name="heading 3" w:uiPriority="9" w:semiHidden="1" w:unhideWhenUsed="1" w:qFormat="1"/>
-    <w:lsdException w:name="heading 4" w:uiPriority="9" w:semiHidden="1" w:unhideWhenUsed="1" w:qFormat="1"/>
-    <w:lsdException w:name="heading 5" w:uiPriority="9" w:semiHidden="1" w:unhideWhenUsed="1" w:qFormat="1"/>
-    <w:lsdException w:name="heading 6" w:uiPriority="9" w:semiHidden="1" w:unhideWhenUsed="1" w:qFormat="1"/>
-    <w:lsdException w:name="heading 7" w:uiPriority="9" w:semiHidden="1" w:unhideWhenUsed="1" w:qFormat="1"/>
-    <w:lsdException w:name="heading 8" w:uiPriority="9" w:semiHidden="1" w:unhideWhenUsed="1" w:qFormat="1"/>
-    <w:lsdException w:name="heading 9" w:uiPriority="9" w:semiHidden="1" w:unhideWhenUsed="1" w:qFormat="1"/>
+    <w:lsdException w:name="heading 2" w:semiHidden="1" w:uiPriority="9" w:unhideWhenUsed="1" w:qFormat="1"/>
+    <w:lsdException w:name="heading 3" w:semiHidden="1" w:uiPriority="9" w:unhideWhenUsed="1" w:qFormat="1"/>
+    <w:lsdException w:name="heading 4" w:semiHidden="1" w:uiPriority="9" w:unhideWhenUsed="1" w:qFormat="1"/>
+    <w:lsdException w:name="heading 5" w:semiHidden="1" w:uiPriority="9" w:unhideWhenUsed="1" w:qFormat="1"/>
+    <w:lsdException w:name="heading 6" w:semiHidden="1" w:uiPriority="9" w:unhideWhenUsed="1" w:qFormat="1"/>
+    <w:lsdException w:name="heading 7" w:semiHidden="1" w:uiPriority="9" w:unhideWhenUsed="1" w:qFormat="1"/>
+    <w:lsdException w:name="heading 8" w:semiHidden="1" w:uiPriority="9" w:unhideWhenUsed="1" w:qFormat="1"/>
+    <w:lsdException w:name="heading 9" w:semiHidden="1" w:uiPriority="9" w:unhideWhenUsed="1" w:qFormat="1"/>
     <w:lsdException w:name="index 1" w:semiHidden="1" w:unhideWhenUsed="1"/>
     <w:lsdException w:name="index 2" w:semiHidden="1" w:unhideWhenUsed="1"/>
     <w:lsdException w:name="index 3" w:semiHidden="1" w:unhideWhenUsed="1"/>
@@ -1500,22 +2265,22 @@
     <w:lsdException w:name="index 7" w:semiHidden="1" w:unhideWhenUsed="1"/>
     <w:lsdException w:name="index 8" w:semiHidden="1" w:unhideWhenUsed="1"/>
     <w:lsdException w:name="index 9" w:semiHidden="1" w:unhideWhenUsed="1"/>
-    <w:lsdException w:name="toc 1" w:uiPriority="39" w:semiHidden="1" w:unhideWhenUsed="1"/>
-    <w:lsdException w:name="toc 2" w:uiPriority="39" w:semiHidden="1" w:unhideWhenUsed="1"/>
-    <w:lsdException w:name="toc 3" w:uiPriority="39" w:semiHidden="1" w:unhideWhenUsed="1"/>
-    <w:lsdException w:name="toc 4" w:uiPriority="39" w:semiHidden="1" w:unhideWhenUsed="1"/>
-    <w:lsdException w:name="toc 5" w:uiPriority="39" w:semiHidden="1" w:unhideWhenUsed="1"/>
-    <w:lsdException w:name="toc 6" w:uiPriority="39" w:semiHidden="1" w:unhideWhenUsed="1"/>
-    <w:lsdException w:name="toc 7" w:uiPriority="39" w:semiHidden="1" w:unhideWhenUsed="1"/>
-    <w:lsdException w:name="toc 8" w:uiPriority="39" w:semiHidden="1" w:unhideWhenUsed="1"/>
-    <w:lsdException w:name="toc 9" w:uiPriority="39" w:semiHidden="1" w:unhideWhenUsed="1"/>
+    <w:lsdException w:name="toc 1" w:semiHidden="1" w:uiPriority="39" w:unhideWhenUsed="1"/>
+    <w:lsdException w:name="toc 2" w:semiHidden="1" w:uiPriority="39" w:unhideWhenUsed="1"/>
+    <w:lsdException w:name="toc 3" w:semiHidden="1" w:uiPriority="39" w:unhideWhenUsed="1"/>
+    <w:lsdException w:name="toc 4" w:semiHidden="1" w:uiPriority="39" w:unhideWhenUsed="1"/>
+    <w:lsdException w:name="toc 5" w:semiHidden="1" w:uiPriority="39" w:unhideWhenUsed="1"/>
+    <w:lsdException w:name="toc 6" w:semiHidden="1" w:uiPriority="39" w:unhideWhenUsed="1"/>
+    <w:lsdException w:name="toc 7" w:semiHidden="1" w:uiPriority="39" w:unhideWhenUsed="1"/>
+    <w:lsdException w:name="toc 8" w:semiHidden="1" w:uiPriority="39" w:unhideWhenUsed="1"/>
+    <w:lsdException w:name="toc 9" w:semiHidden="1" w:uiPriority="39" w:unhideWhenUsed="1"/>
     <w:lsdException w:name="Normal Indent" w:semiHidden="1" w:unhideWhenUsed="1"/>
     <w:lsdException w:name="footnote text" w:semiHidden="1" w:unhideWhenUsed="1"/>
     <w:lsdException w:name="annotation text" w:semiHidden="1" w:unhideWhenUsed="1"/>
     <w:lsdException w:name="header" w:semiHidden="1" w:unhideWhenUsed="1"/>
     <w:lsdException w:name="footer" w:semiHidden="1" w:unhideWhenUsed="1"/>
     <w:lsdException w:name="index heading" w:semiHidden="1" w:unhideWhenUsed="1"/>
-    <w:lsdException w:name="caption" w:uiPriority="35" w:semiHidden="1" w:unhideWhenUsed="1" w:qFormat="1"/>
+    <w:lsdException w:name="caption" w:semiHidden="1" w:uiPriority="35" w:unhideWhenUsed="1" w:qFormat="1"/>
     <w:lsdException w:name="table of figures" w:semiHidden="1" w:unhideWhenUsed="1"/>
     <w:lsdException w:name="envelope address" w:semiHidden="1" w:unhideWhenUsed="1"/>
     <w:lsdException w:name="envelope return" w:semiHidden="1" w:unhideWhenUsed="1"/>
@@ -1546,7 +2311,7 @@
     <w:lsdException w:name="Title" w:uiPriority="10" w:qFormat="1"/>
     <w:lsdException w:name="Closing" w:semiHidden="1" w:unhideWhenUsed="1"/>
     <w:lsdException w:name="Signature" w:semiHidden="1" w:unhideWhenUsed="1"/>
-    <w:lsdException w:name="Default Paragraph Font" w:uiPriority="1" w:semiHidden="1" w:unhideWhenUsed="1"/>
+    <w:lsdException w:name="Default Paragraph Font" w:semiHidden="1" w:uiPriority="1" w:unhideWhenUsed="1"/>
     <w:lsdException w:name="Body Text" w:semiHidden="1" w:unhideWhenUsed="1"/>
     <w:lsdException w:name="Body Text Indent" w:semiHidden="1" w:unhideWhenUsed="1"/>
     <w:lsdException w:name="List Continue" w:semiHidden="1" w:unhideWhenUsed="1"/>
@@ -1586,7 +2351,6 @@
     <w:lsdException w:name="HTML Sample" w:semiHidden="1" w:unhideWhenUsed="1"/>
     <w:lsdException w:name="HTML Typewriter" w:semiHidden="1" w:unhideWhenUsed="1"/>
     <w:lsdException w:name="HTML Variable" w:semiHidden="1" w:unhideWhenUsed="1"/>
-    <w:lsdException w:name="Normal Table" w:semiHidden="1" w:unhideWhenUsed="1"/>
     <w:lsdException w:name="annotation subject" w:semiHidden="1" w:unhideWhenUsed="1"/>
     <w:lsdException w:name="No List" w:semiHidden="1" w:unhideWhenUsed="1"/>
     <w:lsdException w:name="Outline List 1" w:semiHidden="1" w:unhideWhenUsed="1"/>
@@ -1629,11 +2393,8 @@
     <w:lsdException w:name="Table Contemporary" w:semiHidden="1" w:unhideWhenUsed="1"/>
     <w:lsdException w:name="Table Elegant" w:semiHidden="1" w:unhideWhenUsed="1"/>
     <w:lsdException w:name="Table Professional" w:semiHidden="1" w:unhideWhenUsed="1"/>
-    <w:lsdException w:name="Table Subtle 1" w:semiHidden="1" w:unhideWhenUsed="1"/>
     <w:lsdException w:name="Table Subtle 2" w:semiHidden="1" w:unhideWhenUsed="1"/>
     <w:lsdException w:name="Table Web 1" w:semiHidden="1" w:unhideWhenUsed="1"/>
-    <w:lsdException w:name="Table Web 2" w:semiHidden="1" w:unhideWhenUsed="1"/>
-    <w:lsdException w:name="Table Web 3" w:semiHidden="1" w:unhideWhenUsed="1"/>
     <w:lsdException w:name="Balloon Text" w:semiHidden="1" w:unhideWhenUsed="1"/>
     <w:lsdException w:name="Table Grid" w:uiPriority="39"/>
     <w:lsdException w:name="Table Theme" w:semiHidden="1" w:unhideWhenUsed="1"/>
@@ -1746,8 +2507,8 @@
     <w:lsdException w:name="Subtle Reference" w:uiPriority="31" w:qFormat="1"/>
     <w:lsdException w:name="Intense Reference" w:uiPriority="32" w:qFormat="1"/>
     <w:lsdException w:name="Book Title" w:uiPriority="33" w:qFormat="1"/>
-    <w:lsdException w:name="Bibliography" w:uiPriority="37" w:semiHidden="1" w:unhideWhenUsed="1"/>
-    <w:lsdException w:name="TOC Heading" w:uiPriority="39" w:semiHidden="1" w:unhideWhenUsed="1" w:qFormat="1"/>
+    <w:lsdException w:name="Bibliography" w:semiHidden="1" w:uiPriority="37" w:unhideWhenUsed="1"/>
+    <w:lsdException w:name="TOC Heading" w:semiHidden="1" w:uiPriority="39" w:unhideWhenUsed="1" w:qFormat="1"/>
     <w:lsdException w:name="Plain Table 1" w:uiPriority="41"/>
     <w:lsdException w:name="Plain Table 2" w:uiPriority="42"/>
     <w:lsdException w:name="Plain Table 3" w:uiPriority="43"/>
@@ -1852,8 +2613,13 @@
     <w:lsdException w:name="List Table 5 Dark Accent 6" w:uiPriority="50"/>
     <w:lsdException w:name="List Table 6 Colorful Accent 6" w:uiPriority="51"/>
     <w:lsdException w:name="List Table 7 Colorful Accent 6" w:uiPriority="52"/>
+    <w:lsdException w:name="Mention" w:semiHidden="1" w:unhideWhenUsed="1"/>
+    <w:lsdException w:name="Smart Hyperlink" w:semiHidden="1" w:unhideWhenUsed="1"/>
+    <w:lsdException w:name="Hashtag" w:semiHidden="1" w:unhideWhenUsed="1"/>
+    <w:lsdException w:name="Unresolved Mention" w:semiHidden="1" w:unhideWhenUsed="1"/>
+    <w:lsdException w:name="Smart Link" w:semiHidden="1" w:unhideWhenUsed="1"/>
   </w:latentStyles>
-  <w:style w:type="paragraph" w:styleId="Normal" w:default="1">
+  <w:style w:type="paragraph" w:default="1" w:styleId="Normal">
     <w:name w:val="Normal"/>
     <w:qFormat/>
     <w:rsid w:val="00926CFD"/>
@@ -1873,7 +2639,7 @@
       <w:outlineLvl w:val="0"/>
     </w:pPr>
     <w:rPr>
-      <w:rFonts w:asciiTheme="majorHAnsi" w:hAnsiTheme="majorHAnsi" w:eastAsiaTheme="majorEastAsia" w:cstheme="majorBidi"/>
+      <w:rFonts w:asciiTheme="majorHAnsi" w:eastAsiaTheme="majorEastAsia" w:hAnsiTheme="majorHAnsi" w:cstheme="majorBidi"/>
       <w:b/>
       <w:bCs/>
       <w:color w:val="374C80" w:themeColor="accent1" w:themeShade="BF"/>
@@ -1897,7 +2663,7 @@
       <w:outlineLvl w:val="1"/>
     </w:pPr>
     <w:rPr>
-      <w:rFonts w:asciiTheme="majorHAnsi" w:hAnsiTheme="majorHAnsi" w:eastAsiaTheme="majorEastAsia" w:cstheme="majorBidi"/>
+      <w:rFonts w:asciiTheme="majorHAnsi" w:eastAsiaTheme="majorEastAsia" w:hAnsiTheme="majorHAnsi" w:cstheme="majorBidi"/>
       <w:b/>
       <w:bCs/>
       <w:color w:val="4A66AC" w:themeColor="accent1"/>
@@ -1921,7 +2687,7 @@
       <w:outlineLvl w:val="2"/>
     </w:pPr>
     <w:rPr>
-      <w:rFonts w:asciiTheme="majorHAnsi" w:hAnsiTheme="majorHAnsi" w:eastAsiaTheme="majorEastAsia" w:cstheme="majorBidi"/>
+      <w:rFonts w:asciiTheme="majorHAnsi" w:eastAsiaTheme="majorEastAsia" w:hAnsiTheme="majorHAnsi" w:cstheme="majorBidi"/>
       <w:b/>
       <w:bCs/>
       <w:color w:val="4A66AC" w:themeColor="accent1"/>
@@ -1944,7 +2710,7 @@
       <w:outlineLvl w:val="3"/>
     </w:pPr>
     <w:rPr>
-      <w:rFonts w:asciiTheme="majorHAnsi" w:hAnsiTheme="majorHAnsi" w:eastAsiaTheme="majorEastAsia" w:cstheme="majorBidi"/>
+      <w:rFonts w:asciiTheme="majorHAnsi" w:eastAsiaTheme="majorEastAsia" w:hAnsiTheme="majorHAnsi" w:cstheme="majorBidi"/>
       <w:b/>
       <w:bCs/>
       <w:i/>
@@ -1969,7 +2735,7 @@
       <w:outlineLvl w:val="4"/>
     </w:pPr>
     <w:rPr>
-      <w:rFonts w:asciiTheme="majorHAnsi" w:hAnsiTheme="majorHAnsi" w:eastAsiaTheme="majorEastAsia" w:cstheme="majorBidi"/>
+      <w:rFonts w:asciiTheme="majorHAnsi" w:eastAsiaTheme="majorEastAsia" w:hAnsiTheme="majorHAnsi" w:cstheme="majorBidi"/>
       <w:color w:val="243255" w:themeColor="accent1" w:themeShade="7F"/>
     </w:rPr>
   </w:style>
@@ -1990,7 +2756,7 @@
       <w:outlineLvl w:val="5"/>
     </w:pPr>
     <w:rPr>
-      <w:rFonts w:asciiTheme="majorHAnsi" w:hAnsiTheme="majorHAnsi" w:eastAsiaTheme="majorEastAsia" w:cstheme="majorBidi"/>
+      <w:rFonts w:asciiTheme="majorHAnsi" w:eastAsiaTheme="majorEastAsia" w:hAnsiTheme="majorHAnsi" w:cstheme="majorBidi"/>
       <w:i/>
       <w:iCs/>
       <w:color w:val="243255" w:themeColor="accent1" w:themeShade="7F"/>
@@ -2013,7 +2779,7 @@
       <w:outlineLvl w:val="6"/>
     </w:pPr>
     <w:rPr>
-      <w:rFonts w:asciiTheme="majorHAnsi" w:hAnsiTheme="majorHAnsi" w:eastAsiaTheme="majorEastAsia" w:cstheme="majorBidi"/>
+      <w:rFonts w:asciiTheme="majorHAnsi" w:eastAsiaTheme="majorEastAsia" w:hAnsiTheme="majorHAnsi" w:cstheme="majorBidi"/>
       <w:i/>
       <w:iCs/>
       <w:color w:val="404040" w:themeColor="text1" w:themeTint="BF"/>
@@ -2036,7 +2802,7 @@
       <w:outlineLvl w:val="7"/>
     </w:pPr>
     <w:rPr>
-      <w:rFonts w:asciiTheme="majorHAnsi" w:hAnsiTheme="majorHAnsi" w:eastAsiaTheme="majorEastAsia" w:cstheme="majorBidi"/>
+      <w:rFonts w:asciiTheme="majorHAnsi" w:eastAsiaTheme="majorEastAsia" w:hAnsiTheme="majorHAnsi" w:cstheme="majorBidi"/>
       <w:color w:val="4A66AC" w:themeColor="accent1"/>
       <w:sz w:val="20"/>
       <w:szCs w:val="20"/>
@@ -2059,7 +2825,7 @@
       <w:outlineLvl w:val="8"/>
     </w:pPr>
     <w:rPr>
-      <w:rFonts w:asciiTheme="majorHAnsi" w:hAnsiTheme="majorHAnsi" w:eastAsiaTheme="majorEastAsia" w:cstheme="majorBidi"/>
+      <w:rFonts w:asciiTheme="majorHAnsi" w:eastAsiaTheme="majorEastAsia" w:hAnsiTheme="majorHAnsi" w:cstheme="majorBidi"/>
       <w:i/>
       <w:iCs/>
       <w:color w:val="404040" w:themeColor="text1" w:themeTint="BF"/>
@@ -2067,13 +2833,13 @@
       <w:szCs w:val="20"/>
     </w:rPr>
   </w:style>
-  <w:style w:type="character" w:styleId="DefaultParagraphFont" w:default="1">
+  <w:style w:type="character" w:default="1" w:styleId="DefaultParagraphFont">
     <w:name w:val="Default Paragraph Font"/>
     <w:uiPriority w:val="1"/>
     <w:semiHidden/>
     <w:unhideWhenUsed/>
   </w:style>
-  <w:style w:type="table" w:styleId="TableNormal" w:default="1">
+  <w:style w:type="table" w:default="1" w:styleId="TableNormal">
     <w:name w:val="Normal Table"/>
     <w:uiPriority w:val="99"/>
     <w:semiHidden/>
@@ -2088,20 +2854,20 @@
       </w:tblCellMar>
     </w:tblPr>
   </w:style>
-  <w:style w:type="numbering" w:styleId="NoList" w:default="1">
+  <w:style w:type="numbering" w:default="1" w:styleId="NoList">
     <w:name w:val="No List"/>
     <w:uiPriority w:val="99"/>
     <w:semiHidden/>
     <w:unhideWhenUsed/>
   </w:style>
-  <w:style w:type="character" w:styleId="Heading1Char" w:customStyle="1">
+  <w:style w:type="character" w:customStyle="1" w:styleId="Heading1Char">
     <w:name w:val="Heading 1 Char"/>
     <w:basedOn w:val="DefaultParagraphFont"/>
     <w:link w:val="Heading1"/>
     <w:uiPriority w:val="9"/>
     <w:rsid w:val="00926CFD"/>
     <w:rPr>
-      <w:rFonts w:asciiTheme="majorHAnsi" w:hAnsiTheme="majorHAnsi" w:eastAsiaTheme="majorEastAsia" w:cstheme="majorBidi"/>
+      <w:rFonts w:asciiTheme="majorHAnsi" w:eastAsiaTheme="majorEastAsia" w:hAnsiTheme="majorHAnsi" w:cstheme="majorBidi"/>
       <w:b/>
       <w:bCs/>
       <w:color w:val="374C80" w:themeColor="accent1" w:themeShade="BF"/>
@@ -2109,14 +2875,14 @@
       <w:szCs w:val="28"/>
     </w:rPr>
   </w:style>
-  <w:style w:type="character" w:styleId="Heading2Char" w:customStyle="1">
+  <w:style w:type="character" w:customStyle="1" w:styleId="Heading2Char">
     <w:name w:val="Heading 2 Char"/>
     <w:basedOn w:val="DefaultParagraphFont"/>
     <w:link w:val="Heading2"/>
     <w:uiPriority w:val="9"/>
     <w:rsid w:val="00926CFD"/>
     <w:rPr>
-      <w:rFonts w:asciiTheme="majorHAnsi" w:hAnsiTheme="majorHAnsi" w:eastAsiaTheme="majorEastAsia" w:cstheme="majorBidi"/>
+      <w:rFonts w:asciiTheme="majorHAnsi" w:eastAsiaTheme="majorEastAsia" w:hAnsiTheme="majorHAnsi" w:cstheme="majorBidi"/>
       <w:b/>
       <w:bCs/>
       <w:color w:val="4A66AC" w:themeColor="accent1"/>
@@ -2124,20 +2890,20 @@
       <w:szCs w:val="26"/>
     </w:rPr>
   </w:style>
-  <w:style w:type="character" w:styleId="Heading3Char" w:customStyle="1">
+  <w:style w:type="character" w:customStyle="1" w:styleId="Heading3Char">
     <w:name w:val="Heading 3 Char"/>
     <w:basedOn w:val="DefaultParagraphFont"/>
     <w:link w:val="Heading3"/>
     <w:uiPriority w:val="9"/>
     <w:rsid w:val="00926CFD"/>
     <w:rPr>
-      <w:rFonts w:asciiTheme="majorHAnsi" w:hAnsiTheme="majorHAnsi" w:eastAsiaTheme="majorEastAsia" w:cstheme="majorBidi"/>
+      <w:rFonts w:asciiTheme="majorHAnsi" w:eastAsiaTheme="majorEastAsia" w:hAnsiTheme="majorHAnsi" w:cstheme="majorBidi"/>
       <w:b/>
       <w:bCs/>
       <w:color w:val="4A66AC" w:themeColor="accent1"/>
     </w:rPr>
   </w:style>
-  <w:style w:type="character" w:styleId="Heading4Char" w:customStyle="1">
+  <w:style w:type="character" w:customStyle="1" w:styleId="Heading4Char">
     <w:name w:val="Heading 4 Char"/>
     <w:basedOn w:val="DefaultParagraphFont"/>
     <w:link w:val="Heading4"/>
@@ -2145,7 +2911,7 @@
     <w:semiHidden/>
     <w:rsid w:val="00926CFD"/>
     <w:rPr>
-      <w:rFonts w:asciiTheme="majorHAnsi" w:hAnsiTheme="majorHAnsi" w:eastAsiaTheme="majorEastAsia" w:cstheme="majorBidi"/>
+      <w:rFonts w:asciiTheme="majorHAnsi" w:eastAsiaTheme="majorEastAsia" w:hAnsiTheme="majorHAnsi" w:cstheme="majorBidi"/>
       <w:b/>
       <w:bCs/>
       <w:i/>
@@ -2153,7 +2919,7 @@
       <w:color w:val="4A66AC" w:themeColor="accent1"/>
     </w:rPr>
   </w:style>
-  <w:style w:type="character" w:styleId="Heading5Char" w:customStyle="1">
+  <w:style w:type="character" w:customStyle="1" w:styleId="Heading5Char">
     <w:name w:val="Heading 5 Char"/>
     <w:basedOn w:val="DefaultParagraphFont"/>
     <w:link w:val="Heading5"/>
@@ -2161,11 +2927,11 @@
     <w:semiHidden/>
     <w:rsid w:val="00926CFD"/>
     <w:rPr>
-      <w:rFonts w:asciiTheme="majorHAnsi" w:hAnsiTheme="majorHAnsi" w:eastAsiaTheme="majorEastAsia" w:cstheme="majorBidi"/>
+      <w:rFonts w:asciiTheme="majorHAnsi" w:eastAsiaTheme="majorEastAsia" w:hAnsiTheme="majorHAnsi" w:cstheme="majorBidi"/>
       <w:color w:val="243255" w:themeColor="accent1" w:themeShade="7F"/>
     </w:rPr>
   </w:style>
-  <w:style w:type="character" w:styleId="Heading6Char" w:customStyle="1">
+  <w:style w:type="character" w:customStyle="1" w:styleId="Heading6Char">
     <w:name w:val="Heading 6 Char"/>
     <w:basedOn w:val="DefaultParagraphFont"/>
     <w:link w:val="Heading6"/>
@@ -2173,13 +2939,13 @@
     <w:semiHidden/>
     <w:rsid w:val="00926CFD"/>
     <w:rPr>
-      <w:rFonts w:asciiTheme="majorHAnsi" w:hAnsiTheme="majorHAnsi" w:eastAsiaTheme="majorEastAsia" w:cstheme="majorBidi"/>
+      <w:rFonts w:asciiTheme="majorHAnsi" w:eastAsiaTheme="majorEastAsia" w:hAnsiTheme="majorHAnsi" w:cstheme="majorBidi"/>
       <w:i/>
       <w:iCs/>
       <w:color w:val="243255" w:themeColor="accent1" w:themeShade="7F"/>
     </w:rPr>
   </w:style>
-  <w:style w:type="character" w:styleId="Heading7Char" w:customStyle="1">
+  <w:style w:type="character" w:customStyle="1" w:styleId="Heading7Char">
     <w:name w:val="Heading 7 Char"/>
     <w:basedOn w:val="DefaultParagraphFont"/>
     <w:link w:val="Heading7"/>
@@ -2187,13 +2953,13 @@
     <w:semiHidden/>
     <w:rsid w:val="00926CFD"/>
     <w:rPr>
-      <w:rFonts w:asciiTheme="majorHAnsi" w:hAnsiTheme="majorHAnsi" w:eastAsiaTheme="majorEastAsia" w:cstheme="majorBidi"/>
+      <w:rFonts w:asciiTheme="majorHAnsi" w:eastAsiaTheme="majorEastAsia" w:hAnsiTheme="majorHAnsi" w:cstheme="majorBidi"/>
       <w:i/>
       <w:iCs/>
       <w:color w:val="404040" w:themeColor="text1" w:themeTint="BF"/>
     </w:rPr>
   </w:style>
-  <w:style w:type="character" w:styleId="Heading8Char" w:customStyle="1">
+  <w:style w:type="character" w:customStyle="1" w:styleId="Heading8Char">
     <w:name w:val="Heading 8 Char"/>
     <w:basedOn w:val="DefaultParagraphFont"/>
     <w:link w:val="Heading8"/>
@@ -2201,13 +2967,13 @@
     <w:semiHidden/>
     <w:rsid w:val="00926CFD"/>
     <w:rPr>
-      <w:rFonts w:asciiTheme="majorHAnsi" w:hAnsiTheme="majorHAnsi" w:eastAsiaTheme="majorEastAsia" w:cstheme="majorBidi"/>
+      <w:rFonts w:asciiTheme="majorHAnsi" w:eastAsiaTheme="majorEastAsia" w:hAnsiTheme="majorHAnsi" w:cstheme="majorBidi"/>
       <w:color w:val="4A66AC" w:themeColor="accent1"/>
       <w:sz w:val="20"/>
       <w:szCs w:val="20"/>
     </w:rPr>
   </w:style>
-  <w:style w:type="character" w:styleId="Heading9Char" w:customStyle="1">
+  <w:style w:type="character" w:customStyle="1" w:styleId="Heading9Char">
     <w:name w:val="Heading 9 Char"/>
     <w:basedOn w:val="DefaultParagraphFont"/>
     <w:link w:val="Heading9"/>
@@ -2215,7 +2981,7 @@
     <w:semiHidden/>
     <w:rsid w:val="00926CFD"/>
     <w:rPr>
-      <w:rFonts w:asciiTheme="majorHAnsi" w:hAnsiTheme="majorHAnsi" w:eastAsiaTheme="majorEastAsia" w:cstheme="majorBidi"/>
+      <w:rFonts w:asciiTheme="majorHAnsi" w:eastAsiaTheme="majorEastAsia" w:hAnsiTheme="majorHAnsi" w:cstheme="majorBidi"/>
       <w:i/>
       <w:iCs/>
       <w:color w:val="404040" w:themeColor="text1" w:themeTint="BF"/>
@@ -2253,27 +3019,27 @@
     <w:rsid w:val="00926CFD"/>
     <w:pPr>
       <w:pBdr>
-        <w:bottom w:val="single" w:color="4A66AC" w:themeColor="accent1" w:sz="8" w:space="4"/>
+        <w:bottom w:val="single" w:sz="8" w:space="4" w:color="4A66AC" w:themeColor="accent1"/>
       </w:pBdr>
       <w:spacing w:after="300" w:line="240" w:lineRule="auto"/>
       <w:contextualSpacing/>
     </w:pPr>
     <w:rPr>
-      <w:rFonts w:asciiTheme="majorHAnsi" w:hAnsiTheme="majorHAnsi" w:eastAsiaTheme="majorEastAsia" w:cstheme="majorBidi"/>
+      <w:rFonts w:asciiTheme="majorHAnsi" w:eastAsiaTheme="majorEastAsia" w:hAnsiTheme="majorHAnsi" w:cstheme="majorBidi"/>
       <w:color w:val="1B1D3D" w:themeColor="text2" w:themeShade="BF"/>
       <w:spacing w:val="5"/>
       <w:sz w:val="52"/>
       <w:szCs w:val="52"/>
     </w:rPr>
   </w:style>
-  <w:style w:type="character" w:styleId="TitleChar" w:customStyle="1">
+  <w:style w:type="character" w:customStyle="1" w:styleId="TitleChar">
     <w:name w:val="Title Char"/>
     <w:basedOn w:val="DefaultParagraphFont"/>
     <w:link w:val="Title"/>
     <w:uiPriority w:val="10"/>
     <w:rsid w:val="00926CFD"/>
     <w:rPr>
-      <w:rFonts w:asciiTheme="majorHAnsi" w:hAnsiTheme="majorHAnsi" w:eastAsiaTheme="majorEastAsia" w:cstheme="majorBidi"/>
+      <w:rFonts w:asciiTheme="majorHAnsi" w:eastAsiaTheme="majorEastAsia" w:hAnsiTheme="majorHAnsi" w:cstheme="majorBidi"/>
       <w:color w:val="1B1D3D" w:themeColor="text2" w:themeShade="BF"/>
       <w:spacing w:val="5"/>
       <w:sz w:val="52"/>
@@ -2294,7 +3060,7 @@
       </w:numPr>
     </w:pPr>
     <w:rPr>
-      <w:rFonts w:asciiTheme="majorHAnsi" w:hAnsiTheme="majorHAnsi" w:eastAsiaTheme="majorEastAsia" w:cstheme="majorBidi"/>
+      <w:rFonts w:asciiTheme="majorHAnsi" w:eastAsiaTheme="majorEastAsia" w:hAnsiTheme="majorHAnsi" w:cstheme="majorBidi"/>
       <w:i/>
       <w:iCs/>
       <w:color w:val="4A66AC" w:themeColor="accent1"/>
@@ -2303,14 +3069,14 @@
       <w:szCs w:val="24"/>
     </w:rPr>
   </w:style>
-  <w:style w:type="character" w:styleId="SubtitleChar" w:customStyle="1">
+  <w:style w:type="character" w:customStyle="1" w:styleId="SubtitleChar">
     <w:name w:val="Subtitle Char"/>
     <w:basedOn w:val="DefaultParagraphFont"/>
     <w:link w:val="Subtitle"/>
     <w:uiPriority w:val="11"/>
     <w:rsid w:val="00926CFD"/>
     <w:rPr>
-      <w:rFonts w:asciiTheme="majorHAnsi" w:hAnsiTheme="majorHAnsi" w:eastAsiaTheme="majorEastAsia" w:cstheme="majorBidi"/>
+      <w:rFonts w:asciiTheme="majorHAnsi" w:eastAsiaTheme="majorEastAsia" w:hAnsiTheme="majorHAnsi" w:cstheme="majorBidi"/>
       <w:i/>
       <w:iCs/>
       <w:color w:val="4A66AC" w:themeColor="accent1"/>
@@ -2364,7 +3130,7 @@
       <w:color w:val="000000" w:themeColor="text1"/>
     </w:rPr>
   </w:style>
-  <w:style w:type="character" w:styleId="QuoteChar" w:customStyle="1">
+  <w:style w:type="character" w:customStyle="1" w:styleId="QuoteChar">
     <w:name w:val="Quote Char"/>
     <w:basedOn w:val="DefaultParagraphFont"/>
     <w:link w:val="Quote"/>
@@ -2386,7 +3152,7 @@
     <w:rsid w:val="00926CFD"/>
     <w:pPr>
       <w:pBdr>
-        <w:bottom w:val="single" w:color="4A66AC" w:themeColor="accent1" w:sz="4" w:space="4"/>
+        <w:bottom w:val="single" w:sz="4" w:space="4" w:color="4A66AC" w:themeColor="accent1"/>
       </w:pBdr>
       <w:spacing w:before="200" w:after="280"/>
       <w:ind w:left="936" w:right="936"/>
@@ -2399,7 +3165,7 @@
       <w:color w:val="4A66AC" w:themeColor="accent1"/>
     </w:rPr>
   </w:style>
-  <w:style w:type="character" w:styleId="IntenseQuoteChar" w:customStyle="1">
+  <w:style w:type="character" w:customStyle="1" w:styleId="IntenseQuoteChar">
     <w:name w:val="Intense Quote Char"/>
     <w:basedOn w:val="DefaultParagraphFont"/>
     <w:link w:val="IntenseQuote"/>
@@ -2555,40 +3321,48 @@
       <w:lang w:val="en-US"/>
     </w:rPr>
   </w:style>
+  <w:style w:type="character" w:styleId="UnresolvedMention">
+    <w:name w:val="Unresolved Mention"/>
+    <w:basedOn w:val="DefaultParagraphFont"/>
+    <w:uiPriority w:val="99"/>
+    <w:semiHidden/>
+    <w:unhideWhenUsed/>
+    <w:rsid w:val="004B2E32"/>
+    <w:rPr>
+      <w:color w:val="605E5C"/>
+      <w:shd w:val="clear" w:color="auto" w:fill="E1DFDD"/>
+    </w:rPr>
+  </w:style>
+  <w:style w:type="character" w:styleId="FollowedHyperlink">
+    <w:name w:val="FollowedHyperlink"/>
+    <w:basedOn w:val="DefaultParagraphFont"/>
+    <w:uiPriority w:val="99"/>
+    <w:semiHidden/>
+    <w:unhideWhenUsed/>
+    <w:rsid w:val="00922ADB"/>
+    <w:rPr>
+      <w:color w:val="3EBBF0" w:themeColor="followedHyperlink"/>
+      <w:u w:val="single"/>
+    </w:rPr>
+  </w:style>
+  <w:style w:type="paragraph" w:styleId="NormalWeb">
+    <w:name w:val="Normal (Web)"/>
+    <w:basedOn w:val="Normal"/>
+    <w:uiPriority w:val="99"/>
+    <w:semiHidden/>
+    <w:unhideWhenUsed/>
+    <w:rsid w:val="00ED431F"/>
+    <w:pPr>
+      <w:spacing w:before="100" w:beforeAutospacing="1" w:after="100" w:afterAutospacing="1" w:line="240" w:lineRule="auto"/>
+    </w:pPr>
+    <w:rPr>
+      <w:rFonts w:ascii="Times New Roman" w:eastAsia="Times New Roman" w:hAnsi="Times New Roman" w:cs="Times New Roman"/>
+      <w:sz w:val="24"/>
+      <w:szCs w:val="24"/>
+      <w:lang w:eastAsia="en-AU"/>
+    </w:rPr>
+  </w:style>
 </w:styles>
-</file>
-
-<file path=word/glossary/document.xml><?xml version="1.0" encoding="utf-8"?>
-<w:glossaryDocument xmlns:w14="http://schemas.microsoft.com/office/word/2010/wordml" xmlns:w="http://schemas.openxmlformats.org/wordprocessingml/2006/main">
-  <w:docParts>
-    <w:docPart>
-      <w:docPartPr>
-        <w:name w:val="DefaultPlaceholder_1081868574"/>
-        <w:category>
-          <w:name w:val="General"/>
-          <w:gallery w:val="placeholder"/>
-        </w:category>
-        <w:types>
-          <w:type w:val="bbPlcHdr"/>
-        </w:types>
-        <w:behaviors>
-          <w:behavior w:val="content"/>
-        </w:behaviors>
-        <w:guid w:val="{eb504ff9-14fc-4c00-9902-7627ee92a32f}"/>
-      </w:docPartPr>
-      <w:docPartBody>
-        <w:p>
-          <w:r>
-            <w:rPr>
-              <w:rStyle w:val="PlaceholderText"/>
-            </w:rPr>
-            <w:t/>
-          </w:r>
-        </w:p>
-      </w:docPartBody>
-    </w:docPart>
-  </w:docParts>
-</w:glossaryDocument>
 </file>
 
 <file path=word/theme/theme1.xml><?xml version="1.0" encoding="utf-8"?>

</xml_diff>

<commit_message>
Updated Project Plan Scope and Document Contents paragraphs
</commit_message>
<xml_diff>
--- a/Project Plan.docx
+++ b/Project Plan.docx
@@ -786,24 +786,12 @@
       <w:r>
         <w:t xml:space="preserve"> </w:t>
       </w:r>
-      <w:hyperlink r:id="rId6" w:history="1">
+      <w:hyperlink r:id="rId6" w:anchor=":~:text=Minister%20for%20Transport%20and%20Main%20Roads&amp;text=%E2%80%9CIn%202018%2C%20the%20economic%20cost,billion%2C%E2%80%9D%20Mr%20Bailey%20said" w:history="1">
         <w:r>
           <w:rPr>
             <w:rStyle w:val="Hyperlink"/>
           </w:rPr>
-          <w:t>https://statements.qld.gov.au/statements/88410#:~:text=Minister%20for%20Transport%20and%20Main%20Roads&amp;text=%E2%80%9CIn%2</w:t>
-        </w:r>
-        <w:r>
-          <w:rPr>
-            <w:rStyle w:val="Hyperlink"/>
-          </w:rPr>
-          <w:t>0</w:t>
-        </w:r>
-        <w:r>
-          <w:rPr>
-            <w:rStyle w:val="Hyperlink"/>
-          </w:rPr>
-          <w:t>2018%2C%20the%20economic%20cost,billion%2C%E2%80%9D%20Mr%20Bailey%20said</w:t>
+          <w:t>https://statements.qld.gov.au/statements/88410#:~:text=Minister%20for%20Transport%20and%20Main%20Roads&amp;text=%E2%80%9CIn%202018%2C%20the%20economic%20cost,billion%2C%E2%80%9D%20Mr%20Bailey%20said</w:t>
         </w:r>
       </w:hyperlink>
     </w:p>
@@ -818,13 +806,8 @@
         <w:t xml:space="preserve"> statistics</w:t>
       </w:r>
       <w:r>
-        <w:t xml:space="preserve"> to the </w:t>
-      </w:r>
-      <w:proofErr w:type="gramStart"/>
-      <w:r>
-        <w:t>general public</w:t>
-      </w:r>
-      <w:proofErr w:type="gramEnd"/>
+        <w:t xml:space="preserve"> to the general public</w:t>
+      </w:r>
       <w:r>
         <w:t xml:space="preserve">, </w:t>
       </w:r>
@@ -862,16 +845,11 @@
         <w:t xml:space="preserve"> The Victorian Government requires an application</w:t>
       </w:r>
       <w:r>
-        <w:t xml:space="preserve"> to analyse and process Victorian Road Accident Statistics between 2015 and </w:t>
-      </w:r>
-      <w:proofErr w:type="gramStart"/>
-      <w:r>
-        <w:t>2020</w:t>
-      </w:r>
-      <w:r>
-        <w:t>, and</w:t>
-      </w:r>
-      <w:proofErr w:type="gramEnd"/>
+        <w:t xml:space="preserve"> to analyse and process Victorian Road Accident Statistics between 2015 and 2020</w:t>
+      </w:r>
+      <w:r>
+        <w:t xml:space="preserve"> for an upcoming educational initiative, which</w:t>
+      </w:r>
       <w:r>
         <w:t xml:space="preserve"> will be provided to </w:t>
       </w:r>
@@ -907,21 +885,19 @@
         <w:t>be written in Python</w:t>
       </w:r>
       <w:r>
-        <w:t xml:space="preserve"> </w:t>
-      </w:r>
-      <w:proofErr w:type="gramStart"/>
-      <w:r>
-        <w:t>3.7</w:t>
-      </w:r>
-      <w:r>
-        <w:t>, and</w:t>
-      </w:r>
-      <w:proofErr w:type="gramEnd"/>
-      <w:r>
-        <w:t xml:space="preserve"> provide a user with a graphical user interface for selecting</w:t>
-      </w:r>
-      <w:r>
-        <w:t xml:space="preserve"> search criteria and the program will return information and models. The </w:t>
+        <w:t xml:space="preserve"> 3.7</w:t>
+      </w:r>
+      <w:r>
+        <w:t>, and provide a user with a graphical user interface for selecting</w:t>
+      </w:r>
+      <w:r>
+        <w:t xml:space="preserve"> search criteria and the program will </w:t>
+      </w:r>
+      <w:r>
+        <w:t>output sorted</w:t>
+      </w:r>
+      <w:r>
+        <w:t xml:space="preserve"> information and models. The </w:t>
       </w:r>
       <w:r>
         <w:t xml:space="preserve">data </w:t>
@@ -937,210 +913,108 @@
       </w:r>
     </w:p>
     <w:p>
-      <w:pPr>
-        <w:shd w:val="clear" w:color="auto" w:fill="0D1117"/>
-        <w:spacing w:after="240" w:line="240" w:lineRule="auto"/>
-        <w:rPr>
-          <w:rFonts w:ascii="Segoe UI" w:eastAsia="Times New Roman" w:hAnsi="Segoe UI" w:cs="Segoe UI"/>
-          <w:color w:val="C9D1D9"/>
-          <w:sz w:val="24"/>
-          <w:szCs w:val="24"/>
-          <w:lang w:eastAsia="en-AU"/>
-        </w:rPr>
-      </w:pPr>
-      <w:r>
-        <w:rPr>
-          <w:rFonts w:ascii="Segoe UI" w:eastAsia="Times New Roman" w:hAnsi="Segoe UI" w:cs="Segoe UI"/>
-          <w:b/>
-          <w:bCs/>
-          <w:color w:val="C9D1D9"/>
-          <w:sz w:val="24"/>
-          <w:szCs w:val="24"/>
-          <w:lang w:eastAsia="en-AU"/>
-        </w:rPr>
-        <w:t>Required Features:</w:t>
-      </w:r>
-    </w:p>
-    <w:p>
-      <w:pPr>
+      <w:r>
+        <w:t xml:space="preserve">Required features </w:t>
+      </w:r>
+      <w:r>
+        <w:t>of the program</w:t>
+      </w:r>
+      <w:r>
+        <w:t>:</w:t>
+      </w:r>
+    </w:p>
+    <w:p>
+      <w:pPr>
+        <w:pStyle w:val="ListParagraph"/>
         <w:numPr>
           <w:ilvl w:val="0"/>
-          <w:numId w:val="3"/>
+          <w:numId w:val="4"/>
         </w:numPr>
-        <w:shd w:val="clear" w:color="auto" w:fill="0D1117"/>
-        <w:spacing w:before="100" w:beforeAutospacing="1" w:after="100" w:afterAutospacing="1" w:line="240" w:lineRule="auto"/>
-        <w:rPr>
-          <w:rFonts w:ascii="Segoe UI" w:eastAsia="Times New Roman" w:hAnsi="Segoe UI" w:cs="Segoe UI"/>
-          <w:color w:val="C9D1D9"/>
-          <w:sz w:val="24"/>
-          <w:szCs w:val="24"/>
-          <w:lang w:eastAsia="en-AU"/>
-        </w:rPr>
-      </w:pPr>
-      <w:r>
-        <w:rPr>
-          <w:rFonts w:ascii="Segoe UI" w:eastAsia="Times New Roman" w:hAnsi="Segoe UI" w:cs="Segoe UI"/>
-          <w:color w:val="C9D1D9"/>
-          <w:sz w:val="24"/>
-          <w:szCs w:val="24"/>
-          <w:lang w:eastAsia="en-AU"/>
-        </w:rPr>
-        <w:t>For a user-selected period, display the information of all accidents that happened in the period.</w:t>
-      </w:r>
-    </w:p>
-    <w:p>
-      <w:pPr>
+      </w:pPr>
+      <w:r>
+        <w:t>Graphical user interface for users to select</w:t>
+      </w:r>
+      <w:r>
+        <w:t xml:space="preserve"> time periods and input accident keywords</w:t>
+      </w:r>
+    </w:p>
+    <w:p>
+      <w:pPr>
+        <w:pStyle w:val="ListParagraph"/>
         <w:numPr>
           <w:ilvl w:val="0"/>
-          <w:numId w:val="3"/>
+          <w:numId w:val="4"/>
         </w:numPr>
-        <w:shd w:val="clear" w:color="auto" w:fill="0D1117"/>
-        <w:spacing w:before="60" w:after="100" w:afterAutospacing="1" w:line="240" w:lineRule="auto"/>
-        <w:rPr>
-          <w:rFonts w:ascii="Segoe UI" w:eastAsia="Times New Roman" w:hAnsi="Segoe UI" w:cs="Segoe UI"/>
-          <w:color w:val="C9D1D9"/>
-          <w:sz w:val="24"/>
-          <w:szCs w:val="24"/>
-          <w:lang w:eastAsia="en-AU"/>
-        </w:rPr>
-      </w:pPr>
-      <w:r>
-        <w:rPr>
-          <w:rFonts w:ascii="Segoe UI" w:eastAsia="Times New Roman" w:hAnsi="Segoe UI" w:cs="Segoe UI"/>
-          <w:color w:val="C9D1D9"/>
-          <w:sz w:val="24"/>
-          <w:szCs w:val="24"/>
-          <w:lang w:eastAsia="en-AU"/>
-        </w:rPr>
-        <w:t>For a user-selected period, produce a chart to show the number of accidents in each hour of the day (on average).</w:t>
-      </w:r>
-    </w:p>
-    <w:p>
-      <w:pPr>
+      </w:pPr>
+      <w:r>
+        <w:t>Display information of all accidents</w:t>
+      </w:r>
+      <w:r>
+        <w:t xml:space="preserve"> that happened during a user-selected period</w:t>
+      </w:r>
+    </w:p>
+    <w:p>
+      <w:pPr>
+        <w:pStyle w:val="ListParagraph"/>
         <w:numPr>
           <w:ilvl w:val="0"/>
-          <w:numId w:val="3"/>
+          <w:numId w:val="4"/>
         </w:numPr>
-        <w:shd w:val="clear" w:color="auto" w:fill="0D1117"/>
-        <w:spacing w:before="60" w:after="100" w:afterAutospacing="1" w:line="240" w:lineRule="auto"/>
-        <w:rPr>
-          <w:rFonts w:ascii="Segoe UI" w:eastAsia="Times New Roman" w:hAnsi="Segoe UI" w:cs="Segoe UI"/>
-          <w:color w:val="C9D1D9"/>
-          <w:sz w:val="24"/>
-          <w:szCs w:val="24"/>
-          <w:lang w:eastAsia="en-AU"/>
-        </w:rPr>
-      </w:pPr>
-      <w:r>
-        <w:rPr>
-          <w:rFonts w:ascii="Segoe UI" w:eastAsia="Times New Roman" w:hAnsi="Segoe UI" w:cs="Segoe UI"/>
-          <w:color w:val="C9D1D9"/>
-          <w:sz w:val="24"/>
-          <w:szCs w:val="24"/>
-          <w:lang w:eastAsia="en-AU"/>
-        </w:rPr>
-        <w:t xml:space="preserve">For a user-selected period, retrieve all accidents caused by an accident type that contains a keyword (user entered), </w:t>
-      </w:r>
-      <w:proofErr w:type="gramStart"/>
-      <w:r>
-        <w:rPr>
-          <w:rFonts w:ascii="Segoe UI" w:eastAsia="Times New Roman" w:hAnsi="Segoe UI" w:cs="Segoe UI"/>
-          <w:color w:val="C9D1D9"/>
-          <w:sz w:val="24"/>
-          <w:szCs w:val="24"/>
-          <w:lang w:eastAsia="en-AU"/>
-        </w:rPr>
-        <w:t>e.g.</w:t>
-      </w:r>
-      <w:proofErr w:type="gramEnd"/>
-      <w:r>
-        <w:rPr>
-          <w:rFonts w:ascii="Segoe UI" w:eastAsia="Times New Roman" w:hAnsi="Segoe UI" w:cs="Segoe UI"/>
-          <w:color w:val="C9D1D9"/>
-          <w:sz w:val="24"/>
-          <w:szCs w:val="24"/>
-          <w:lang w:eastAsia="en-AU"/>
-        </w:rPr>
-        <w:t xml:space="preserve"> collision, pedestrian.</w:t>
-      </w:r>
-    </w:p>
-    <w:p>
-      <w:pPr>
+      </w:pPr>
+      <w:r>
+        <w:t>Produce a chart showing the average number of accidents in each hour of the day during a user-selected period</w:t>
+      </w:r>
+    </w:p>
+    <w:p>
+      <w:pPr>
+        <w:pStyle w:val="ListParagraph"/>
         <w:numPr>
           <w:ilvl w:val="0"/>
-          <w:numId w:val="3"/>
+          <w:numId w:val="4"/>
         </w:numPr>
-        <w:shd w:val="clear" w:color="auto" w:fill="0D1117"/>
-        <w:spacing w:before="60" w:after="100" w:afterAutospacing="1" w:line="240" w:lineRule="auto"/>
-        <w:rPr>
-          <w:rFonts w:ascii="Segoe UI" w:eastAsia="Times New Roman" w:hAnsi="Segoe UI" w:cs="Segoe UI"/>
-          <w:color w:val="C9D1D9"/>
-          <w:sz w:val="24"/>
-          <w:szCs w:val="24"/>
-          <w:lang w:eastAsia="en-AU"/>
-        </w:rPr>
-      </w:pPr>
-      <w:r>
-        <w:rPr>
-          <w:rFonts w:ascii="Segoe UI" w:eastAsia="Times New Roman" w:hAnsi="Segoe UI" w:cs="Segoe UI"/>
-          <w:color w:val="C9D1D9"/>
-          <w:sz w:val="24"/>
-          <w:szCs w:val="24"/>
-          <w:lang w:eastAsia="en-AU"/>
-        </w:rPr>
-        <w:t xml:space="preserve">Allow the user to analyse the impact of alcohol in accidents – </w:t>
-      </w:r>
-      <w:proofErr w:type="spellStart"/>
-      <w:r>
-        <w:rPr>
-          <w:rFonts w:ascii="Segoe UI" w:eastAsia="Times New Roman" w:hAnsi="Segoe UI" w:cs="Segoe UI"/>
-          <w:color w:val="C9D1D9"/>
-          <w:sz w:val="24"/>
-          <w:szCs w:val="24"/>
-          <w:lang w:eastAsia="en-AU"/>
-        </w:rPr>
-        <w:t>ie</w:t>
-      </w:r>
-      <w:proofErr w:type="spellEnd"/>
-      <w:r>
-        <w:rPr>
-          <w:rFonts w:ascii="Segoe UI" w:eastAsia="Times New Roman" w:hAnsi="Segoe UI" w:cs="Segoe UI"/>
-          <w:color w:val="C9D1D9"/>
-          <w:sz w:val="24"/>
-          <w:szCs w:val="24"/>
-          <w:lang w:eastAsia="en-AU"/>
-        </w:rPr>
-        <w:t>: trends over time, accident types involving alcohol, etc.</w:t>
-      </w:r>
-    </w:p>
-    <w:p>
-      <w:pPr>
+      </w:pPr>
+      <w:r>
+        <w:t xml:space="preserve">Display all accidents caused by a user entered accident type keyword. </w:t>
+      </w:r>
+    </w:p>
+    <w:p>
+      <w:pPr>
+        <w:pStyle w:val="ListParagraph"/>
         <w:numPr>
           <w:ilvl w:val="0"/>
-          <w:numId w:val="3"/>
+          <w:numId w:val="4"/>
         </w:numPr>
-        <w:shd w:val="clear" w:color="auto" w:fill="0D1117"/>
-        <w:spacing w:before="60" w:after="100" w:afterAutospacing="1" w:line="240" w:lineRule="auto"/>
-        <w:rPr>
-          <w:rFonts w:ascii="Segoe UI" w:eastAsia="Times New Roman" w:hAnsi="Segoe UI" w:cs="Segoe UI"/>
-          <w:color w:val="C9D1D9"/>
-          <w:sz w:val="24"/>
-          <w:szCs w:val="24"/>
-          <w:lang w:eastAsia="en-AU"/>
-        </w:rPr>
-      </w:pPr>
-      <w:r>
-        <w:rPr>
-          <w:rFonts w:ascii="Segoe UI" w:eastAsia="Times New Roman" w:hAnsi="Segoe UI" w:cs="Segoe UI"/>
-          <w:color w:val="C9D1D9"/>
-          <w:sz w:val="24"/>
-          <w:szCs w:val="24"/>
-          <w:lang w:eastAsia="en-AU"/>
-        </w:rPr>
-        <w:t>One other ‘insight’ or analysis tool of your choice</w:t>
-      </w:r>
-    </w:p>
-    <w:p/>
+      </w:pPr>
+      <w:r>
+        <w:t>Analyse trends of accidents due to alcohol</w:t>
+      </w:r>
+    </w:p>
+    <w:p>
+      <w:pPr>
+        <w:pStyle w:val="ListParagraph"/>
+        <w:numPr>
+          <w:ilvl w:val="0"/>
+          <w:numId w:val="4"/>
+        </w:numPr>
+      </w:pPr>
+      <w:r>
+        <w:t>Analyse trends of accidents</w:t>
+      </w:r>
+      <w:r>
+        <w:t xml:space="preserve"> involving motorcyclists and the road geometry</w:t>
+      </w:r>
+    </w:p>
+    <w:p>
+      <w:r>
+        <w:t xml:space="preserve">The program will not include data outside of the provided CSV file, </w:t>
+      </w:r>
+      <w:r>
+        <w:t>or the output of information or charts other than specified</w:t>
+      </w:r>
+      <w:r>
+        <w:t>.</w:t>
+      </w:r>
+    </w:p>
     <w:p/>
     <w:p>
       <w:pPr>
@@ -1511,6 +1385,57 @@
         <w:pStyle w:val="ListParagraph"/>
         <w:ind w:left="857"/>
       </w:pPr>
+      <w:r>
+        <w:t>This Project Plan contains</w:t>
+      </w:r>
+      <w:r>
+        <w:t xml:space="preserve"> project planning specific tools </w:t>
+      </w:r>
+      <w:r>
+        <w:t>to ensure the project can be completed in the most efficient time period possible. A</w:t>
+      </w:r>
+      <w:r>
+        <w:t xml:space="preserve"> Work Breakdown Structure indicating the breakdown and duration of tasks required to complete the project</w:t>
+      </w:r>
+      <w:r>
+        <w:t xml:space="preserve"> is provided and </w:t>
+      </w:r>
+      <w:r>
+        <w:t xml:space="preserve">indicates </w:t>
+      </w:r>
+      <w:r>
+        <w:t xml:space="preserve">a task id, </w:t>
+      </w:r>
+      <w:r>
+        <w:t>prerequisites of tasks, and the team members required</w:t>
+      </w:r>
+      <w:r>
+        <w:t xml:space="preserve"> to complete</w:t>
+      </w:r>
+      <w:r>
+        <w:t xml:space="preserve">. </w:t>
+      </w:r>
+      <w:r>
+        <w:t>Activity definitions and estimations are broken down</w:t>
+      </w:r>
+      <w:r>
+        <w:t xml:space="preserve"> and </w:t>
+      </w:r>
+      <w:r>
+        <w:t xml:space="preserve">is then used to create </w:t>
+      </w:r>
+      <w:r>
+        <w:t xml:space="preserve">a Gantt chart to monitor and review the critical </w:t>
+      </w:r>
+      <w:r>
+        <w:t xml:space="preserve">path in order to delegate and schedule tasks accordingly. </w:t>
+      </w:r>
+      <w:r>
+        <w:t xml:space="preserve">These charts will be updated iteratively </w:t>
+      </w:r>
+      <w:r>
+        <w:t>as the project progresses.</w:t>
+      </w:r>
     </w:p>
     <w:p>
       <w:pPr>
@@ -1609,23 +1534,7 @@
           <w:i/>
           <w:color w:val="FF0000"/>
         </w:rPr>
-        <w:t xml:space="preserve">WBS’s are usually presented as </w:t>
-      </w:r>
-      <w:proofErr w:type="gramStart"/>
-      <w:r>
-        <w:rPr>
-          <w:i/>
-          <w:color w:val="FF0000"/>
-        </w:rPr>
-        <w:t>some kind of hierarchical</w:t>
-      </w:r>
-      <w:proofErr w:type="gramEnd"/>
-      <w:r>
-        <w:rPr>
-          <w:i/>
-          <w:color w:val="FF0000"/>
-        </w:rPr>
-        <w:t xml:space="preserve"> diagram</w:t>
+        <w:t>WBS’s are usually presented as some kind of hierarchical diagram</w:t>
       </w:r>
       <w:r>
         <w:rPr>
@@ -2104,6 +2013,119 @@
     </w:lvl>
   </w:abstractNum>
   <w:abstractNum w:abstractNumId="2" w15:restartNumberingAfterBreak="0">
+    <w:nsid w:val="495C177D"/>
+    <w:multiLevelType w:val="hybridMultilevel"/>
+    <w:tmpl w:val="60947C98"/>
+    <w:lvl w:ilvl="0" w:tplc="7B62F4D6">
+      <w:start w:val="1"/>
+      <w:numFmt w:val="bullet"/>
+      <w:lvlText w:val="-"/>
+      <w:lvlJc w:val="left"/>
+      <w:pPr>
+        <w:ind w:left="720" w:hanging="360"/>
+      </w:pPr>
+      <w:rPr>
+        <w:rFonts w:ascii="Calibri" w:eastAsiaTheme="minorEastAsia" w:hAnsi="Calibri" w:cs="Calibri" w:hint="default"/>
+      </w:rPr>
+    </w:lvl>
+    <w:lvl w:ilvl="1" w:tplc="0C090003" w:tentative="1">
+      <w:start w:val="1"/>
+      <w:numFmt w:val="bullet"/>
+      <w:lvlText w:val="o"/>
+      <w:lvlJc w:val="left"/>
+      <w:pPr>
+        <w:ind w:left="1440" w:hanging="360"/>
+      </w:pPr>
+      <w:rPr>
+        <w:rFonts w:ascii="Courier New" w:hAnsi="Courier New" w:cs="Courier New" w:hint="default"/>
+      </w:rPr>
+    </w:lvl>
+    <w:lvl w:ilvl="2" w:tplc="0C090005" w:tentative="1">
+      <w:start w:val="1"/>
+      <w:numFmt w:val="bullet"/>
+      <w:lvlText w:val=""/>
+      <w:lvlJc w:val="left"/>
+      <w:pPr>
+        <w:ind w:left="2160" w:hanging="360"/>
+      </w:pPr>
+      <w:rPr>
+        <w:rFonts w:ascii="Wingdings" w:hAnsi="Wingdings" w:hint="default"/>
+      </w:rPr>
+    </w:lvl>
+    <w:lvl w:ilvl="3" w:tplc="0C090001" w:tentative="1">
+      <w:start w:val="1"/>
+      <w:numFmt w:val="bullet"/>
+      <w:lvlText w:val=""/>
+      <w:lvlJc w:val="left"/>
+      <w:pPr>
+        <w:ind w:left="2880" w:hanging="360"/>
+      </w:pPr>
+      <w:rPr>
+        <w:rFonts w:ascii="Symbol" w:hAnsi="Symbol" w:hint="default"/>
+      </w:rPr>
+    </w:lvl>
+    <w:lvl w:ilvl="4" w:tplc="0C090003" w:tentative="1">
+      <w:start w:val="1"/>
+      <w:numFmt w:val="bullet"/>
+      <w:lvlText w:val="o"/>
+      <w:lvlJc w:val="left"/>
+      <w:pPr>
+        <w:ind w:left="3600" w:hanging="360"/>
+      </w:pPr>
+      <w:rPr>
+        <w:rFonts w:ascii="Courier New" w:hAnsi="Courier New" w:cs="Courier New" w:hint="default"/>
+      </w:rPr>
+    </w:lvl>
+    <w:lvl w:ilvl="5" w:tplc="0C090005" w:tentative="1">
+      <w:start w:val="1"/>
+      <w:numFmt w:val="bullet"/>
+      <w:lvlText w:val=""/>
+      <w:lvlJc w:val="left"/>
+      <w:pPr>
+        <w:ind w:left="4320" w:hanging="360"/>
+      </w:pPr>
+      <w:rPr>
+        <w:rFonts w:ascii="Wingdings" w:hAnsi="Wingdings" w:hint="default"/>
+      </w:rPr>
+    </w:lvl>
+    <w:lvl w:ilvl="6" w:tplc="0C090001" w:tentative="1">
+      <w:start w:val="1"/>
+      <w:numFmt w:val="bullet"/>
+      <w:lvlText w:val=""/>
+      <w:lvlJc w:val="left"/>
+      <w:pPr>
+        <w:ind w:left="5040" w:hanging="360"/>
+      </w:pPr>
+      <w:rPr>
+        <w:rFonts w:ascii="Symbol" w:hAnsi="Symbol" w:hint="default"/>
+      </w:rPr>
+    </w:lvl>
+    <w:lvl w:ilvl="7" w:tplc="0C090003" w:tentative="1">
+      <w:start w:val="1"/>
+      <w:numFmt w:val="bullet"/>
+      <w:lvlText w:val="o"/>
+      <w:lvlJc w:val="left"/>
+      <w:pPr>
+        <w:ind w:left="5760" w:hanging="360"/>
+      </w:pPr>
+      <w:rPr>
+        <w:rFonts w:ascii="Courier New" w:hAnsi="Courier New" w:cs="Courier New" w:hint="default"/>
+      </w:rPr>
+    </w:lvl>
+    <w:lvl w:ilvl="8" w:tplc="0C090005" w:tentative="1">
+      <w:start w:val="1"/>
+      <w:numFmt w:val="bullet"/>
+      <w:lvlText w:val=""/>
+      <w:lvlJc w:val="left"/>
+      <w:pPr>
+        <w:ind w:left="6480" w:hanging="360"/>
+      </w:pPr>
+      <w:rPr>
+        <w:rFonts w:ascii="Wingdings" w:hAnsi="Wingdings" w:hint="default"/>
+      </w:rPr>
+    </w:lvl>
+  </w:abstractNum>
+  <w:abstractNum w:abstractNumId="3" w15:restartNumberingAfterBreak="0">
     <w:nsid w:val="765D23A3"/>
     <w:multiLevelType w:val="multilevel"/>
     <w:tmpl w:val="D2A25216"/>
@@ -2220,10 +2242,13 @@
     <w:abstractNumId w:val="1"/>
   </w:num>
   <w:num w:numId="2" w16cid:durableId="2064718519">
-    <w:abstractNumId w:val="2"/>
+    <w:abstractNumId w:val="3"/>
   </w:num>
   <w:num w:numId="3" w16cid:durableId="1764953127">
     <w:abstractNumId w:val="0"/>
+  </w:num>
+  <w:num w:numId="4" w16cid:durableId="1966891089">
+    <w:abstractNumId w:val="2"/>
   </w:num>
 </w:numbering>
 </file>
@@ -2351,6 +2376,7 @@
     <w:lsdException w:name="HTML Sample" w:semiHidden="1" w:unhideWhenUsed="1"/>
     <w:lsdException w:name="HTML Typewriter" w:semiHidden="1" w:unhideWhenUsed="1"/>
     <w:lsdException w:name="HTML Variable" w:semiHidden="1" w:unhideWhenUsed="1"/>
+    <w:lsdException w:name="Normal Table" w:semiHidden="1" w:unhideWhenUsed="1"/>
     <w:lsdException w:name="annotation subject" w:semiHidden="1" w:unhideWhenUsed="1"/>
     <w:lsdException w:name="No List" w:semiHidden="1" w:unhideWhenUsed="1"/>
     <w:lsdException w:name="Outline List 1" w:semiHidden="1" w:unhideWhenUsed="1"/>
@@ -2393,8 +2419,11 @@
     <w:lsdException w:name="Table Contemporary" w:semiHidden="1" w:unhideWhenUsed="1"/>
     <w:lsdException w:name="Table Elegant" w:semiHidden="1" w:unhideWhenUsed="1"/>
     <w:lsdException w:name="Table Professional" w:semiHidden="1" w:unhideWhenUsed="1"/>
+    <w:lsdException w:name="Table Subtle 1" w:semiHidden="1" w:unhideWhenUsed="1"/>
     <w:lsdException w:name="Table Subtle 2" w:semiHidden="1" w:unhideWhenUsed="1"/>
     <w:lsdException w:name="Table Web 1" w:semiHidden="1" w:unhideWhenUsed="1"/>
+    <w:lsdException w:name="Table Web 2" w:semiHidden="1" w:unhideWhenUsed="1"/>
+    <w:lsdException w:name="Table Web 3" w:semiHidden="1" w:unhideWhenUsed="1"/>
     <w:lsdException w:name="Balloon Text" w:semiHidden="1" w:unhideWhenUsed="1"/>
     <w:lsdException w:name="Table Grid" w:uiPriority="39"/>
     <w:lsdException w:name="Table Theme" w:semiHidden="1" w:unhideWhenUsed="1"/>

</xml_diff>

<commit_message>
Updated Project Plan with PDM
</commit_message>
<xml_diff>
--- a/Project Plan.docx
+++ b/Project Plan.docx
@@ -1625,8 +1625,121 @@
       </w:r>
     </w:p>
     <w:p>
+      <w:pPr>
+        <w:jc w:val="both"/>
+        <w:rPr>
+          <w:i/>
+          <w:color w:val="FF0000"/>
+        </w:rPr>
+      </w:pPr>
+    </w:p>
+    <w:p>
+      <w:pPr>
+        <w:jc w:val="both"/>
+        <w:rPr>
+          <w:i/>
+          <w:color w:val="FF0000"/>
+        </w:rPr>
+      </w:pPr>
+      <w:r>
+        <w:rPr>
+          <w:i/>
+          <w:noProof/>
+          <w:color w:val="FF0000"/>
+        </w:rPr>
+        <w:drawing>
+          <wp:inline distT="0" distB="0" distL="0" distR="0" wp14:anchorId="794541C2" wp14:editId="061EFDE9">
+            <wp:extent cx="5731510" cy="3145155"/>
+            <wp:effectExtent l="0" t="0" r="2540" b="0"/>
+            <wp:docPr id="1" name="Picture 1"/>
+            <wp:cNvGraphicFramePr>
+              <a:graphicFrameLocks xmlns:a="http://schemas.openxmlformats.org/drawingml/2006/main" noChangeAspect="1"/>
+            </wp:cNvGraphicFramePr>
+            <a:graphic xmlns:a="http://schemas.openxmlformats.org/drawingml/2006/main">
+              <a:graphicData uri="http://schemas.openxmlformats.org/drawingml/2006/picture">
+                <pic:pic xmlns:pic="http://schemas.openxmlformats.org/drawingml/2006/picture">
+                  <pic:nvPicPr>
+                    <pic:cNvPr id="1" name="Picture 1"/>
+                    <pic:cNvPicPr/>
+                  </pic:nvPicPr>
+                  <pic:blipFill>
+                    <a:blip r:embed="rId7" cstate="print">
+                      <a:extLst>
+                        <a:ext uri="{28A0092B-C50C-407E-A947-70E740481C1C}">
+                          <a14:useLocalDpi xmlns:a14="http://schemas.microsoft.com/office/drawing/2010/main" val="0"/>
+                        </a:ext>
+                      </a:extLst>
+                    </a:blip>
+                    <a:stretch>
+                      <a:fillRect/>
+                    </a:stretch>
+                  </pic:blipFill>
+                  <pic:spPr>
+                    <a:xfrm>
+                      <a:off x="0" y="0"/>
+                      <a:ext cx="5731510" cy="3145155"/>
+                    </a:xfrm>
+                    <a:prstGeom prst="rect">
+                      <a:avLst/>
+                    </a:prstGeom>
+                  </pic:spPr>
+                </pic:pic>
+              </a:graphicData>
+            </a:graphic>
+          </wp:inline>
+        </w:drawing>
+      </w:r>
+    </w:p>
+    <w:p>
       <w:r>
         <w:br w:type="page"/>
+      </w:r>
+      <w:r>
+        <w:rPr>
+          <w:noProof/>
+        </w:rPr>
+        <w:lastRenderedPageBreak/>
+        <w:drawing>
+          <wp:inline distT="0" distB="0" distL="0" distR="0" wp14:anchorId="2D5D244A" wp14:editId="625F0FCD">
+            <wp:extent cx="5731510" cy="3145155"/>
+            <wp:effectExtent l="0" t="0" r="2540" b="0"/>
+            <wp:docPr id="2" name="Picture 2"/>
+            <wp:cNvGraphicFramePr>
+              <a:graphicFrameLocks xmlns:a="http://schemas.openxmlformats.org/drawingml/2006/main" noChangeAspect="1"/>
+            </wp:cNvGraphicFramePr>
+            <a:graphic xmlns:a="http://schemas.openxmlformats.org/drawingml/2006/main">
+              <a:graphicData uri="http://schemas.openxmlformats.org/drawingml/2006/picture">
+                <pic:pic xmlns:pic="http://schemas.openxmlformats.org/drawingml/2006/picture">
+                  <pic:nvPicPr>
+                    <pic:cNvPr id="1" name="Picture 1"/>
+                    <pic:cNvPicPr/>
+                  </pic:nvPicPr>
+                  <pic:blipFill>
+                    <a:blip r:embed="rId7" cstate="print">
+                      <a:extLst>
+                        <a:ext uri="{28A0092B-C50C-407E-A947-70E740481C1C}">
+                          <a14:useLocalDpi xmlns:a14="http://schemas.microsoft.com/office/drawing/2010/main" val="0"/>
+                        </a:ext>
+                      </a:extLst>
+                    </a:blip>
+                    <a:stretch>
+                      <a:fillRect/>
+                    </a:stretch>
+                  </pic:blipFill>
+                  <pic:spPr>
+                    <a:xfrm>
+                      <a:off x="0" y="0"/>
+                      <a:ext cx="5731510" cy="3145155"/>
+                    </a:xfrm>
+                    <a:prstGeom prst="rect">
+                      <a:avLst/>
+                    </a:prstGeom>
+                  </pic:spPr>
+                </pic:pic>
+              </a:graphicData>
+            </a:graphic>
+          </wp:inline>
+        </w:drawing>
       </w:r>
     </w:p>
     <w:p>
@@ -1639,7 +1752,6 @@
       </w:pPr>
       <w:bookmarkStart w:id="4" w:name="_Toc46748292"/>
       <w:r>
-        <w:lastRenderedPageBreak/>
         <w:t>Activity Definition</w:t>
       </w:r>
       <w:r>

</xml_diff>

<commit_message>
Project Plan updated with activity definitions
</commit_message>
<xml_diff>
--- a/Project Plan.docx
+++ b/Project Plan.docx
@@ -1802,8 +1802,907 @@
         </w:rPr>
         <w:t>Each activity should be clearly identified by a number and should match up to your Gantt chart. You should provide some estimations for the time you think each activity will take. This should make it easy to prepare your Gantt chart.</w:t>
       </w:r>
+    </w:p>
+    <w:p>
+      <w:pPr>
+        <w:pStyle w:val="Heading2"/>
+        <w:rPr>
+          <w:color w:val="FF0000"/>
+        </w:rPr>
+      </w:pPr>
+      <w:r>
+        <w:t>Initiating Tasks</w:t>
+      </w:r>
+    </w:p>
+    <w:p>
+      <w:pPr>
+        <w:pStyle w:val="Heading3"/>
+      </w:pPr>
+      <w:r>
+        <w:t>Assign Project Manager</w:t>
+      </w:r>
+      <w:r>
+        <w:t xml:space="preserve"> </w:t>
+      </w:r>
+      <w:r>
+        <w:t>–</w:t>
+      </w:r>
+      <w:r>
+        <w:t xml:space="preserve"> Duration</w:t>
+      </w:r>
+      <w:r>
+        <w:t xml:space="preserve"> </w:t>
+      </w:r>
+      <w:r>
+        <w:t>2</w:t>
+      </w:r>
+      <w:r>
+        <w:t xml:space="preserve"> Day</w:t>
+      </w:r>
+      <w:r>
+        <w:t>s</w:t>
+      </w:r>
+    </w:p>
+    <w:p>
+      <w:pPr>
+        <w:jc w:val="both"/>
+        <w:rPr>
+          <w:iCs/>
+        </w:rPr>
+      </w:pPr>
+      <w:r>
+        <w:rPr>
+          <w:iCs/>
+        </w:rPr>
+        <w:t>Decide and/or contact shortlisted Project Managers and</w:t>
+      </w:r>
+      <w:r>
+        <w:rPr>
+          <w:iCs/>
+        </w:rPr>
+        <w:t xml:space="preserve"> </w:t>
+      </w:r>
+      <w:r>
+        <w:rPr>
+          <w:iCs/>
+        </w:rPr>
+        <w:t>assign the role.</w:t>
+      </w:r>
+    </w:p>
+    <w:p>
+      <w:pPr>
+        <w:pStyle w:val="Heading3"/>
+      </w:pPr>
+      <w:r>
+        <w:t xml:space="preserve">Assign other team members – Duration </w:t>
+      </w:r>
+      <w:r>
+        <w:t>2</w:t>
+      </w:r>
+      <w:r>
+        <w:t xml:space="preserve"> Day</w:t>
+      </w:r>
+      <w:r>
+        <w:t>s</w:t>
+      </w:r>
+    </w:p>
+    <w:p>
+      <w:pPr>
+        <w:jc w:val="both"/>
+        <w:rPr>
+          <w:iCs/>
+        </w:rPr>
+      </w:pPr>
+      <w:r>
+        <w:rPr>
+          <w:iCs/>
+        </w:rPr>
+        <w:t>Project Manager to d</w:t>
+      </w:r>
+      <w:r>
+        <w:rPr>
+          <w:iCs/>
+        </w:rPr>
+        <w:t>etermine roles required for the project and d</w:t>
+      </w:r>
+      <w:r>
+        <w:rPr>
+          <w:iCs/>
+        </w:rPr>
+        <w:t>ecide and/or contact shortlisted team members for a system’s analyst and a programmer</w:t>
+      </w:r>
+      <w:r>
+        <w:rPr>
+          <w:iCs/>
+        </w:rPr>
+        <w:t>.</w:t>
+      </w:r>
+    </w:p>
+    <w:p>
+      <w:pPr>
+        <w:pStyle w:val="Heading3"/>
+      </w:pPr>
+      <w:r>
+        <w:t xml:space="preserve">Initial meeting with Client </w:t>
+      </w:r>
+      <w:r>
+        <w:t>–</w:t>
+      </w:r>
+      <w:r>
+        <w:t xml:space="preserve"> Duration</w:t>
+      </w:r>
+      <w:r>
+        <w:t xml:space="preserve"> 1 Day</w:t>
+      </w:r>
+    </w:p>
+    <w:p>
+      <w:r>
+        <w:t xml:space="preserve">Project manager to </w:t>
+      </w:r>
+      <w:r>
+        <w:t>Meet with client to discuss the project</w:t>
+      </w:r>
+      <w:r>
+        <w:t xml:space="preserve"> scope, requirements and deadlines.</w:t>
+      </w:r>
+    </w:p>
+    <w:p>
+      <w:pPr>
+        <w:pStyle w:val="Heading2"/>
+      </w:pPr>
+      <w:r>
+        <w:t>Analysis Tasks</w:t>
+      </w:r>
+    </w:p>
+    <w:p>
+      <w:pPr>
+        <w:pStyle w:val="Heading3"/>
+      </w:pPr>
+      <w:r>
+        <w:t xml:space="preserve">Create Scope Plan </w:t>
+      </w:r>
+      <w:r>
+        <w:t>–</w:t>
+      </w:r>
+      <w:r>
+        <w:t xml:space="preserve"> Duration</w:t>
+      </w:r>
+      <w:r>
+        <w:t xml:space="preserve"> 2 Days</w:t>
+      </w:r>
+    </w:p>
+    <w:p>
+      <w:r>
+        <w:t xml:space="preserve">Project manager to </w:t>
+      </w:r>
+      <w:r>
+        <w:t>Create a scope plan according to the discussion with the client at the client meeting</w:t>
+      </w:r>
+      <w:r>
+        <w:t xml:space="preserve">. </w:t>
+      </w:r>
+      <w:r>
+        <w:t>This includes the project background</w:t>
+      </w:r>
+      <w:r>
+        <w:t xml:space="preserve"> and scope for inclusion in the project plan.</w:t>
+      </w:r>
+    </w:p>
+    <w:p/>
+    <w:p>
+      <w:pPr>
+        <w:pStyle w:val="Heading3"/>
+      </w:pPr>
+      <w:r>
+        <w:lastRenderedPageBreak/>
+        <w:t xml:space="preserve">Create WBS and Gantt Chart </w:t>
+      </w:r>
+      <w:r>
+        <w:t>–</w:t>
+      </w:r>
+      <w:r>
+        <w:t xml:space="preserve"> Duration</w:t>
+      </w:r>
+      <w:r>
+        <w:t xml:space="preserve"> 2 Days</w:t>
+      </w:r>
+    </w:p>
+    <w:p>
+      <w:r>
+        <w:t xml:space="preserve">Project Manager to </w:t>
+      </w:r>
+      <w:r>
+        <w:t xml:space="preserve">define tasks required to complete the project by creating a work breakdown structure, estimated schedule, </w:t>
+      </w:r>
+      <w:r>
+        <w:t xml:space="preserve">task </w:t>
+      </w:r>
+      <w:r>
+        <w:t>predecessors</w:t>
+      </w:r>
+      <w:r>
+        <w:t>, milestones and task assignment according to the deadline.</w:t>
+      </w:r>
+    </w:p>
+    <w:p>
+      <w:pPr>
+        <w:pStyle w:val="Heading3"/>
+      </w:pPr>
+      <w:r>
+        <w:t xml:space="preserve">Create activity Definitions </w:t>
+      </w:r>
+      <w:r>
+        <w:t>–</w:t>
+      </w:r>
+      <w:r>
+        <w:t xml:space="preserve"> Duration</w:t>
+      </w:r>
+      <w:r>
+        <w:t xml:space="preserve"> 2 Days</w:t>
+      </w:r>
+    </w:p>
+    <w:p>
+      <w:r>
+        <w:t xml:space="preserve">Project manager to determine activity definitions </w:t>
+      </w:r>
+      <w:r>
+        <w:t>and descriptions of each task required.</w:t>
+      </w:r>
+    </w:p>
+    <w:p>
+      <w:pPr>
+        <w:pStyle w:val="Heading3"/>
+      </w:pPr>
+      <w:r>
+        <w:t>Define and Create Use Case Diagram – Duration 2 Days</w:t>
+      </w:r>
+    </w:p>
+    <w:p>
+      <w:r>
+        <w:t xml:space="preserve">Systems analyst to </w:t>
+      </w:r>
+      <w:r>
+        <w:t>define Use Cases and create a Use Case diagram, ensuring</w:t>
+      </w:r>
+      <w:r>
+        <w:t xml:space="preserve"> the use of the new system and requirements are made clear in the Project Plan.</w:t>
+      </w:r>
+    </w:p>
+    <w:p>
+      <w:pPr>
+        <w:pStyle w:val="Heading3"/>
+      </w:pPr>
+      <w:r>
+        <w:t>Obtain approval from the Client – Duration 2 Days</w:t>
+      </w:r>
+    </w:p>
+    <w:p>
+      <w:r>
+        <w:t>Project manager to present the Project Plan to the Client for approval to commence design and build of the new system.</w:t>
+      </w:r>
+    </w:p>
+    <w:p>
+      <w:pPr>
+        <w:pStyle w:val="Heading2"/>
+      </w:pPr>
+      <w:r>
+        <w:t>Design Tasks</w:t>
+      </w:r>
+    </w:p>
+    <w:p/>
+    <w:p>
+      <w:pPr>
+        <w:pStyle w:val="Heading3"/>
+      </w:pPr>
+      <w:r>
+        <w:t xml:space="preserve">Define System Requirements </w:t>
+      </w:r>
+      <w:r>
+        <w:t>–</w:t>
+      </w:r>
+      <w:r>
+        <w:t xml:space="preserve"> </w:t>
+      </w:r>
+      <w:r>
+        <w:t>Duration 2 Days</w:t>
+      </w:r>
+    </w:p>
+    <w:p>
+      <w:r>
+        <w:t>Functional requirements</w:t>
+      </w:r>
+      <w:r>
+        <w:t xml:space="preserve"> narrowed down from Use Case Diagram.</w:t>
+      </w:r>
+    </w:p>
+    <w:p>
+      <w:pPr>
+        <w:pStyle w:val="Heading3"/>
+      </w:pPr>
+      <w:r>
+        <w:t xml:space="preserve"> Define System Components</w:t>
+      </w:r>
+      <w:r>
+        <w:t xml:space="preserve"> </w:t>
+      </w:r>
+      <w:r>
+        <w:t>–</w:t>
+      </w:r>
+      <w:r>
+        <w:t xml:space="preserve"> Duration</w:t>
+      </w:r>
+      <w:r>
+        <w:t xml:space="preserve"> 4 Days</w:t>
+      </w:r>
+    </w:p>
+    <w:p>
+      <w:r>
+        <w:t>Systems analyst to Define system components, including frameworks, libraries</w:t>
+      </w:r>
+      <w:r>
+        <w:t xml:space="preserve"> or hardware</w:t>
+      </w:r>
+      <w:r>
+        <w:t xml:space="preserve"> required to meet the customers</w:t>
+      </w:r>
+      <w:r>
+        <w:t xml:space="preserve"> requirements.</w:t>
+      </w:r>
+    </w:p>
+    <w:p>
+      <w:pPr>
+        <w:pStyle w:val="Heading3"/>
+      </w:pPr>
+      <w:r>
+        <w:t>Create System Vision Document</w:t>
+      </w:r>
+      <w:r>
+        <w:t xml:space="preserve"> </w:t>
+      </w:r>
+      <w:r>
+        <w:t>–</w:t>
+      </w:r>
+      <w:r>
+        <w:t xml:space="preserve"> Duration</w:t>
+      </w:r>
+      <w:r>
+        <w:t xml:space="preserve"> </w:t>
+      </w:r>
+      <w:r>
+        <w:t>3 Days</w:t>
+      </w:r>
+    </w:p>
+    <w:p>
+      <w:r>
+        <w:t xml:space="preserve">System </w:t>
+      </w:r>
+      <w:r>
+        <w:t>Vision Document commences defining the problem the system will solve, system capabilities and benefits this system will bring the client.</w:t>
+      </w:r>
+    </w:p>
+    <w:p>
+      <w:pPr>
+        <w:pStyle w:val="Heading3"/>
+      </w:pPr>
+      <w:r>
+        <w:t>Define and initiate GUI Design</w:t>
+      </w:r>
+      <w:r>
+        <w:t xml:space="preserve"> </w:t>
+      </w:r>
+      <w:r>
+        <w:t>-</w:t>
+      </w:r>
+      <w:r>
+        <w:t xml:space="preserve"> Duration </w:t>
+      </w:r>
+      <w:r>
+        <w:t>2 Days</w:t>
+      </w:r>
+    </w:p>
+    <w:p>
+      <w:r>
+        <w:t>Graphical User Interface design begins and user experience is analysed according to the use cases.</w:t>
+      </w:r>
+    </w:p>
+    <w:p>
+      <w:pPr>
+        <w:pStyle w:val="Heading3"/>
+      </w:pPr>
+      <w:r>
+        <w:t>Create Class Diagram</w:t>
+      </w:r>
+      <w:r>
+        <w:t xml:space="preserve"> – Duration 2 Days</w:t>
+      </w:r>
+    </w:p>
+    <w:p>
+      <w:r>
+        <w:t>Class Diagram is created</w:t>
+      </w:r>
+      <w:r>
+        <w:t xml:space="preserve"> determining the </w:t>
+      </w:r>
+      <w:r>
+        <w:t>classes and backend design of the program.</w:t>
+      </w:r>
+    </w:p>
+    <w:p>
+      <w:pPr>
+        <w:pStyle w:val="Heading3"/>
+      </w:pPr>
+      <w:r>
+        <w:t>Create Wireframes and Prototypes</w:t>
+      </w:r>
+      <w:r>
+        <w:t xml:space="preserve"> </w:t>
+      </w:r>
+      <w:r>
+        <w:t>–</w:t>
+      </w:r>
+      <w:r>
+        <w:t xml:space="preserve"> Duration</w:t>
+      </w:r>
+      <w:r>
+        <w:t xml:space="preserve"> 3 Days</w:t>
+      </w:r>
+    </w:p>
+    <w:p>
+      <w:r>
+        <w:t>Wireframes of the graphical user interface</w:t>
+      </w:r>
+      <w:r>
+        <w:t>, and prototypes of the GUI are then created.</w:t>
+      </w:r>
+    </w:p>
+    <w:p>
+      <w:pPr>
+        <w:pStyle w:val="Heading3"/>
+      </w:pPr>
+      <w:r>
+        <w:t xml:space="preserve">Test </w:t>
+      </w:r>
+      <w:r>
+        <w:t>G</w:t>
+      </w:r>
+      <w:r>
+        <w:t>UI Prototypes</w:t>
+      </w:r>
+      <w:r>
+        <w:t xml:space="preserve"> – Duration1 Day</w:t>
+      </w:r>
+    </w:p>
+    <w:p>
+      <w:r>
+        <w:t xml:space="preserve">GUI prototypes are tested by potential users of the system to ensure </w:t>
+      </w:r>
+      <w:r>
+        <w:t>the client will be satisfied with the user experience.</w:t>
+      </w:r>
+    </w:p>
+    <w:p>
+      <w:pPr>
+        <w:pStyle w:val="Heading3"/>
+      </w:pPr>
+      <w:r>
+        <w:t>Team meeting to conclude design tasks</w:t>
+      </w:r>
+      <w:r>
+        <w:t xml:space="preserve"> – Duration 2 Days</w:t>
+      </w:r>
+    </w:p>
+    <w:p>
+      <w:r>
+        <w:t xml:space="preserve">Meeting with the team to ensure all design tasks are complete, and </w:t>
+      </w:r>
+      <w:r>
+        <w:t>are ready to be presented to the client for approval.</w:t>
+      </w:r>
+    </w:p>
+    <w:p>
+      <w:pPr>
+        <w:pStyle w:val="Heading3"/>
+      </w:pPr>
+      <w:r>
+        <w:lastRenderedPageBreak/>
+        <w:t>Meet the client for design approval</w:t>
+      </w:r>
+      <w:r>
+        <w:t xml:space="preserve"> </w:t>
+      </w:r>
+      <w:r>
+        <w:t>–</w:t>
+      </w:r>
+      <w:r>
+        <w:t xml:space="preserve"> Duration</w:t>
+      </w:r>
+      <w:r>
+        <w:t xml:space="preserve"> 2 Days</w:t>
+      </w:r>
+    </w:p>
+    <w:p>
+      <w:r>
+        <w:t>Project Manager to meet with the client for approval of the system design</w:t>
+      </w:r>
+      <w:r>
+        <w:t xml:space="preserve"> so Building can commence. </w:t>
+      </w:r>
+    </w:p>
+    <w:p/>
+    <w:p/>
+    <w:p>
+      <w:pPr>
+        <w:jc w:val="both"/>
+        <w:rPr>
+          <w:iCs/>
+        </w:rPr>
+      </w:pPr>
+    </w:p>
+    <w:p>
+      <w:pPr>
+        <w:pStyle w:val="Heading2"/>
+      </w:pPr>
       <w:r>
         <w:br w:type="page"/>
+      </w:r>
+      <w:r>
+        <w:lastRenderedPageBreak/>
+        <w:t>Build Tasks</w:t>
+      </w:r>
+    </w:p>
+    <w:p>
+      <w:pPr>
+        <w:pStyle w:val="Heading3"/>
+      </w:pPr>
+      <w:r>
+        <w:t>Initiate GT and GitHub Repository</w:t>
+      </w:r>
+      <w:r>
+        <w:t xml:space="preserve"> -</w:t>
+      </w:r>
+      <w:r>
+        <w:t xml:space="preserve"> Duration 2 Days</w:t>
+      </w:r>
+    </w:p>
+    <w:p>
+      <w:r>
+        <w:t>Git and GitHub repositories are created and setup to ensure consistent version control</w:t>
+      </w:r>
+      <w:r>
+        <w:t xml:space="preserve"> and record keeping.</w:t>
+      </w:r>
+    </w:p>
+    <w:p>
+      <w:pPr>
+        <w:pStyle w:val="Heading3"/>
+      </w:pPr>
+      <w:r>
+        <w:t>Develop backend program code – Duration 2 Days</w:t>
+      </w:r>
+    </w:p>
+    <w:p>
+      <w:r>
+        <w:t>Back-end code is written providing the system with the logic</w:t>
+      </w:r>
+      <w:r>
+        <w:t xml:space="preserve"> according to the Use Cases, Class Diagrams and System Component Definitions. </w:t>
+      </w:r>
+    </w:p>
+    <w:p>
+      <w:pPr>
+        <w:pStyle w:val="Heading3"/>
+      </w:pPr>
+      <w:r>
+        <w:t>Test backend code – Duration 2 Days</w:t>
+      </w:r>
+    </w:p>
+    <w:p>
+      <w:r>
+        <w:t>Back End Code is tested iteratively during</w:t>
+      </w:r>
+      <w:r>
+        <w:t xml:space="preserve"> Back end program coding, and then tested for completion.</w:t>
+      </w:r>
+    </w:p>
+    <w:p>
+      <w:pPr>
+        <w:pStyle w:val="Heading3"/>
+      </w:pPr>
+      <w:r>
+        <w:t>Rectify any issues from backed test – Duration 2 Days</w:t>
+      </w:r>
+    </w:p>
+    <w:p>
+      <w:r>
+        <w:t>Any issues from Back end testing is rectified iteratively as well as after testing completion.</w:t>
+      </w:r>
+    </w:p>
+    <w:p>
+      <w:pPr>
+        <w:pStyle w:val="Heading3"/>
+      </w:pPr>
+      <w:r>
+        <w:t>Develop</w:t>
+      </w:r>
+      <w:r>
+        <w:t xml:space="preserve"> frontend program code – Duration 2 Days</w:t>
+      </w:r>
+    </w:p>
+    <w:p>
+      <w:r>
+        <w:t>Front end code is written providing the system with the GUI elements determined in the wireframes, prototypes, functional requirements and Use Cases.</w:t>
+      </w:r>
+    </w:p>
+    <w:p>
+      <w:pPr>
+        <w:pStyle w:val="Heading3"/>
+      </w:pPr>
+      <w:r>
+        <w:t>Test code Front</w:t>
+      </w:r>
+      <w:r>
+        <w:t xml:space="preserve"> </w:t>
+      </w:r>
+      <w:r>
+        <w:t>E</w:t>
+      </w:r>
+      <w:r>
+        <w:t>nd</w:t>
+      </w:r>
+      <w:r>
+        <w:t xml:space="preserve"> </w:t>
+      </w:r>
+      <w:r>
+        <w:t>–</w:t>
+      </w:r>
+      <w:r>
+        <w:t xml:space="preserve"> Duration</w:t>
+      </w:r>
+    </w:p>
+    <w:p>
+      <w:r>
+        <w:t>Front End code is tested iteratively during Front End</w:t>
+      </w:r>
+      <w:r>
+        <w:t xml:space="preserve"> program coding, and then tested for completion.</w:t>
+      </w:r>
+    </w:p>
+    <w:p>
+      <w:pPr>
+        <w:pStyle w:val="Heading3"/>
+      </w:pPr>
+      <w:r>
+        <w:t>Rectify any issues from front end test</w:t>
+      </w:r>
+      <w:r>
+        <w:t xml:space="preserve"> - Duration</w:t>
+      </w:r>
+    </w:p>
+    <w:p>
+      <w:r>
+        <w:t>Any issues from Front End testing is rectified</w:t>
+      </w:r>
+      <w:r>
+        <w:t xml:space="preserve"> iteratively as well as after testing completion</w:t>
+      </w:r>
+    </w:p>
+    <w:p>
+      <w:pPr>
+        <w:pStyle w:val="Heading2"/>
+      </w:pPr>
+      <w:r>
+        <w:t>Testing Tasks</w:t>
+      </w:r>
+    </w:p>
+    <w:p>
+      <w:pPr>
+        <w:pStyle w:val="Heading3"/>
+      </w:pPr>
+      <w:r>
+        <w:t>Test User Experience</w:t>
+      </w:r>
+      <w:r>
+        <w:t xml:space="preserve"> </w:t>
+      </w:r>
+      <w:r>
+        <w:t>–</w:t>
+      </w:r>
+      <w:r>
+        <w:t xml:space="preserve"> Duration</w:t>
+      </w:r>
+    </w:p>
+    <w:p>
+      <w:r>
+        <w:t>User</w:t>
+      </w:r>
+      <w:r>
+        <w:t xml:space="preserve"> Experience is tested by suitable testers to ensure the</w:t>
+      </w:r>
+      <w:r>
+        <w:t xml:space="preserve"> client is satisfied with the user experience.</w:t>
+      </w:r>
+    </w:p>
+    <w:p>
+      <w:pPr>
+        <w:pStyle w:val="Heading3"/>
+      </w:pPr>
+      <w:r>
+        <w:t>Conduct user acceptan</w:t>
+      </w:r>
+      <w:r>
+        <w:t xml:space="preserve">ce test </w:t>
+      </w:r>
+      <w:r>
+        <w:t>–</w:t>
+      </w:r>
+      <w:r>
+        <w:t xml:space="preserve"> Duration</w:t>
+      </w:r>
+    </w:p>
+    <w:p>
+      <w:r>
+        <w:t>The system is presented to o</w:t>
+      </w:r>
+      <w:r>
+        <w:t>ther possible and regular users of the system</w:t>
+      </w:r>
+      <w:r>
+        <w:t xml:space="preserve"> to evaluate broader acceptance of the system.</w:t>
+      </w:r>
+    </w:p>
+    <w:p>
+      <w:pPr>
+        <w:pStyle w:val="Heading3"/>
+      </w:pPr>
+      <w:r>
+        <w:t xml:space="preserve">Record test findings </w:t>
+      </w:r>
+      <w:r>
+        <w:t>–</w:t>
+      </w:r>
+      <w:r>
+        <w:t xml:space="preserve"> Duration</w:t>
+      </w:r>
+    </w:p>
+    <w:p>
+      <w:r>
+        <w:t xml:space="preserve">Findings of the User Acceptance testing are recorded </w:t>
+      </w:r>
+      <w:r>
+        <w:t>for the Client meeting</w:t>
+      </w:r>
+    </w:p>
+    <w:p>
+      <w:pPr>
+        <w:pStyle w:val="Heading3"/>
+      </w:pPr>
+      <w:r>
+        <w:t xml:space="preserve">Obtain approval from the client for rollout </w:t>
+      </w:r>
+      <w:r>
+        <w:t>–</w:t>
+      </w:r>
+      <w:r>
+        <w:t xml:space="preserve"> Duration</w:t>
+      </w:r>
+    </w:p>
+    <w:p>
+      <w:r>
+        <w:t xml:space="preserve">The system and User Acceptance tests are presented to the Client for Final approval and </w:t>
+      </w:r>
+      <w:r>
+        <w:t>handover of the system.</w:t>
+      </w:r>
+    </w:p>
+    <w:p/>
+    <w:p>
+      <w:pPr>
+        <w:pStyle w:val="Heading2"/>
+      </w:pPr>
+      <w:r>
+        <w:t>Controlling Tasks</w:t>
+      </w:r>
+    </w:p>
+    <w:p/>
+    <w:p>
+      <w:pPr>
+        <w:pStyle w:val="Heading3"/>
+      </w:pPr>
+      <w:r>
+        <w:lastRenderedPageBreak/>
+        <w:t>Status Reports – Duration</w:t>
+      </w:r>
+    </w:p>
+    <w:p>
+      <w:r>
+        <w:t>Status reports and created by the team and provided to the Project Manager throughout the project  iterativel</w:t>
+      </w:r>
+      <w:r>
+        <w:t>y and allow the Project Manager to evaluate the current status of the Project.</w:t>
+      </w:r>
+    </w:p>
+    <w:p>
+      <w:pPr>
+        <w:pStyle w:val="Heading3"/>
+      </w:pPr>
+      <w:r>
+        <w:t>Update Plans – Duration</w:t>
+      </w:r>
+    </w:p>
+    <w:p>
+      <w:r>
+        <w:t>Updates to the plans</w:t>
+      </w:r>
+      <w:r>
+        <w:t xml:space="preserve"> may be required throughout the project according to status reports.</w:t>
+      </w:r>
+    </w:p>
+    <w:p>
+      <w:pPr>
+        <w:pStyle w:val="Heading2"/>
+      </w:pPr>
+      <w:r>
+        <w:t>Closing Tasks</w:t>
+      </w:r>
+    </w:p>
+    <w:p>
+      <w:pPr>
+        <w:pStyle w:val="Heading3"/>
+      </w:pPr>
+      <w:r>
+        <w:t xml:space="preserve">Lessons Learned </w:t>
+      </w:r>
+      <w:r>
+        <w:t>–</w:t>
+      </w:r>
+      <w:r>
+        <w:t xml:space="preserve"> Duration</w:t>
+      </w:r>
+    </w:p>
+    <w:p>
+      <w:r>
+        <w:t>Recording of problems and lessons learned to prevent these problems occurring in the future for including in the Final Report.</w:t>
+      </w:r>
+    </w:p>
+    <w:p>
+      <w:pPr>
+        <w:pStyle w:val="Heading3"/>
+      </w:pPr>
+      <w:r>
+        <w:t xml:space="preserve">Prepare final report </w:t>
+      </w:r>
+      <w:r>
+        <w:t>–</w:t>
+      </w:r>
+      <w:r>
+        <w:t xml:space="preserve"> Duration</w:t>
+      </w:r>
+    </w:p>
+    <w:p>
+      <w:r>
+        <w:t>Final report of the project</w:t>
+      </w:r>
+      <w:r>
+        <w:t xml:space="preserve"> including problems that occurred, solutions to problems and what went well are contained in the Report.</w:t>
+      </w:r>
+    </w:p>
+    <w:p>
+      <w:pPr>
+        <w:pStyle w:val="Heading3"/>
+      </w:pPr>
+      <w:r>
+        <w:t xml:space="preserve">Conduct project review in a team meeting </w:t>
+      </w:r>
+      <w:r>
+        <w:t>–</w:t>
+      </w:r>
+      <w:r>
+        <w:t xml:space="preserve"> Duration</w:t>
+      </w:r>
+    </w:p>
+    <w:p>
+      <w:r>
+        <w:t>Meeting with the team is conducted to discuss the final report for improvements for future projects.</w:t>
       </w:r>
     </w:p>
     <w:p>
@@ -1816,7 +2715,6 @@
       </w:pPr>
       <w:bookmarkStart w:id="5" w:name="_Toc46748293"/>
       <w:r>
-        <w:lastRenderedPageBreak/>
         <w:t>Gantt Chart</w:t>
       </w:r>
       <w:bookmarkEnd w:id="5"/>

</xml_diff>